<commit_message>
Casos de uso: - Casos uso/SC001 - Crear Solicitud.docx (Modif por extensión de adjuntos) - Casos uso/SC005 - Solicitar Cotizacion.docx (Modif una linea) - Casos uso/SC006 - Agregar Cotizacion.docx
</commit_message>
<xml_diff>
--- a/Entrega FINAL Diploma/Casos uso/SC001 - Crear Solicitud.docx
+++ b/Entrega FINAL Diploma/Casos uso/SC001 - Crear Solicitud.docx
@@ -1092,6 +1092,28 @@
                 <w:ilvl w:val="0"/>
                 <w:numId w:val="1"/>
               </w:numPr>
+              <w:rPr>
+                <w:rFonts w:ascii="Arial" w:eastAsia="Times New Roman" w:hAnsi="Arial" w:cs="Arial"/>
+                <w:color w:val="000000"/>
+                <w:lang w:eastAsia="es-AR"/>
+              </w:rPr>
+            </w:pPr>
+            <w:r>
+              <w:rPr>
+                <w:rFonts w:ascii="Arial" w:eastAsia="Times New Roman" w:hAnsi="Arial" w:cs="Arial"/>
+                <w:color w:val="000000"/>
+                <w:lang w:eastAsia="es-AR"/>
+              </w:rPr>
+              <w:t>El Sistema verifica que la extensión del archivo sea válida (jpg, png, bmp, pdf, txt)</w:t>
+            </w:r>
+          </w:p>
+          <w:p>
+            <w:pPr>
+              <w:pStyle w:val="Prrafodelista"/>
+              <w:numPr>
+                <w:ilvl w:val="0"/>
+                <w:numId w:val="1"/>
+              </w:numPr>
               <w:spacing w:after="0" w:line="240" w:lineRule="auto"/>
               <w:rPr>
                 <w:rFonts w:ascii="Arial" w:eastAsia="Times New Roman" w:hAnsi="Arial" w:cs="Arial"/>
@@ -1106,6 +1128,34 @@
                 <w:lang w:eastAsia="es-AR"/>
               </w:rPr>
               <w:t>El Sistema muestra el nombre del archivo a adjuntar</w:t>
+            </w:r>
+          </w:p>
+          <w:p>
+            <w:pPr>
+              <w:pStyle w:val="Prrafodelista"/>
+              <w:spacing w:after="0" w:line="240" w:lineRule="auto"/>
+              <w:ind w:left="1440"/>
+              <w:rPr>
+                <w:rFonts w:ascii="Arial" w:eastAsia="Times New Roman" w:hAnsi="Arial" w:cs="Arial"/>
+                <w:color w:val="000000"/>
+                <w:lang w:eastAsia="es-AR"/>
+              </w:rPr>
+            </w:pPr>
+            <w:r>
+              <w:rPr>
+                <w:rFonts w:ascii="Arial" w:eastAsia="Times New Roman" w:hAnsi="Arial" w:cs="Arial"/>
+                <w:color w:val="000000"/>
+                <w:lang w:eastAsia="es-AR"/>
+              </w:rPr>
+              <w:t>Alternate: 19</w:t>
+            </w:r>
+            <w:r>
+              <w:rPr>
+                <w:rFonts w:ascii="Arial" w:eastAsia="Times New Roman" w:hAnsi="Arial" w:cs="Arial"/>
+                <w:color w:val="000000"/>
+                <w:lang w:eastAsia="es-AR"/>
+              </w:rPr>
+              <w:t>-a. La extensión del archivo no es válida</w:t>
             </w:r>
           </w:p>
           <w:p>
@@ -1598,6 +1648,7 @@
                 <w:color w:val="000000"/>
                 <w:lang w:eastAsia="es-AR"/>
               </w:rPr>
+              <w:lastRenderedPageBreak/>
               <w:t>Alternate</w:t>
             </w:r>
             <w:r>
@@ -1644,7 +1695,6 @@
                 <w:color w:val="000000"/>
                 <w:lang w:eastAsia="es-AR"/>
               </w:rPr>
-              <w:lastRenderedPageBreak/>
               <w:t>1. El sistema no muestra dependencias para seleccionar</w:t>
             </w:r>
           </w:p>
@@ -1673,8 +1723,6 @@
               </w:rPr>
               <w:t xml:space="preserve"> del flujo principal</w:t>
             </w:r>
-            <w:bookmarkStart w:id="0" w:name="_GoBack"/>
-            <w:bookmarkEnd w:id="0"/>
             <w:r>
               <w:rPr>
                 <w:rFonts w:ascii="Arial" w:eastAsia="Times New Roman" w:hAnsi="Arial" w:cs="Arial"/>
@@ -2219,7 +2267,6 @@
           <w:p>
             <w:pPr>
               <w:spacing w:after="0" w:line="240" w:lineRule="auto"/>
-              <w:ind w:left="360"/>
               <w:rPr>
                 <w:rFonts w:ascii="Arial" w:eastAsia="Times New Roman" w:hAnsi="Arial" w:cs="Arial"/>
                 <w:b/>
@@ -2294,7 +2341,6 @@
           <w:p>
             <w:pPr>
               <w:spacing w:after="0" w:line="240" w:lineRule="auto"/>
-              <w:ind w:left="360"/>
               <w:rPr>
                 <w:rFonts w:ascii="Arial" w:eastAsia="Times New Roman" w:hAnsi="Arial" w:cs="Arial"/>
                 <w:color w:val="000000"/>
@@ -2313,7 +2359,6 @@
           <w:p>
             <w:pPr>
               <w:spacing w:after="0" w:line="240" w:lineRule="auto"/>
-              <w:ind w:left="360"/>
               <w:rPr>
                 <w:rFonts w:ascii="Arial" w:eastAsia="Times New Roman" w:hAnsi="Arial" w:cs="Arial"/>
                 <w:color w:val="000000"/>
@@ -2342,7 +2387,6 @@
           <w:p>
             <w:pPr>
               <w:spacing w:after="0" w:line="240" w:lineRule="auto"/>
-              <w:ind w:left="360"/>
               <w:rPr>
                 <w:rFonts w:ascii="Arial" w:eastAsia="Times New Roman" w:hAnsi="Arial" w:cs="Arial"/>
                 <w:b/>
@@ -2408,7 +2452,6 @@
           <w:p>
             <w:pPr>
               <w:spacing w:after="0" w:line="240" w:lineRule="auto"/>
-              <w:ind w:left="360"/>
               <w:rPr>
                 <w:rFonts w:ascii="Arial" w:eastAsia="Times New Roman" w:hAnsi="Arial" w:cs="Arial"/>
                 <w:color w:val="000000"/>
@@ -2427,7 +2470,6 @@
           <w:p>
             <w:pPr>
               <w:spacing w:after="0" w:line="240" w:lineRule="auto"/>
-              <w:ind w:left="360"/>
               <w:rPr>
                 <w:rFonts w:ascii="Arial" w:eastAsia="Times New Roman" w:hAnsi="Arial" w:cs="Arial"/>
                 <w:color w:val="000000"/>
@@ -2570,6 +2612,422 @@
                 <w:color w:val="000000"/>
                 <w:lang w:eastAsia="es-AR"/>
               </w:rPr>
+              <w:t>Alternate: 14</w:t>
+            </w:r>
+            <w:r>
+              <w:rPr>
+                <w:rFonts w:ascii="Arial" w:eastAsia="Times New Roman" w:hAnsi="Arial" w:cs="Arial"/>
+                <w:b/>
+                <w:color w:val="000000"/>
+                <w:lang w:eastAsia="es-AR"/>
+              </w:rPr>
+              <w:t>-a</w:t>
+            </w:r>
+            <w:r>
+              <w:rPr>
+                <w:rFonts w:ascii="Arial" w:eastAsia="Times New Roman" w:hAnsi="Arial" w:cs="Arial"/>
+                <w:b/>
+                <w:color w:val="000000"/>
+                <w:lang w:eastAsia="es-AR"/>
+              </w:rPr>
+              <w:t xml:space="preserve">. </w:t>
+            </w:r>
+            <w:r>
+              <w:rPr>
+                <w:rFonts w:ascii="Arial" w:eastAsia="Times New Roman" w:hAnsi="Arial" w:cs="Arial"/>
+                <w:b/>
+                <w:color w:val="000000"/>
+                <w:lang w:eastAsia="es-AR"/>
+              </w:rPr>
+              <w:t>No hay una dependencia seleccionada</w:t>
+            </w:r>
+          </w:p>
+          <w:p>
+            <w:pPr>
+              <w:spacing w:after="0" w:line="240" w:lineRule="auto"/>
+              <w:rPr>
+                <w:rFonts w:ascii="Arial" w:eastAsia="Times New Roman" w:hAnsi="Arial" w:cs="Arial"/>
+                <w:color w:val="000000"/>
+                <w:lang w:eastAsia="es-AR"/>
+              </w:rPr>
+            </w:pPr>
+            <w:r>
+              <w:rPr>
+                <w:rFonts w:ascii="Arial" w:eastAsia="Times New Roman" w:hAnsi="Arial" w:cs="Arial"/>
+                <w:color w:val="000000"/>
+                <w:lang w:eastAsia="es-AR"/>
+              </w:rPr>
+              <w:t xml:space="preserve">1. </w:t>
+            </w:r>
+            <w:r>
+              <w:rPr>
+                <w:rFonts w:ascii="Arial" w:eastAsia="Times New Roman" w:hAnsi="Arial" w:cs="Arial"/>
+                <w:color w:val="000000"/>
+                <w:lang w:eastAsia="es-AR"/>
+              </w:rPr>
+              <w:t>El sistema emite un mensaje indicando que se ingrese la dependencia</w:t>
+            </w:r>
+          </w:p>
+          <w:p>
+            <w:pPr>
+              <w:spacing w:after="0" w:line="240" w:lineRule="auto"/>
+              <w:rPr>
+                <w:rFonts w:ascii="Arial" w:eastAsia="Times New Roman" w:hAnsi="Arial" w:cs="Arial"/>
+                <w:color w:val="000000"/>
+                <w:lang w:eastAsia="es-AR"/>
+              </w:rPr>
+            </w:pPr>
+            <w:r>
+              <w:rPr>
+                <w:rFonts w:ascii="Arial" w:eastAsia="Times New Roman" w:hAnsi="Arial" w:cs="Arial"/>
+                <w:color w:val="000000"/>
+                <w:lang w:eastAsia="es-AR"/>
+              </w:rPr>
+              <w:t>2. Se vuelve al punto 2 del flujo principal</w:t>
+            </w:r>
+          </w:p>
+          <w:p>
+            <w:pPr>
+              <w:spacing w:after="0" w:line="240" w:lineRule="auto"/>
+              <w:rPr>
+                <w:rFonts w:ascii="Arial" w:eastAsia="Times New Roman" w:hAnsi="Arial" w:cs="Arial"/>
+                <w:color w:val="000000"/>
+                <w:lang w:eastAsia="es-AR"/>
+              </w:rPr>
+            </w:pPr>
+          </w:p>
+          <w:p>
+            <w:pPr>
+              <w:spacing w:after="0" w:line="240" w:lineRule="auto"/>
+              <w:rPr>
+                <w:rFonts w:ascii="Arial" w:eastAsia="Times New Roman" w:hAnsi="Arial" w:cs="Arial"/>
+                <w:b/>
+                <w:color w:val="000000"/>
+                <w:lang w:eastAsia="es-AR"/>
+              </w:rPr>
+            </w:pPr>
+            <w:r>
+              <w:rPr>
+                <w:rFonts w:ascii="Arial" w:eastAsia="Times New Roman" w:hAnsi="Arial" w:cs="Arial"/>
+                <w:b/>
+                <w:color w:val="000000"/>
+                <w:lang w:eastAsia="es-AR"/>
+              </w:rPr>
+              <w:t xml:space="preserve">Alternate: 14-b. </w:t>
+            </w:r>
+            <w:r>
+              <w:rPr>
+                <w:rFonts w:ascii="Arial" w:eastAsia="Times New Roman" w:hAnsi="Arial" w:cs="Arial"/>
+                <w:b/>
+                <w:color w:val="000000"/>
+                <w:lang w:eastAsia="es-AR"/>
+              </w:rPr>
+              <w:t>No hay un bien seleccionado</w:t>
+            </w:r>
+          </w:p>
+          <w:p>
+            <w:pPr>
+              <w:spacing w:after="0" w:line="240" w:lineRule="auto"/>
+              <w:rPr>
+                <w:rFonts w:ascii="Arial" w:eastAsia="Times New Roman" w:hAnsi="Arial" w:cs="Arial"/>
+                <w:color w:val="000000"/>
+                <w:lang w:eastAsia="es-AR"/>
+              </w:rPr>
+            </w:pPr>
+            <w:r>
+              <w:rPr>
+                <w:rFonts w:ascii="Arial" w:eastAsia="Times New Roman" w:hAnsi="Arial" w:cs="Arial"/>
+                <w:color w:val="000000"/>
+                <w:lang w:eastAsia="es-AR"/>
+              </w:rPr>
+              <w:t>1. El sistema emite un mensaje indicando que se ingrese el bien</w:t>
+            </w:r>
+          </w:p>
+          <w:p>
+            <w:pPr>
+              <w:spacing w:after="0" w:line="240" w:lineRule="auto"/>
+              <w:rPr>
+                <w:rFonts w:ascii="Arial" w:eastAsia="Times New Roman" w:hAnsi="Arial" w:cs="Arial"/>
+                <w:color w:val="000000"/>
+                <w:lang w:eastAsia="es-AR"/>
+              </w:rPr>
+            </w:pPr>
+            <w:r>
+              <w:rPr>
+                <w:rFonts w:ascii="Arial" w:eastAsia="Times New Roman" w:hAnsi="Arial" w:cs="Arial"/>
+                <w:color w:val="000000"/>
+                <w:lang w:eastAsia="es-AR"/>
+              </w:rPr>
+              <w:t>2. Se vuelve al punto 9 del flujo principal</w:t>
+            </w:r>
+          </w:p>
+          <w:p>
+            <w:pPr>
+              <w:spacing w:after="0" w:line="240" w:lineRule="auto"/>
+              <w:rPr>
+                <w:rFonts w:ascii="Arial" w:eastAsia="Times New Roman" w:hAnsi="Arial" w:cs="Arial"/>
+                <w:b/>
+                <w:color w:val="000000"/>
+                <w:lang w:eastAsia="es-AR"/>
+              </w:rPr>
+            </w:pPr>
+          </w:p>
+          <w:p>
+            <w:pPr>
+              <w:spacing w:after="0" w:line="240" w:lineRule="auto"/>
+              <w:rPr>
+                <w:rFonts w:ascii="Arial" w:eastAsia="Times New Roman" w:hAnsi="Arial" w:cs="Arial"/>
+                <w:b/>
+                <w:color w:val="000000"/>
+                <w:lang w:eastAsia="es-AR"/>
+              </w:rPr>
+            </w:pPr>
+            <w:r>
+              <w:rPr>
+                <w:rFonts w:ascii="Arial" w:eastAsia="Times New Roman" w:hAnsi="Arial" w:cs="Arial"/>
+                <w:b/>
+                <w:color w:val="000000"/>
+                <w:lang w:eastAsia="es-AR"/>
+              </w:rPr>
+              <w:t xml:space="preserve">Alternate: 14-c. </w:t>
+            </w:r>
+            <w:r>
+              <w:rPr>
+                <w:rFonts w:ascii="Arial" w:eastAsia="Times New Roman" w:hAnsi="Arial" w:cs="Arial"/>
+                <w:b/>
+                <w:color w:val="000000"/>
+                <w:lang w:eastAsia="es-AR"/>
+              </w:rPr>
+              <w:t>No se ingresó la cantidad del bien seleccionado</w:t>
+            </w:r>
+          </w:p>
+          <w:p>
+            <w:pPr>
+              <w:spacing w:after="0" w:line="240" w:lineRule="auto"/>
+              <w:rPr>
+                <w:rFonts w:ascii="Arial" w:eastAsia="Times New Roman" w:hAnsi="Arial" w:cs="Arial"/>
+                <w:color w:val="000000"/>
+                <w:lang w:eastAsia="es-AR"/>
+              </w:rPr>
+            </w:pPr>
+            <w:r>
+              <w:rPr>
+                <w:rFonts w:ascii="Arial" w:eastAsia="Times New Roman" w:hAnsi="Arial" w:cs="Arial"/>
+                <w:color w:val="000000"/>
+                <w:lang w:eastAsia="es-AR"/>
+              </w:rPr>
+              <w:t>1. El sistema emite un mensaje indicando que se ingrese la cantidad a solicitar del bien</w:t>
+            </w:r>
+          </w:p>
+          <w:p>
+            <w:pPr>
+              <w:spacing w:after="0" w:line="240" w:lineRule="auto"/>
+              <w:rPr>
+                <w:rFonts w:ascii="Arial" w:eastAsia="Times New Roman" w:hAnsi="Arial" w:cs="Arial"/>
+                <w:color w:val="000000"/>
+                <w:lang w:eastAsia="es-AR"/>
+              </w:rPr>
+            </w:pPr>
+            <w:r>
+              <w:rPr>
+                <w:rFonts w:ascii="Arial" w:eastAsia="Times New Roman" w:hAnsi="Arial" w:cs="Arial"/>
+                <w:color w:val="000000"/>
+                <w:lang w:eastAsia="es-AR"/>
+              </w:rPr>
+              <w:t>2. Se vuelve al punto 12 del flujo principal</w:t>
+            </w:r>
+          </w:p>
+          <w:p>
+            <w:pPr>
+              <w:spacing w:after="0" w:line="240" w:lineRule="auto"/>
+              <w:rPr>
+                <w:rFonts w:ascii="Arial" w:eastAsia="Times New Roman" w:hAnsi="Arial" w:cs="Arial"/>
+                <w:color w:val="000000"/>
+                <w:lang w:eastAsia="es-AR"/>
+              </w:rPr>
+            </w:pPr>
+          </w:p>
+          <w:p>
+            <w:pPr>
+              <w:spacing w:after="0" w:line="240" w:lineRule="auto"/>
+              <w:rPr>
+                <w:rFonts w:ascii="Arial" w:eastAsia="Times New Roman" w:hAnsi="Arial" w:cs="Arial"/>
+                <w:b/>
+                <w:color w:val="000000"/>
+                <w:lang w:eastAsia="es-AR"/>
+              </w:rPr>
+            </w:pPr>
+            <w:r>
+              <w:rPr>
+                <w:rFonts w:ascii="Arial" w:eastAsia="Times New Roman" w:hAnsi="Arial" w:cs="Arial"/>
+                <w:b/>
+                <w:color w:val="000000"/>
+                <w:lang w:eastAsia="es-AR"/>
+              </w:rPr>
+              <w:t xml:space="preserve">Alternate: 14-d. </w:t>
+            </w:r>
+            <w:r>
+              <w:rPr>
+                <w:rFonts w:ascii="Arial" w:eastAsia="Times New Roman" w:hAnsi="Arial" w:cs="Arial"/>
+                <w:b/>
+                <w:color w:val="000000"/>
+                <w:lang w:eastAsia="es-AR"/>
+              </w:rPr>
+              <w:t>Ya hay un detalle con el Hardware ingresado</w:t>
+            </w:r>
+          </w:p>
+          <w:p>
+            <w:pPr>
+              <w:spacing w:after="0" w:line="240" w:lineRule="auto"/>
+              <w:rPr>
+                <w:rFonts w:ascii="Arial" w:eastAsia="Times New Roman" w:hAnsi="Arial" w:cs="Arial"/>
+                <w:color w:val="000000"/>
+                <w:lang w:eastAsia="es-AR"/>
+              </w:rPr>
+            </w:pPr>
+            <w:r>
+              <w:rPr>
+                <w:rFonts w:ascii="Arial" w:eastAsia="Times New Roman" w:hAnsi="Arial" w:cs="Arial"/>
+                <w:color w:val="000000"/>
+                <w:lang w:eastAsia="es-AR"/>
+              </w:rPr>
+              <w:t>1. El sistema suma la cantidad ingresada al detalle existente</w:t>
+            </w:r>
+          </w:p>
+          <w:p>
+            <w:pPr>
+              <w:spacing w:after="0" w:line="240" w:lineRule="auto"/>
+              <w:rPr>
+                <w:rFonts w:ascii="Arial" w:eastAsia="Times New Roman" w:hAnsi="Arial" w:cs="Arial"/>
+                <w:color w:val="000000"/>
+                <w:lang w:eastAsia="es-AR"/>
+              </w:rPr>
+            </w:pPr>
+            <w:r>
+              <w:rPr>
+                <w:rFonts w:ascii="Arial" w:eastAsia="Times New Roman" w:hAnsi="Arial" w:cs="Arial"/>
+                <w:color w:val="000000"/>
+                <w:lang w:eastAsia="es-AR"/>
+              </w:rPr>
+              <w:t>2. Se sigue en el punto 15 del flujo principal</w:t>
+            </w:r>
+          </w:p>
+          <w:p>
+            <w:pPr>
+              <w:spacing w:after="0" w:line="240" w:lineRule="auto"/>
+              <w:rPr>
+                <w:rFonts w:ascii="Arial" w:eastAsia="Times New Roman" w:hAnsi="Arial" w:cs="Arial"/>
+                <w:color w:val="000000"/>
+                <w:lang w:eastAsia="es-AR"/>
+              </w:rPr>
+            </w:pPr>
+          </w:p>
+          <w:p>
+            <w:pPr>
+              <w:spacing w:after="0" w:line="240" w:lineRule="auto"/>
+              <w:rPr>
+                <w:rFonts w:ascii="Arial" w:eastAsia="Times New Roman" w:hAnsi="Arial" w:cs="Arial"/>
+                <w:b/>
+                <w:color w:val="000000"/>
+                <w:lang w:eastAsia="es-AR"/>
+              </w:rPr>
+            </w:pPr>
+          </w:p>
+          <w:p>
+            <w:pPr>
+              <w:spacing w:after="0" w:line="240" w:lineRule="auto"/>
+              <w:rPr>
+                <w:rFonts w:ascii="Arial" w:eastAsia="Times New Roman" w:hAnsi="Arial" w:cs="Arial"/>
+                <w:b/>
+                <w:color w:val="000000"/>
+                <w:lang w:eastAsia="es-AR"/>
+              </w:rPr>
+            </w:pPr>
+            <w:r>
+              <w:rPr>
+                <w:rFonts w:ascii="Arial" w:eastAsia="Times New Roman" w:hAnsi="Arial" w:cs="Arial"/>
+                <w:b/>
+                <w:color w:val="000000"/>
+                <w:lang w:eastAsia="es-AR"/>
+              </w:rPr>
+              <w:lastRenderedPageBreak/>
+              <w:t>Alternate: 19-a. La extensión del archivo no es válida</w:t>
+            </w:r>
+          </w:p>
+          <w:p>
+            <w:pPr>
+              <w:spacing w:after="0" w:line="240" w:lineRule="auto"/>
+              <w:rPr>
+                <w:rFonts w:ascii="Arial" w:eastAsia="Times New Roman" w:hAnsi="Arial" w:cs="Arial"/>
+                <w:color w:val="000000"/>
+                <w:lang w:eastAsia="es-AR"/>
+              </w:rPr>
+            </w:pPr>
+            <w:r>
+              <w:rPr>
+                <w:rFonts w:ascii="Arial" w:eastAsia="Times New Roman" w:hAnsi="Arial" w:cs="Arial"/>
+                <w:color w:val="000000"/>
+                <w:lang w:eastAsia="es-AR"/>
+              </w:rPr>
+              <w:t>1. El sistema emite el mensaje “El archivo &lt;NombreArchivo.Extension&gt; no tiene una extensión válida (jpg, png, bmp, pdf, txt)”</w:t>
+            </w:r>
+          </w:p>
+          <w:p>
+            <w:pPr>
+              <w:spacing w:after="0" w:line="240" w:lineRule="auto"/>
+              <w:rPr>
+                <w:rFonts w:ascii="Arial" w:eastAsia="Times New Roman" w:hAnsi="Arial" w:cs="Arial"/>
+                <w:color w:val="000000"/>
+                <w:lang w:eastAsia="es-AR"/>
+              </w:rPr>
+            </w:pPr>
+            <w:r>
+              <w:rPr>
+                <w:rFonts w:ascii="Arial" w:eastAsia="Times New Roman" w:hAnsi="Arial" w:cs="Arial"/>
+                <w:color w:val="000000"/>
+                <w:lang w:eastAsia="es-AR"/>
+              </w:rPr>
+              <w:t>2. Se vuelve al punto 17</w:t>
+            </w:r>
+            <w:bookmarkStart w:id="0" w:name="_GoBack"/>
+            <w:bookmarkEnd w:id="0"/>
+            <w:r>
+              <w:rPr>
+                <w:rFonts w:ascii="Arial" w:eastAsia="Times New Roman" w:hAnsi="Arial" w:cs="Arial"/>
+                <w:color w:val="000000"/>
+                <w:lang w:eastAsia="es-AR"/>
+              </w:rPr>
+              <w:t xml:space="preserve"> del flujo principal</w:t>
+            </w:r>
+          </w:p>
+          <w:p>
+            <w:pPr>
+              <w:spacing w:after="0" w:line="240" w:lineRule="auto"/>
+              <w:rPr>
+                <w:rFonts w:ascii="Arial" w:eastAsia="Times New Roman" w:hAnsi="Arial" w:cs="Arial"/>
+                <w:b/>
+                <w:color w:val="000000"/>
+                <w:lang w:eastAsia="es-AR"/>
+              </w:rPr>
+            </w:pPr>
+          </w:p>
+          <w:p>
+            <w:pPr>
+              <w:spacing w:after="0" w:line="240" w:lineRule="auto"/>
+              <w:rPr>
+                <w:rFonts w:ascii="Arial" w:eastAsia="Times New Roman" w:hAnsi="Arial" w:cs="Arial"/>
+                <w:b/>
+                <w:color w:val="000000"/>
+                <w:lang w:eastAsia="es-AR"/>
+              </w:rPr>
+            </w:pPr>
+            <w:r>
+              <w:rPr>
+                <w:rFonts w:ascii="Arial" w:eastAsia="Times New Roman" w:hAnsi="Arial" w:cs="Arial"/>
+                <w:b/>
+                <w:color w:val="000000"/>
+                <w:lang w:eastAsia="es-AR"/>
+              </w:rPr>
               <w:t>Alternate 20</w:t>
             </w:r>
             <w:r>
@@ -2603,18 +3061,21 @@
           </w:p>
           <w:p>
             <w:pPr>
-              <w:pStyle w:val="Prrafodelista"/>
-              <w:numPr>
-                <w:ilvl w:val="0"/>
-                <w:numId w:val="3"/>
-              </w:numPr>
-              <w:spacing w:after="0" w:line="240" w:lineRule="auto"/>
-              <w:rPr>
-                <w:rFonts w:ascii="Arial" w:eastAsia="Times New Roman" w:hAnsi="Arial" w:cs="Arial"/>
-                <w:color w:val="000000"/>
-                <w:lang w:eastAsia="es-AR"/>
-              </w:rPr>
-            </w:pPr>
+              <w:spacing w:after="0" w:line="240" w:lineRule="auto"/>
+              <w:rPr>
+                <w:rFonts w:ascii="Arial" w:eastAsia="Times New Roman" w:hAnsi="Arial" w:cs="Arial"/>
+                <w:color w:val="000000"/>
+                <w:lang w:eastAsia="es-AR"/>
+              </w:rPr>
+            </w:pPr>
+            <w:r>
+              <w:rPr>
+                <w:rFonts w:ascii="Arial" w:eastAsia="Times New Roman" w:hAnsi="Arial" w:cs="Arial"/>
+                <w:color w:val="000000"/>
+                <w:lang w:eastAsia="es-AR"/>
+              </w:rPr>
+              <w:t xml:space="preserve">1. </w:t>
+            </w:r>
             <w:r>
               <w:rPr>
                 <w:rFonts w:ascii="Arial" w:eastAsia="Times New Roman" w:hAnsi="Arial" w:cs="Arial"/>
@@ -2623,315 +3084,6 @@
               </w:rPr>
               <w:t>Se sigue el curso en el punto 21</w:t>
             </w:r>
-          </w:p>
-          <w:p>
-            <w:pPr>
-              <w:widowControl w:val="0"/>
-              <w:autoSpaceDE w:val="0"/>
-              <w:autoSpaceDN w:val="0"/>
-              <w:adjustRightInd w:val="0"/>
-              <w:spacing w:after="0" w:line="240" w:lineRule="auto"/>
-              <w:ind w:left="360" w:hanging="360"/>
-              <w:rPr>
-                <w:rFonts w:ascii="Arial" w:hAnsi="Arial" w:cs="Arial"/>
-                <w:color w:val="000000"/>
-              </w:rPr>
-            </w:pPr>
-          </w:p>
-          <w:p>
-            <w:pPr>
-              <w:spacing w:after="0" w:line="240" w:lineRule="auto"/>
-              <w:rPr>
-                <w:rFonts w:ascii="Arial" w:eastAsia="Times New Roman" w:hAnsi="Arial" w:cs="Arial"/>
-                <w:b/>
-                <w:color w:val="000000"/>
-                <w:lang w:eastAsia="es-AR"/>
-              </w:rPr>
-            </w:pPr>
-            <w:r>
-              <w:rPr>
-                <w:rFonts w:ascii="Arial" w:eastAsia="Times New Roman" w:hAnsi="Arial" w:cs="Arial"/>
-                <w:b/>
-                <w:color w:val="000000"/>
-                <w:lang w:eastAsia="es-AR"/>
-              </w:rPr>
-              <w:t>Alternate: 14</w:t>
-            </w:r>
-            <w:r>
-              <w:rPr>
-                <w:rFonts w:ascii="Arial" w:eastAsia="Times New Roman" w:hAnsi="Arial" w:cs="Arial"/>
-                <w:b/>
-                <w:color w:val="000000"/>
-                <w:lang w:eastAsia="es-AR"/>
-              </w:rPr>
-              <w:t>-a</w:t>
-            </w:r>
-            <w:r>
-              <w:rPr>
-                <w:rFonts w:ascii="Arial" w:eastAsia="Times New Roman" w:hAnsi="Arial" w:cs="Arial"/>
-                <w:b/>
-                <w:color w:val="000000"/>
-                <w:lang w:eastAsia="es-AR"/>
-              </w:rPr>
-              <w:t xml:space="preserve">. </w:t>
-            </w:r>
-            <w:r>
-              <w:rPr>
-                <w:rFonts w:ascii="Arial" w:eastAsia="Times New Roman" w:hAnsi="Arial" w:cs="Arial"/>
-                <w:b/>
-                <w:color w:val="000000"/>
-                <w:lang w:eastAsia="es-AR"/>
-              </w:rPr>
-              <w:t>No hay una dependencia seleccionada</w:t>
-            </w:r>
-          </w:p>
-          <w:p>
-            <w:pPr>
-              <w:spacing w:after="0" w:line="240" w:lineRule="auto"/>
-              <w:rPr>
-                <w:rFonts w:ascii="Arial" w:eastAsia="Times New Roman" w:hAnsi="Arial" w:cs="Arial"/>
-                <w:color w:val="000000"/>
-                <w:lang w:eastAsia="es-AR"/>
-              </w:rPr>
-            </w:pPr>
-            <w:r>
-              <w:rPr>
-                <w:rFonts w:ascii="Arial" w:eastAsia="Times New Roman" w:hAnsi="Arial" w:cs="Arial"/>
-                <w:color w:val="000000"/>
-                <w:lang w:eastAsia="es-AR"/>
-              </w:rPr>
-              <w:t xml:space="preserve">1. </w:t>
-            </w:r>
-            <w:r>
-              <w:rPr>
-                <w:rFonts w:ascii="Arial" w:eastAsia="Times New Roman" w:hAnsi="Arial" w:cs="Arial"/>
-                <w:color w:val="000000"/>
-                <w:lang w:eastAsia="es-AR"/>
-              </w:rPr>
-              <w:t>El sistema emite un mensaje indicando que se ingrese la dependencia</w:t>
-            </w:r>
-          </w:p>
-          <w:p>
-            <w:pPr>
-              <w:spacing w:after="0" w:line="240" w:lineRule="auto"/>
-              <w:rPr>
-                <w:rFonts w:ascii="Arial" w:eastAsia="Times New Roman" w:hAnsi="Arial" w:cs="Arial"/>
-                <w:color w:val="000000"/>
-                <w:lang w:eastAsia="es-AR"/>
-              </w:rPr>
-            </w:pPr>
-            <w:r>
-              <w:rPr>
-                <w:rFonts w:ascii="Arial" w:eastAsia="Times New Roman" w:hAnsi="Arial" w:cs="Arial"/>
-                <w:color w:val="000000"/>
-                <w:lang w:eastAsia="es-AR"/>
-              </w:rPr>
-              <w:t>2. Se vuelve al punto 2 del flujo principal</w:t>
-            </w:r>
-          </w:p>
-          <w:p>
-            <w:pPr>
-              <w:widowControl w:val="0"/>
-              <w:autoSpaceDE w:val="0"/>
-              <w:autoSpaceDN w:val="0"/>
-              <w:adjustRightInd w:val="0"/>
-              <w:spacing w:after="0" w:line="240" w:lineRule="auto"/>
-              <w:ind w:left="360" w:hanging="360"/>
-              <w:rPr>
-                <w:rFonts w:ascii="Arial" w:hAnsi="Arial" w:cs="Arial"/>
-                <w:color w:val="000000"/>
-              </w:rPr>
-            </w:pPr>
-          </w:p>
-          <w:p>
-            <w:pPr>
-              <w:spacing w:after="0" w:line="240" w:lineRule="auto"/>
-              <w:rPr>
-                <w:rFonts w:ascii="Arial" w:eastAsia="Times New Roman" w:hAnsi="Arial" w:cs="Arial"/>
-                <w:b/>
-                <w:color w:val="000000"/>
-                <w:lang w:eastAsia="es-AR"/>
-              </w:rPr>
-            </w:pPr>
-            <w:r>
-              <w:rPr>
-                <w:rFonts w:ascii="Arial" w:eastAsia="Times New Roman" w:hAnsi="Arial" w:cs="Arial"/>
-                <w:b/>
-                <w:color w:val="000000"/>
-                <w:lang w:eastAsia="es-AR"/>
-              </w:rPr>
-              <w:t xml:space="preserve">Alternate: 14-b. </w:t>
-            </w:r>
-            <w:r>
-              <w:rPr>
-                <w:rFonts w:ascii="Arial" w:eastAsia="Times New Roman" w:hAnsi="Arial" w:cs="Arial"/>
-                <w:b/>
-                <w:color w:val="000000"/>
-                <w:lang w:eastAsia="es-AR"/>
-              </w:rPr>
-              <w:t>No hay un bien seleccionado</w:t>
-            </w:r>
-          </w:p>
-          <w:p>
-            <w:pPr>
-              <w:spacing w:after="0" w:line="240" w:lineRule="auto"/>
-              <w:rPr>
-                <w:rFonts w:ascii="Arial" w:eastAsia="Times New Roman" w:hAnsi="Arial" w:cs="Arial"/>
-                <w:color w:val="000000"/>
-                <w:lang w:eastAsia="es-AR"/>
-              </w:rPr>
-            </w:pPr>
-            <w:r>
-              <w:rPr>
-                <w:rFonts w:ascii="Arial" w:eastAsia="Times New Roman" w:hAnsi="Arial" w:cs="Arial"/>
-                <w:color w:val="000000"/>
-                <w:lang w:eastAsia="es-AR"/>
-              </w:rPr>
-              <w:t>1. El sistema emite un mensaje indicando que se ingrese el bien</w:t>
-            </w:r>
-          </w:p>
-          <w:p>
-            <w:pPr>
-              <w:spacing w:after="0" w:line="240" w:lineRule="auto"/>
-              <w:rPr>
-                <w:rFonts w:ascii="Arial" w:eastAsia="Times New Roman" w:hAnsi="Arial" w:cs="Arial"/>
-                <w:color w:val="000000"/>
-                <w:lang w:eastAsia="es-AR"/>
-              </w:rPr>
-            </w:pPr>
-            <w:r>
-              <w:rPr>
-                <w:rFonts w:ascii="Arial" w:eastAsia="Times New Roman" w:hAnsi="Arial" w:cs="Arial"/>
-                <w:color w:val="000000"/>
-                <w:lang w:eastAsia="es-AR"/>
-              </w:rPr>
-              <w:t>2. Se vuelve al punto 9 del flujo principal</w:t>
-            </w:r>
-          </w:p>
-          <w:p>
-            <w:pPr>
-              <w:widowControl w:val="0"/>
-              <w:autoSpaceDE w:val="0"/>
-              <w:autoSpaceDN w:val="0"/>
-              <w:adjustRightInd w:val="0"/>
-              <w:spacing w:after="0" w:line="240" w:lineRule="auto"/>
-              <w:ind w:left="360" w:hanging="360"/>
-              <w:rPr>
-                <w:rFonts w:ascii="Arial" w:hAnsi="Arial" w:cs="Arial"/>
-                <w:color w:val="000000"/>
-              </w:rPr>
-            </w:pPr>
-          </w:p>
-          <w:p>
-            <w:pPr>
-              <w:spacing w:after="0" w:line="240" w:lineRule="auto"/>
-              <w:rPr>
-                <w:rFonts w:ascii="Arial" w:eastAsia="Times New Roman" w:hAnsi="Arial" w:cs="Arial"/>
-                <w:b/>
-                <w:color w:val="000000"/>
-                <w:lang w:eastAsia="es-AR"/>
-              </w:rPr>
-            </w:pPr>
-            <w:r>
-              <w:rPr>
-                <w:rFonts w:ascii="Arial" w:eastAsia="Times New Roman" w:hAnsi="Arial" w:cs="Arial"/>
-                <w:b/>
-                <w:color w:val="000000"/>
-                <w:lang w:eastAsia="es-AR"/>
-              </w:rPr>
-              <w:t xml:space="preserve">Alternate: 14-c. </w:t>
-            </w:r>
-            <w:r>
-              <w:rPr>
-                <w:rFonts w:ascii="Arial" w:eastAsia="Times New Roman" w:hAnsi="Arial" w:cs="Arial"/>
-                <w:b/>
-                <w:color w:val="000000"/>
-                <w:lang w:eastAsia="es-AR"/>
-              </w:rPr>
-              <w:t>No se ingresó la cantidad del bien seleccionado</w:t>
-            </w:r>
-          </w:p>
-          <w:p>
-            <w:pPr>
-              <w:spacing w:after="0" w:line="240" w:lineRule="auto"/>
-              <w:rPr>
-                <w:rFonts w:ascii="Arial" w:eastAsia="Times New Roman" w:hAnsi="Arial" w:cs="Arial"/>
-                <w:color w:val="000000"/>
-                <w:lang w:eastAsia="es-AR"/>
-              </w:rPr>
-            </w:pPr>
-            <w:r>
-              <w:rPr>
-                <w:rFonts w:ascii="Arial" w:eastAsia="Times New Roman" w:hAnsi="Arial" w:cs="Arial"/>
-                <w:color w:val="000000"/>
-                <w:lang w:eastAsia="es-AR"/>
-              </w:rPr>
-              <w:t xml:space="preserve">1. El sistema emite un mensaje indicando que se ingrese la cantidad </w:t>
-            </w:r>
-            <w:r>
-              <w:rPr>
-                <w:rFonts w:ascii="Arial" w:eastAsia="Times New Roman" w:hAnsi="Arial" w:cs="Arial"/>
-                <w:color w:val="000000"/>
-                <w:lang w:eastAsia="es-AR"/>
-              </w:rPr>
-              <w:t xml:space="preserve">a solicitar </w:t>
-            </w:r>
-            <w:r>
-              <w:rPr>
-                <w:rFonts w:ascii="Arial" w:eastAsia="Times New Roman" w:hAnsi="Arial" w:cs="Arial"/>
-                <w:color w:val="000000"/>
-                <w:lang w:eastAsia="es-AR"/>
-              </w:rPr>
-              <w:t>del bien</w:t>
-            </w:r>
-          </w:p>
-          <w:p>
-            <w:pPr>
-              <w:spacing w:after="0" w:line="240" w:lineRule="auto"/>
-              <w:rPr>
-                <w:rFonts w:ascii="Arial" w:eastAsia="Times New Roman" w:hAnsi="Arial" w:cs="Arial"/>
-                <w:color w:val="000000"/>
-                <w:lang w:eastAsia="es-AR"/>
-              </w:rPr>
-            </w:pPr>
-            <w:r>
-              <w:rPr>
-                <w:rFonts w:ascii="Arial" w:eastAsia="Times New Roman" w:hAnsi="Arial" w:cs="Arial"/>
-                <w:color w:val="000000"/>
-                <w:lang w:eastAsia="es-AR"/>
-              </w:rPr>
-              <w:t xml:space="preserve">2. Se vuelve al punto </w:t>
-            </w:r>
-            <w:r>
-              <w:rPr>
-                <w:rFonts w:ascii="Arial" w:eastAsia="Times New Roman" w:hAnsi="Arial" w:cs="Arial"/>
-                <w:color w:val="000000"/>
-                <w:lang w:eastAsia="es-AR"/>
-              </w:rPr>
-              <w:t>12</w:t>
-            </w:r>
-            <w:r>
-              <w:rPr>
-                <w:rFonts w:ascii="Arial" w:eastAsia="Times New Roman" w:hAnsi="Arial" w:cs="Arial"/>
-                <w:color w:val="000000"/>
-                <w:lang w:eastAsia="es-AR"/>
-              </w:rPr>
-              <w:t xml:space="preserve"> del flujo principal</w:t>
-            </w:r>
-          </w:p>
-          <w:p>
-            <w:pPr>
-              <w:widowControl w:val="0"/>
-              <w:autoSpaceDE w:val="0"/>
-              <w:autoSpaceDN w:val="0"/>
-              <w:adjustRightInd w:val="0"/>
-              <w:spacing w:after="0" w:line="240" w:lineRule="auto"/>
-              <w:ind w:left="360" w:hanging="360"/>
-              <w:rPr>
-                <w:rFonts w:ascii="Arial" w:hAnsi="Arial" w:cs="Arial"/>
-                <w:color w:val="000000"/>
-              </w:rPr>
-            </w:pPr>
           </w:p>
         </w:tc>
       </w:tr>
@@ -2969,91 +3121,24 @@
                 <w:lang w:eastAsia="es-AR"/>
               </w:rPr>
             </w:pPr>
-            <w:r>
-              <w:rPr>
-                <w:rFonts w:ascii="Arial" w:eastAsia="Times New Roman" w:hAnsi="Arial" w:cs="Arial"/>
-                <w:b/>
-                <w:color w:val="000000"/>
-                <w:lang w:eastAsia="es-AR"/>
-              </w:rPr>
-              <w:lastRenderedPageBreak/>
-              <w:t xml:space="preserve">Alternate: 14-d. </w:t>
-            </w:r>
-            <w:r>
-              <w:rPr>
-                <w:rFonts w:ascii="Arial" w:eastAsia="Times New Roman" w:hAnsi="Arial" w:cs="Arial"/>
-                <w:b/>
-                <w:color w:val="000000"/>
-                <w:lang w:eastAsia="es-AR"/>
-              </w:rPr>
-              <w:t>Ya hay un detalle con el Hardware ingresado</w:t>
-            </w:r>
-          </w:p>
-          <w:p>
-            <w:pPr>
-              <w:spacing w:after="0" w:line="240" w:lineRule="auto"/>
-              <w:rPr>
-                <w:rFonts w:ascii="Arial" w:eastAsia="Times New Roman" w:hAnsi="Arial" w:cs="Arial"/>
-                <w:color w:val="000000"/>
-                <w:lang w:eastAsia="es-AR"/>
-              </w:rPr>
-            </w:pPr>
-            <w:r>
-              <w:rPr>
-                <w:rFonts w:ascii="Arial" w:eastAsia="Times New Roman" w:hAnsi="Arial" w:cs="Arial"/>
-                <w:color w:val="000000"/>
-                <w:lang w:eastAsia="es-AR"/>
-              </w:rPr>
-              <w:t>1. El sistema suma la cantidad ingresada al detalle existente</w:t>
-            </w:r>
-          </w:p>
-          <w:p>
-            <w:pPr>
-              <w:spacing w:after="0" w:line="240" w:lineRule="auto"/>
-              <w:rPr>
-                <w:rFonts w:ascii="Arial" w:eastAsia="Times New Roman" w:hAnsi="Arial" w:cs="Arial"/>
-                <w:color w:val="000000"/>
-                <w:lang w:eastAsia="es-AR"/>
-              </w:rPr>
-            </w:pPr>
-            <w:r>
-              <w:rPr>
-                <w:rFonts w:ascii="Arial" w:eastAsia="Times New Roman" w:hAnsi="Arial" w:cs="Arial"/>
-                <w:color w:val="000000"/>
-                <w:lang w:eastAsia="es-AR"/>
-              </w:rPr>
-              <w:t>2. Se sigue en el punto 15 del flujo principal</w:t>
-            </w:r>
-          </w:p>
-          <w:p>
-            <w:pPr>
-              <w:spacing w:after="0" w:line="240" w:lineRule="auto"/>
-              <w:rPr>
-                <w:rFonts w:ascii="Arial" w:eastAsia="Times New Roman" w:hAnsi="Arial" w:cs="Arial"/>
-                <w:b/>
-                <w:color w:val="000000"/>
-                <w:lang w:eastAsia="es-AR"/>
-              </w:rPr>
-            </w:pPr>
-          </w:p>
-          <w:p>
-            <w:pPr>
-              <w:spacing w:after="0" w:line="240" w:lineRule="auto"/>
-              <w:rPr>
-                <w:rFonts w:ascii="Arial" w:eastAsia="Times New Roman" w:hAnsi="Arial" w:cs="Arial"/>
-                <w:b/>
-                <w:color w:val="000000"/>
-                <w:lang w:eastAsia="es-AR"/>
-              </w:rPr>
-            </w:pPr>
-            <w:r>
-              <w:rPr>
-                <w:rFonts w:ascii="Arial" w:eastAsia="Times New Roman" w:hAnsi="Arial" w:cs="Arial"/>
-                <w:b/>
-                <w:color w:val="000000"/>
-                <w:lang w:eastAsia="es-AR"/>
-              </w:rPr>
-              <w:lastRenderedPageBreak/>
+          </w:p>
+          <w:p>
+            <w:pPr>
+              <w:spacing w:after="0" w:line="240" w:lineRule="auto"/>
+              <w:rPr>
+                <w:rFonts w:ascii="Arial" w:eastAsia="Times New Roman" w:hAnsi="Arial" w:cs="Arial"/>
+                <w:b/>
+                <w:color w:val="000000"/>
+                <w:lang w:eastAsia="es-AR"/>
+              </w:rPr>
+            </w:pPr>
+            <w:r>
+              <w:rPr>
+                <w:rFonts w:ascii="Arial" w:eastAsia="Times New Roman" w:hAnsi="Arial" w:cs="Arial"/>
+                <w:b/>
+                <w:color w:val="000000"/>
+                <w:lang w:eastAsia="es-AR"/>
+              </w:rPr>
               <w:t xml:space="preserve">Alternate: 24-a. </w:t>
             </w:r>
             <w:r>

</xml_diff>

<commit_message>
#Fix Imprimir en Partida SOlicitar y Crear #Fix Caso uso Casos uso/SC001 - Crear Solicitud.docx
</commit_message>
<xml_diff>
--- a/Entrega FINAL Diploma/Casos uso/SC001 - Crear Solicitud.docx
+++ b/Entrega FINAL Diploma/Casos uso/SC001 - Crear Solicitud.docx
@@ -150,6 +150,7 @@
               </w:rPr>
               <w:t>-</w:t>
             </w:r>
+            <w:proofErr w:type="spellStart"/>
             <w:r>
               <w:rPr>
                 <w:rFonts w:ascii="Arial" w:hAnsi="Arial" w:cs="Arial"/>
@@ -160,6 +161,7 @@
               </w:rPr>
               <w:t>condi</w:t>
             </w:r>
+            <w:proofErr w:type="spellEnd"/>
             <w:r>
               <w:rPr>
                 <w:rFonts w:ascii="Arial" w:hAnsi="Arial" w:cs="Arial"/>
@@ -169,6 +171,7 @@
               </w:rPr>
               <w:t>c</w:t>
             </w:r>
+            <w:proofErr w:type="spellStart"/>
             <w:r>
               <w:rPr>
                 <w:rFonts w:ascii="Arial" w:hAnsi="Arial" w:cs="Arial"/>
@@ -179,6 +182,7 @@
               </w:rPr>
               <w:t>i</w:t>
             </w:r>
+            <w:proofErr w:type="spellEnd"/>
             <w:r>
               <w:rPr>
                 <w:rFonts w:ascii="Arial" w:hAnsi="Arial" w:cs="Arial"/>
@@ -395,7 +399,43 @@
                 <w:color w:val="000000"/>
                 <w:lang w:eastAsia="es-AR"/>
               </w:rPr>
-              <w:t xml:space="preserve">La Mesa de Ayuda recibe un oficio solicitando Equipamiento de Hard/Soft </w:t>
+              <w:t xml:space="preserve">La Mesa de Ayuda recibe un oficio solicitando Equipamiento de </w:t>
+            </w:r>
+            <w:proofErr w:type="spellStart"/>
+            <w:r>
+              <w:rPr>
+                <w:rFonts w:ascii="Arial" w:eastAsia="Times New Roman" w:hAnsi="Arial" w:cs="Arial"/>
+                <w:color w:val="000000"/>
+                <w:lang w:eastAsia="es-AR"/>
+              </w:rPr>
+              <w:t>Hard</w:t>
+            </w:r>
+            <w:proofErr w:type="spellEnd"/>
+            <w:r>
+              <w:rPr>
+                <w:rFonts w:ascii="Arial" w:eastAsia="Times New Roman" w:hAnsi="Arial" w:cs="Arial"/>
+                <w:color w:val="000000"/>
+                <w:lang w:eastAsia="es-AR"/>
+              </w:rPr>
+              <w:t>/</w:t>
+            </w:r>
+            <w:proofErr w:type="spellStart"/>
+            <w:r>
+              <w:rPr>
+                <w:rFonts w:ascii="Arial" w:eastAsia="Times New Roman" w:hAnsi="Arial" w:cs="Arial"/>
+                <w:color w:val="000000"/>
+                <w:lang w:eastAsia="es-AR"/>
+              </w:rPr>
+              <w:t>Soft</w:t>
+            </w:r>
+            <w:proofErr w:type="spellEnd"/>
+            <w:r>
+              <w:rPr>
+                <w:rFonts w:ascii="Arial" w:eastAsia="Times New Roman" w:hAnsi="Arial" w:cs="Arial"/>
+                <w:color w:val="000000"/>
+                <w:lang w:eastAsia="es-AR"/>
+              </w:rPr>
+              <w:t xml:space="preserve"> </w:t>
             </w:r>
             <w:r>
               <w:rPr>
@@ -494,6 +534,7 @@
                 <w:lang w:eastAsia="es-AR"/>
               </w:rPr>
             </w:pPr>
+            <w:proofErr w:type="spellStart"/>
             <w:r>
               <w:rPr>
                 <w:rFonts w:ascii="Arial" w:eastAsia="Times New Roman" w:hAnsi="Arial" w:cs="Arial"/>
@@ -504,6 +545,7 @@
               </w:rPr>
               <w:t>Alternate</w:t>
             </w:r>
+            <w:proofErr w:type="spellEnd"/>
             <w:r>
               <w:rPr>
                 <w:rFonts w:ascii="Arial" w:eastAsia="Times New Roman" w:hAnsi="Arial" w:cs="Arial"/>
@@ -637,6 +679,7 @@
                 <w:lang w:eastAsia="es-AR"/>
               </w:rPr>
             </w:pPr>
+            <w:proofErr w:type="spellStart"/>
             <w:r>
               <w:rPr>
                 <w:rFonts w:ascii="Arial" w:eastAsia="Times New Roman" w:hAnsi="Arial" w:cs="Arial"/>
@@ -647,6 +690,7 @@
               </w:rPr>
               <w:t>Alternate</w:t>
             </w:r>
+            <w:proofErr w:type="spellEnd"/>
             <w:r>
               <w:rPr>
                 <w:rFonts w:ascii="Arial" w:eastAsia="Times New Roman" w:hAnsi="Arial" w:cs="Arial"/>
@@ -726,14 +770,25 @@
                 <w:lang w:eastAsia="es-AR"/>
               </w:rPr>
             </w:pPr>
-            <w:r>
-              <w:rPr>
-                <w:rFonts w:ascii="Arial" w:eastAsia="Times New Roman" w:hAnsi="Arial" w:cs="Arial"/>
-                <w:i/>
-                <w:color w:val="000000"/>
-                <w:lang w:eastAsia="es-AR"/>
-              </w:rPr>
-              <w:t>Alternate: 10-a No se encuentra el Hardware requerido</w:t>
+            <w:proofErr w:type="spellStart"/>
+            <w:r>
+              <w:rPr>
+                <w:rFonts w:ascii="Arial" w:eastAsia="Times New Roman" w:hAnsi="Arial" w:cs="Arial"/>
+                <w:i/>
+                <w:color w:val="000000"/>
+                <w:lang w:eastAsia="es-AR"/>
+              </w:rPr>
+              <w:t>Alternate</w:t>
+            </w:r>
+            <w:proofErr w:type="spellEnd"/>
+            <w:r>
+              <w:rPr>
+                <w:rFonts w:ascii="Arial" w:eastAsia="Times New Roman" w:hAnsi="Arial" w:cs="Arial"/>
+                <w:i/>
+                <w:color w:val="000000"/>
+                <w:lang w:eastAsia="es-AR"/>
+              </w:rPr>
+              <w:t>: 10-a No se encuentra el Hardware requerido</w:t>
             </w:r>
           </w:p>
           <w:p>
@@ -825,7 +880,25 @@
                 <w:color w:val="000000"/>
                 <w:lang w:eastAsia="es-AR"/>
               </w:rPr>
-              <w:t>El Sistema agrega el detalle con el Hardware ingresado mostrando (Nro de detalle, Bien, Cantidad y el Estado del detalle)</w:t>
+              <w:t>El Sistema agrega el detalle con el Hardware ingresado mostrando (</w:t>
+            </w:r>
+            <w:proofErr w:type="spellStart"/>
+            <w:r>
+              <w:rPr>
+                <w:rFonts w:ascii="Arial" w:eastAsia="Times New Roman" w:hAnsi="Arial" w:cs="Arial"/>
+                <w:color w:val="000000"/>
+                <w:lang w:eastAsia="es-AR"/>
+              </w:rPr>
+              <w:t>Nro</w:t>
+            </w:r>
+            <w:proofErr w:type="spellEnd"/>
+            <w:r>
+              <w:rPr>
+                <w:rFonts w:ascii="Arial" w:eastAsia="Times New Roman" w:hAnsi="Arial" w:cs="Arial"/>
+                <w:color w:val="000000"/>
+                <w:lang w:eastAsia="es-AR"/>
+              </w:rPr>
+              <w:t xml:space="preserve"> de detalle, Bien, Cantidad y el Estado del detalle)</w:t>
             </w:r>
           </w:p>
           <w:p>
@@ -839,6 +912,7 @@
                 <w:lang w:eastAsia="es-AR"/>
               </w:rPr>
             </w:pPr>
+            <w:proofErr w:type="spellStart"/>
             <w:r>
               <w:rPr>
                 <w:rFonts w:ascii="Arial" w:eastAsia="Times New Roman" w:hAnsi="Arial" w:cs="Arial"/>
@@ -849,6 +923,7 @@
               </w:rPr>
               <w:t>Alternate</w:t>
             </w:r>
+            <w:proofErr w:type="spellEnd"/>
             <w:r>
               <w:rPr>
                 <w:rFonts w:ascii="Arial" w:eastAsia="Times New Roman" w:hAnsi="Arial" w:cs="Arial"/>
@@ -882,6 +957,7 @@
                 <w:lang w:eastAsia="es-AR"/>
               </w:rPr>
             </w:pPr>
+            <w:proofErr w:type="spellStart"/>
             <w:r>
               <w:rPr>
                 <w:rFonts w:ascii="Arial" w:eastAsia="Times New Roman" w:hAnsi="Arial" w:cs="Arial"/>
@@ -892,6 +968,7 @@
               </w:rPr>
               <w:t>Alternate</w:t>
             </w:r>
+            <w:proofErr w:type="spellEnd"/>
             <w:r>
               <w:rPr>
                 <w:rFonts w:ascii="Arial" w:eastAsia="Times New Roman" w:hAnsi="Arial" w:cs="Arial"/>
@@ -925,6 +1002,7 @@
                 <w:lang w:eastAsia="es-AR"/>
               </w:rPr>
             </w:pPr>
+            <w:proofErr w:type="spellStart"/>
             <w:r>
               <w:rPr>
                 <w:rFonts w:ascii="Arial" w:eastAsia="Times New Roman" w:hAnsi="Arial" w:cs="Arial"/>
@@ -935,6 +1013,7 @@
               </w:rPr>
               <w:t>Alternate</w:t>
             </w:r>
+            <w:proofErr w:type="spellEnd"/>
             <w:r>
               <w:rPr>
                 <w:rFonts w:ascii="Arial" w:eastAsia="Times New Roman" w:hAnsi="Arial" w:cs="Arial"/>
@@ -968,6 +1047,7 @@
                 <w:lang w:eastAsia="es-AR"/>
               </w:rPr>
             </w:pPr>
+            <w:proofErr w:type="spellStart"/>
             <w:r>
               <w:rPr>
                 <w:rFonts w:ascii="Arial" w:eastAsia="Times New Roman" w:hAnsi="Arial" w:cs="Arial"/>
@@ -978,6 +1058,7 @@
               </w:rPr>
               <w:t>Alternate</w:t>
             </w:r>
+            <w:proofErr w:type="spellEnd"/>
             <w:r>
               <w:rPr>
                 <w:rFonts w:ascii="Arial" w:eastAsia="Times New Roman" w:hAnsi="Arial" w:cs="Arial"/>
@@ -1030,6 +1111,14 @@
               </w:rPr>
               <w:t xml:space="preserve"> elige la prioridad de la solicitud en la barra desplegable</w:t>
             </w:r>
+            <w:r>
+              <w:rPr>
+                <w:rFonts w:ascii="Arial" w:eastAsia="Times New Roman" w:hAnsi="Arial" w:cs="Arial"/>
+                <w:color w:val="000000"/>
+                <w:lang w:eastAsia="es-AR"/>
+              </w:rPr>
+              <w:t xml:space="preserve"> (Baja, Normal, Alta e Inmediata)</w:t>
+            </w:r>
           </w:p>
           <w:p>
             <w:pPr>
@@ -1051,15 +1140,39 @@
                 <w:color w:val="000000"/>
                 <w:lang w:eastAsia="es-AR"/>
               </w:rPr>
-              <w:t xml:space="preserve">La Mesa de Ayuda elige </w:t>
-            </w:r>
-            <w:r>
-              <w:rPr>
-                <w:rFonts w:ascii="Arial" w:eastAsia="Times New Roman" w:hAnsi="Arial" w:cs="Arial"/>
-                <w:color w:val="000000"/>
-                <w:lang w:eastAsia="es-AR"/>
-              </w:rPr>
-              <w:t>a quién está asignada la solicitud</w:t>
+              <w:t xml:space="preserve">La Mesa de Ayuda </w:t>
+            </w:r>
+            <w:r>
+              <w:rPr>
+                <w:rFonts w:ascii="Arial" w:eastAsia="Times New Roman" w:hAnsi="Arial" w:cs="Arial"/>
+                <w:color w:val="000000"/>
+                <w:lang w:eastAsia="es-AR"/>
+              </w:rPr>
+              <w:t>asigna</w:t>
+            </w:r>
+            <w:r>
+              <w:rPr>
+                <w:rFonts w:ascii="Arial" w:eastAsia="Times New Roman" w:hAnsi="Arial" w:cs="Arial"/>
+                <w:color w:val="000000"/>
+                <w:lang w:eastAsia="es-AR"/>
+              </w:rPr>
+              <w:t xml:space="preserve"> </w:t>
+            </w:r>
+            <w:r>
+              <w:rPr>
+                <w:rFonts w:ascii="Arial" w:eastAsia="Times New Roman" w:hAnsi="Arial" w:cs="Arial"/>
+                <w:color w:val="000000"/>
+                <w:lang w:eastAsia="es-AR"/>
+              </w:rPr>
+              <w:t xml:space="preserve">al encargado de </w:t>
+            </w:r>
+            <w:r>
+              <w:rPr>
+                <w:rFonts w:ascii="Arial" w:eastAsia="Times New Roman" w:hAnsi="Arial" w:cs="Arial"/>
+                <w:color w:val="000000"/>
+                <w:lang w:eastAsia="es-AR"/>
+              </w:rPr>
+              <w:t>la solicitud</w:t>
             </w:r>
           </w:p>
           <w:p>
@@ -1104,7 +1217,97 @@
                 <w:color w:val="000000"/>
                 <w:lang w:eastAsia="es-AR"/>
               </w:rPr>
-              <w:t>El Sistema verifica que la extensión del archivo sea válida (jpg, png, bmp, pdf, txt)</w:t>
+              <w:t>El Sistema verifica que la extensión del archivo sea válida (</w:t>
+            </w:r>
+            <w:proofErr w:type="spellStart"/>
+            <w:r>
+              <w:rPr>
+                <w:rFonts w:ascii="Arial" w:eastAsia="Times New Roman" w:hAnsi="Arial" w:cs="Arial"/>
+                <w:color w:val="000000"/>
+                <w:lang w:eastAsia="es-AR"/>
+              </w:rPr>
+              <w:t>jpg</w:t>
+            </w:r>
+            <w:proofErr w:type="spellEnd"/>
+            <w:r>
+              <w:rPr>
+                <w:rFonts w:ascii="Arial" w:eastAsia="Times New Roman" w:hAnsi="Arial" w:cs="Arial"/>
+                <w:color w:val="000000"/>
+                <w:lang w:eastAsia="es-AR"/>
+              </w:rPr>
+              <w:t xml:space="preserve">, </w:t>
+            </w:r>
+            <w:proofErr w:type="spellStart"/>
+            <w:r>
+              <w:rPr>
+                <w:rFonts w:ascii="Arial" w:eastAsia="Times New Roman" w:hAnsi="Arial" w:cs="Arial"/>
+                <w:color w:val="000000"/>
+                <w:lang w:eastAsia="es-AR"/>
+              </w:rPr>
+              <w:t>png</w:t>
+            </w:r>
+            <w:proofErr w:type="spellEnd"/>
+            <w:r>
+              <w:rPr>
+                <w:rFonts w:ascii="Arial" w:eastAsia="Times New Roman" w:hAnsi="Arial" w:cs="Arial"/>
+                <w:color w:val="000000"/>
+                <w:lang w:eastAsia="es-AR"/>
+              </w:rPr>
+              <w:t xml:space="preserve">, </w:t>
+            </w:r>
+            <w:proofErr w:type="spellStart"/>
+            <w:r>
+              <w:rPr>
+                <w:rFonts w:ascii="Arial" w:eastAsia="Times New Roman" w:hAnsi="Arial" w:cs="Arial"/>
+                <w:color w:val="000000"/>
+                <w:lang w:eastAsia="es-AR"/>
+              </w:rPr>
+              <w:t>bmp</w:t>
+            </w:r>
+            <w:proofErr w:type="spellEnd"/>
+            <w:r>
+              <w:rPr>
+                <w:rFonts w:ascii="Arial" w:eastAsia="Times New Roman" w:hAnsi="Arial" w:cs="Arial"/>
+                <w:color w:val="000000"/>
+                <w:lang w:eastAsia="es-AR"/>
+              </w:rPr>
+              <w:t xml:space="preserve">, </w:t>
+            </w:r>
+            <w:proofErr w:type="spellStart"/>
+            <w:r>
+              <w:rPr>
+                <w:rFonts w:ascii="Arial" w:eastAsia="Times New Roman" w:hAnsi="Arial" w:cs="Arial"/>
+                <w:color w:val="000000"/>
+                <w:lang w:eastAsia="es-AR"/>
+              </w:rPr>
+              <w:t>pdf</w:t>
+            </w:r>
+            <w:proofErr w:type="spellEnd"/>
+            <w:r>
+              <w:rPr>
+                <w:rFonts w:ascii="Arial" w:eastAsia="Times New Roman" w:hAnsi="Arial" w:cs="Arial"/>
+                <w:color w:val="000000"/>
+                <w:lang w:eastAsia="es-AR"/>
+              </w:rPr>
+              <w:t xml:space="preserve">, </w:t>
+            </w:r>
+            <w:proofErr w:type="spellStart"/>
+            <w:r>
+              <w:rPr>
+                <w:rFonts w:ascii="Arial" w:eastAsia="Times New Roman" w:hAnsi="Arial" w:cs="Arial"/>
+                <w:color w:val="000000"/>
+                <w:lang w:eastAsia="es-AR"/>
+              </w:rPr>
+              <w:t>txt</w:t>
+            </w:r>
+            <w:proofErr w:type="spellEnd"/>
+            <w:r>
+              <w:rPr>
+                <w:rFonts w:ascii="Arial" w:eastAsia="Times New Roman" w:hAnsi="Arial" w:cs="Arial"/>
+                <w:color w:val="000000"/>
+                <w:lang w:eastAsia="es-AR"/>
+              </w:rPr>
+              <w:t>)</w:t>
             </w:r>
           </w:p>
           <w:p>
@@ -1141,13 +1344,23 @@
                 <w:lang w:eastAsia="es-AR"/>
               </w:rPr>
             </w:pPr>
-            <w:r>
-              <w:rPr>
-                <w:rFonts w:ascii="Arial" w:eastAsia="Times New Roman" w:hAnsi="Arial" w:cs="Arial"/>
-                <w:color w:val="000000"/>
-                <w:lang w:eastAsia="es-AR"/>
-              </w:rPr>
-              <w:t>Alternate: 19</w:t>
+            <w:proofErr w:type="spellStart"/>
+            <w:r>
+              <w:rPr>
+                <w:rFonts w:ascii="Arial" w:eastAsia="Times New Roman" w:hAnsi="Arial" w:cs="Arial"/>
+                <w:color w:val="000000"/>
+                <w:lang w:eastAsia="es-AR"/>
+              </w:rPr>
+              <w:t>Alternate</w:t>
+            </w:r>
+            <w:proofErr w:type="spellEnd"/>
+            <w:r>
+              <w:rPr>
+                <w:rFonts w:ascii="Arial" w:eastAsia="Times New Roman" w:hAnsi="Arial" w:cs="Arial"/>
+                <w:color w:val="000000"/>
+                <w:lang w:eastAsia="es-AR"/>
+              </w:rPr>
+              <w:t>: 19</w:t>
             </w:r>
             <w:r>
               <w:rPr>
@@ -1216,6 +1429,7 @@
                 <w:lang w:eastAsia="es-AR"/>
               </w:rPr>
             </w:pPr>
+            <w:proofErr w:type="spellStart"/>
             <w:r>
               <w:rPr>
                 <w:rFonts w:ascii="Arial" w:eastAsia="Times New Roman" w:hAnsi="Arial" w:cs="Arial"/>
@@ -1226,6 +1440,7 @@
               </w:rPr>
               <w:t>Alternate</w:t>
             </w:r>
+            <w:proofErr w:type="spellEnd"/>
             <w:r>
               <w:rPr>
                 <w:rFonts w:ascii="Arial" w:eastAsia="Times New Roman" w:hAnsi="Arial" w:cs="Arial"/>
@@ -1352,7 +1567,49 @@
                 <w:color w:val="000000"/>
                 <w:lang w:eastAsia="es-AR"/>
               </w:rPr>
-              <w:t>El Sistema registra la solicitud en la base de datos, copia el archivo adjunto a la ruta de adjuntos y muestra el Número de la solicitud creada</w:t>
+              <w:t xml:space="preserve">El Sistema registra la solicitud en la base de datos, copia el archivo adjunto a la ruta de adjuntos y </w:t>
+            </w:r>
+            <w:r>
+              <w:rPr>
+                <w:rFonts w:ascii="Arial" w:eastAsia="Times New Roman" w:hAnsi="Arial" w:cs="Arial"/>
+                <w:color w:val="000000"/>
+                <w:lang w:eastAsia="es-AR"/>
+              </w:rPr>
+              <w:t>emite el mensaje “</w:t>
+            </w:r>
+            <w:r>
+              <w:rPr>
+                <w:rFonts w:ascii="Arial" w:eastAsia="Times New Roman" w:hAnsi="Arial" w:cs="Arial"/>
+                <w:color w:val="000000"/>
+                <w:lang w:eastAsia="es-AR"/>
+              </w:rPr>
+              <w:t xml:space="preserve">Solicitud </w:t>
+            </w:r>
+            <w:proofErr w:type="spellStart"/>
+            <w:r>
+              <w:rPr>
+                <w:rFonts w:ascii="Arial" w:eastAsia="Times New Roman" w:hAnsi="Arial" w:cs="Arial"/>
+                <w:color w:val="000000"/>
+                <w:lang w:eastAsia="es-AR"/>
+              </w:rPr>
+              <w:t>Nro</w:t>
+            </w:r>
+            <w:proofErr w:type="spellEnd"/>
+            <w:r>
+              <w:rPr>
+                <w:rFonts w:ascii="Arial" w:eastAsia="Times New Roman" w:hAnsi="Arial" w:cs="Arial"/>
+                <w:color w:val="000000"/>
+                <w:lang w:eastAsia="es-AR"/>
+              </w:rPr>
+              <w:t xml:space="preserve"> XX creada correctamente</w:t>
+            </w:r>
+            <w:r>
+              <w:rPr>
+                <w:rFonts w:ascii="Arial" w:eastAsia="Times New Roman" w:hAnsi="Arial" w:cs="Arial"/>
+                <w:color w:val="000000"/>
+                <w:lang w:eastAsia="es-AR"/>
+              </w:rPr>
+              <w:t>”</w:t>
             </w:r>
           </w:p>
           <w:p>
@@ -1366,6 +1623,7 @@
                 <w:lang w:eastAsia="es-AR"/>
               </w:rPr>
             </w:pPr>
+            <w:proofErr w:type="spellStart"/>
             <w:r>
               <w:rPr>
                 <w:rFonts w:ascii="Arial" w:eastAsia="Times New Roman" w:hAnsi="Arial" w:cs="Arial"/>
@@ -1376,6 +1634,7 @@
               </w:rPr>
               <w:t>Alternate</w:t>
             </w:r>
+            <w:proofErr w:type="spellEnd"/>
             <w:r>
               <w:rPr>
                 <w:rFonts w:ascii="Arial" w:eastAsia="Times New Roman" w:hAnsi="Arial" w:cs="Arial"/>
@@ -1398,7 +1657,7 @@
                 <w:szCs w:val="20"/>
                 <w:lang w:eastAsia="es-AR"/>
               </w:rPr>
-              <w:t>4</w:t>
+              <w:t>5</w:t>
             </w:r>
             <w:r>
               <w:rPr>
@@ -1433,6 +1692,7 @@
                 <w:lang w:eastAsia="es-AR"/>
               </w:rPr>
             </w:pPr>
+            <w:proofErr w:type="spellStart"/>
             <w:r>
               <w:rPr>
                 <w:rFonts w:ascii="Arial" w:eastAsia="Times New Roman" w:hAnsi="Arial" w:cs="Arial"/>
@@ -1443,6 +1703,7 @@
               </w:rPr>
               <w:t>Alternate</w:t>
             </w:r>
+            <w:proofErr w:type="spellEnd"/>
             <w:r>
               <w:rPr>
                 <w:rFonts w:ascii="Arial" w:eastAsia="Times New Roman" w:hAnsi="Arial" w:cs="Arial"/>
@@ -1465,7 +1726,7 @@
                 <w:szCs w:val="20"/>
                 <w:lang w:eastAsia="es-AR"/>
               </w:rPr>
-              <w:t>4</w:t>
+              <w:t>5</w:t>
             </w:r>
             <w:r>
               <w:rPr>
@@ -1500,6 +1761,7 @@
                 <w:lang w:eastAsia="es-AR"/>
               </w:rPr>
             </w:pPr>
+            <w:proofErr w:type="spellStart"/>
             <w:r>
               <w:rPr>
                 <w:rFonts w:ascii="Arial" w:eastAsia="Times New Roman" w:hAnsi="Arial" w:cs="Arial"/>
@@ -1510,6 +1772,7 @@
               </w:rPr>
               <w:t>Alternate</w:t>
             </w:r>
+            <w:proofErr w:type="spellEnd"/>
             <w:r>
               <w:rPr>
                 <w:rFonts w:ascii="Arial" w:eastAsia="Times New Roman" w:hAnsi="Arial" w:cs="Arial"/>
@@ -1532,7 +1795,7 @@
                 <w:szCs w:val="20"/>
                 <w:lang w:eastAsia="es-AR"/>
               </w:rPr>
-              <w:t>4</w:t>
+              <w:t>5</w:t>
             </w:r>
             <w:r>
               <w:rPr>
@@ -1641,6 +1904,7 @@
                 <w:lang w:eastAsia="es-AR"/>
               </w:rPr>
             </w:pPr>
+            <w:proofErr w:type="spellStart"/>
             <w:r>
               <w:rPr>
                 <w:rFonts w:ascii="Arial" w:eastAsia="Times New Roman" w:hAnsi="Arial" w:cs="Arial"/>
@@ -1651,6 +1915,7 @@
               <w:lastRenderedPageBreak/>
               <w:t>Alternate</w:t>
             </w:r>
+            <w:proofErr w:type="spellEnd"/>
             <w:r>
               <w:rPr>
                 <w:rFonts w:ascii="Arial" w:eastAsia="Times New Roman" w:hAnsi="Arial" w:cs="Arial"/>
@@ -1752,14 +2017,25 @@
                 <w:lang w:eastAsia="es-AR"/>
               </w:rPr>
             </w:pPr>
-            <w:r>
-              <w:rPr>
-                <w:rFonts w:ascii="Arial" w:eastAsia="Times New Roman" w:hAnsi="Arial" w:cs="Arial"/>
-                <w:b/>
-                <w:color w:val="000000"/>
-                <w:lang w:eastAsia="es-AR"/>
-              </w:rPr>
-              <w:t>Alternate 8-a</w:t>
+            <w:proofErr w:type="spellStart"/>
+            <w:r>
+              <w:rPr>
+                <w:rFonts w:ascii="Arial" w:eastAsia="Times New Roman" w:hAnsi="Arial" w:cs="Arial"/>
+                <w:b/>
+                <w:color w:val="000000"/>
+                <w:lang w:eastAsia="es-AR"/>
+              </w:rPr>
+              <w:t>Alternate</w:t>
+            </w:r>
+            <w:proofErr w:type="spellEnd"/>
+            <w:r>
+              <w:rPr>
+                <w:rFonts w:ascii="Arial" w:eastAsia="Times New Roman" w:hAnsi="Arial" w:cs="Arial"/>
+                <w:b/>
+                <w:color w:val="000000"/>
+                <w:lang w:eastAsia="es-AR"/>
+              </w:rPr>
+              <w:t xml:space="preserve"> 8-a</w:t>
             </w:r>
             <w:r>
               <w:rPr>
@@ -1933,14 +2209,25 @@
                 <w:lang w:eastAsia="es-AR"/>
               </w:rPr>
             </w:pPr>
-            <w:r>
-              <w:rPr>
-                <w:rFonts w:ascii="Arial" w:eastAsia="Times New Roman" w:hAnsi="Arial" w:cs="Arial"/>
-                <w:i/>
-                <w:color w:val="000000"/>
-                <w:lang w:eastAsia="es-AR"/>
-              </w:rPr>
-              <w:t>Alternate: 8.</w:t>
+            <w:proofErr w:type="spellStart"/>
+            <w:r>
+              <w:rPr>
+                <w:rFonts w:ascii="Arial" w:eastAsia="Times New Roman" w:hAnsi="Arial" w:cs="Arial"/>
+                <w:i/>
+                <w:color w:val="000000"/>
+                <w:lang w:eastAsia="es-AR"/>
+              </w:rPr>
+              <w:t>Alternate</w:t>
+            </w:r>
+            <w:proofErr w:type="spellEnd"/>
+            <w:r>
+              <w:rPr>
+                <w:rFonts w:ascii="Arial" w:eastAsia="Times New Roman" w:hAnsi="Arial" w:cs="Arial"/>
+                <w:i/>
+                <w:color w:val="000000"/>
+                <w:lang w:eastAsia="es-AR"/>
+              </w:rPr>
+              <w:t>: 8.</w:t>
             </w:r>
             <w:r>
               <w:rPr>
@@ -2075,14 +2362,25 @@
                 <w:lang w:eastAsia="es-AR"/>
               </w:rPr>
             </w:pPr>
-            <w:r>
-              <w:rPr>
-                <w:rFonts w:ascii="Arial" w:eastAsia="Times New Roman" w:hAnsi="Arial" w:cs="Arial"/>
-                <w:i/>
-                <w:color w:val="000000"/>
-                <w:lang w:eastAsia="es-AR"/>
-              </w:rPr>
-              <w:t>Alternate: 8.7</w:t>
+            <w:proofErr w:type="spellStart"/>
+            <w:r>
+              <w:rPr>
+                <w:rFonts w:ascii="Arial" w:eastAsia="Times New Roman" w:hAnsi="Arial" w:cs="Arial"/>
+                <w:i/>
+                <w:color w:val="000000"/>
+                <w:lang w:eastAsia="es-AR"/>
+              </w:rPr>
+              <w:t>Alternate</w:t>
+            </w:r>
+            <w:proofErr w:type="spellEnd"/>
+            <w:r>
+              <w:rPr>
+                <w:rFonts w:ascii="Arial" w:eastAsia="Times New Roman" w:hAnsi="Arial" w:cs="Arial"/>
+                <w:i/>
+                <w:color w:val="000000"/>
+                <w:lang w:eastAsia="es-AR"/>
+              </w:rPr>
+              <w:t>: 8.7</w:t>
             </w:r>
             <w:r>
               <w:rPr>
@@ -2173,62 +2471,20 @@
                 <w:ilvl w:val="0"/>
                 <w:numId w:val="2"/>
               </w:numPr>
-              <w:rPr>
-                <w:rFonts w:ascii="Arial" w:eastAsia="Times New Roman" w:hAnsi="Arial" w:cs="Arial"/>
-                <w:color w:val="000000"/>
-                <w:lang w:eastAsia="es-AR"/>
-              </w:rPr>
-            </w:pPr>
-            <w:r>
-              <w:rPr>
-                <w:rFonts w:ascii="Arial" w:eastAsia="Times New Roman" w:hAnsi="Arial" w:cs="Arial"/>
-                <w:color w:val="000000"/>
-                <w:lang w:eastAsia="es-AR"/>
-              </w:rPr>
-              <w:t xml:space="preserve">El </w:t>
-            </w:r>
-            <w:r>
-              <w:rPr>
-                <w:rFonts w:ascii="Arial" w:eastAsia="Times New Roman" w:hAnsi="Arial" w:cs="Arial"/>
-                <w:color w:val="000000"/>
-                <w:lang w:eastAsia="es-AR"/>
-              </w:rPr>
-              <w:t>S</w:t>
-            </w:r>
-            <w:r>
-              <w:rPr>
-                <w:rFonts w:ascii="Arial" w:eastAsia="Times New Roman" w:hAnsi="Arial" w:cs="Arial"/>
-                <w:color w:val="000000"/>
-                <w:lang w:eastAsia="es-AR"/>
-              </w:rPr>
-              <w:t xml:space="preserve">istema agrega un detalle con el </w:t>
-            </w:r>
-            <w:r>
-              <w:rPr>
-                <w:rFonts w:ascii="Arial" w:eastAsia="Times New Roman" w:hAnsi="Arial" w:cs="Arial"/>
-                <w:color w:val="000000"/>
-                <w:lang w:eastAsia="es-AR"/>
-              </w:rPr>
-              <w:t xml:space="preserve">software </w:t>
-            </w:r>
-            <w:r>
-              <w:rPr>
-                <w:rFonts w:ascii="Arial" w:eastAsia="Times New Roman" w:hAnsi="Arial" w:cs="Arial"/>
-                <w:color w:val="000000"/>
-                <w:lang w:eastAsia="es-AR"/>
-              </w:rPr>
-              <w:t>asociado</w:t>
-            </w:r>
-            <w:r>
-              <w:t xml:space="preserve"> </w:t>
-            </w:r>
-            <w:r>
-              <w:rPr>
-                <w:rFonts w:ascii="Arial" w:eastAsia="Times New Roman" w:hAnsi="Arial" w:cs="Arial"/>
-                <w:color w:val="000000"/>
-                <w:lang w:eastAsia="es-AR"/>
-              </w:rPr>
-              <w:t>mostrando (Nro de detalle, Bien, Cantidad y el Estado del detalle)</w:t>
+              <w:spacing w:after="0" w:line="240" w:lineRule="auto"/>
+              <w:rPr>
+                <w:rFonts w:ascii="Arial" w:eastAsia="Times New Roman" w:hAnsi="Arial" w:cs="Arial"/>
+                <w:color w:val="000000"/>
+                <w:lang w:eastAsia="es-AR"/>
+              </w:rPr>
+            </w:pPr>
+            <w:r>
+              <w:rPr>
+                <w:rFonts w:ascii="Arial" w:eastAsia="Times New Roman" w:hAnsi="Arial" w:cs="Arial"/>
+                <w:color w:val="000000"/>
+                <w:lang w:eastAsia="es-AR"/>
+              </w:rPr>
+              <w:t>El Sistema agrega al agente a la lista de agentes (Nombre y Apellido)</w:t>
             </w:r>
           </w:p>
           <w:p>
@@ -2251,6 +2507,128 @@
                 <w:color w:val="000000"/>
                 <w:lang w:eastAsia="es-AR"/>
               </w:rPr>
+              <w:t xml:space="preserve">La Mesa de Ayuda </w:t>
+            </w:r>
+            <w:r>
+              <w:rPr>
+                <w:rFonts w:ascii="Arial" w:eastAsia="Times New Roman" w:hAnsi="Arial" w:cs="Arial"/>
+                <w:color w:val="000000"/>
+                <w:lang w:eastAsia="es-AR"/>
+              </w:rPr>
+              <w:t>agrega</w:t>
+            </w:r>
+            <w:r>
+              <w:rPr>
+                <w:rFonts w:ascii="Arial" w:eastAsia="Times New Roman" w:hAnsi="Arial" w:cs="Arial"/>
+                <w:color w:val="000000"/>
+                <w:lang w:eastAsia="es-AR"/>
+              </w:rPr>
+              <w:t xml:space="preserve"> el detalle a la Solicitud</w:t>
+            </w:r>
+          </w:p>
+          <w:p>
+            <w:pPr>
+              <w:pStyle w:val="Prrafodelista"/>
+              <w:numPr>
+                <w:ilvl w:val="0"/>
+                <w:numId w:val="2"/>
+              </w:numPr>
+              <w:rPr>
+                <w:rFonts w:ascii="Arial" w:eastAsia="Times New Roman" w:hAnsi="Arial" w:cs="Arial"/>
+                <w:color w:val="000000"/>
+                <w:lang w:eastAsia="es-AR"/>
+              </w:rPr>
+            </w:pPr>
+            <w:r>
+              <w:rPr>
+                <w:rFonts w:ascii="Arial" w:eastAsia="Times New Roman" w:hAnsi="Arial" w:cs="Arial"/>
+                <w:color w:val="000000"/>
+                <w:lang w:eastAsia="es-AR"/>
+              </w:rPr>
+              <w:t xml:space="preserve">El </w:t>
+            </w:r>
+            <w:r>
+              <w:rPr>
+                <w:rFonts w:ascii="Arial" w:eastAsia="Times New Roman" w:hAnsi="Arial" w:cs="Arial"/>
+                <w:color w:val="000000"/>
+                <w:lang w:eastAsia="es-AR"/>
+              </w:rPr>
+              <w:t>S</w:t>
+            </w:r>
+            <w:r>
+              <w:rPr>
+                <w:rFonts w:ascii="Arial" w:eastAsia="Times New Roman" w:hAnsi="Arial" w:cs="Arial"/>
+                <w:color w:val="000000"/>
+                <w:lang w:eastAsia="es-AR"/>
+              </w:rPr>
+              <w:t xml:space="preserve">istema agrega un detalle con el </w:t>
+            </w:r>
+            <w:r>
+              <w:rPr>
+                <w:rFonts w:ascii="Arial" w:eastAsia="Times New Roman" w:hAnsi="Arial" w:cs="Arial"/>
+                <w:color w:val="000000"/>
+                <w:lang w:eastAsia="es-AR"/>
+              </w:rPr>
+              <w:t xml:space="preserve">software </w:t>
+            </w:r>
+            <w:r>
+              <w:rPr>
+                <w:rFonts w:ascii="Arial" w:eastAsia="Times New Roman" w:hAnsi="Arial" w:cs="Arial"/>
+                <w:color w:val="000000"/>
+                <w:lang w:eastAsia="es-AR"/>
+              </w:rPr>
+              <w:t>asociado</w:t>
+            </w:r>
+            <w:r>
+              <w:t xml:space="preserve"> </w:t>
+            </w:r>
+            <w:r>
+              <w:rPr>
+                <w:rFonts w:ascii="Arial" w:eastAsia="Times New Roman" w:hAnsi="Arial" w:cs="Arial"/>
+                <w:color w:val="000000"/>
+                <w:lang w:eastAsia="es-AR"/>
+              </w:rPr>
+              <w:t>mostrando (</w:t>
+            </w:r>
+            <w:proofErr w:type="spellStart"/>
+            <w:r>
+              <w:rPr>
+                <w:rFonts w:ascii="Arial" w:eastAsia="Times New Roman" w:hAnsi="Arial" w:cs="Arial"/>
+                <w:color w:val="000000"/>
+                <w:lang w:eastAsia="es-AR"/>
+              </w:rPr>
+              <w:t>Nro</w:t>
+            </w:r>
+            <w:proofErr w:type="spellEnd"/>
+            <w:r>
+              <w:rPr>
+                <w:rFonts w:ascii="Arial" w:eastAsia="Times New Roman" w:hAnsi="Arial" w:cs="Arial"/>
+                <w:color w:val="000000"/>
+                <w:lang w:eastAsia="es-AR"/>
+              </w:rPr>
+              <w:t xml:space="preserve"> de detalle, Bien, Cantidad y el Estado del detalle)</w:t>
+            </w:r>
+          </w:p>
+          <w:p>
+            <w:pPr>
+              <w:pStyle w:val="Prrafodelista"/>
+              <w:numPr>
+                <w:ilvl w:val="0"/>
+                <w:numId w:val="2"/>
+              </w:numPr>
+              <w:spacing w:after="0" w:line="240" w:lineRule="auto"/>
+              <w:rPr>
+                <w:rFonts w:ascii="Arial" w:eastAsia="Times New Roman" w:hAnsi="Arial" w:cs="Arial"/>
+                <w:color w:val="000000"/>
+                <w:lang w:eastAsia="es-AR"/>
+              </w:rPr>
+            </w:pPr>
+            <w:r>
+              <w:rPr>
+                <w:rFonts w:ascii="Arial" w:eastAsia="Times New Roman" w:hAnsi="Arial" w:cs="Arial"/>
+                <w:color w:val="000000"/>
+                <w:lang w:eastAsia="es-AR"/>
+              </w:rPr>
               <w:t>El curso sigue en el punto 15 del flujo principal</w:t>
             </w:r>
           </w:p>
@@ -2274,14 +2652,25 @@
                 <w:lang w:eastAsia="es-AR"/>
               </w:rPr>
             </w:pPr>
-            <w:r>
-              <w:rPr>
-                <w:rFonts w:ascii="Arial" w:eastAsia="Times New Roman" w:hAnsi="Arial" w:cs="Arial"/>
-                <w:b/>
-                <w:color w:val="000000"/>
-                <w:lang w:eastAsia="es-AR"/>
-              </w:rPr>
-              <w:t>Alternate: 8.</w:t>
+            <w:proofErr w:type="spellStart"/>
+            <w:r>
+              <w:rPr>
+                <w:rFonts w:ascii="Arial" w:eastAsia="Times New Roman" w:hAnsi="Arial" w:cs="Arial"/>
+                <w:b/>
+                <w:color w:val="000000"/>
+                <w:lang w:eastAsia="es-AR"/>
+              </w:rPr>
+              <w:t>Alternate</w:t>
+            </w:r>
+            <w:proofErr w:type="spellEnd"/>
+            <w:r>
+              <w:rPr>
+                <w:rFonts w:ascii="Arial" w:eastAsia="Times New Roman" w:hAnsi="Arial" w:cs="Arial"/>
+                <w:b/>
+                <w:color w:val="000000"/>
+                <w:lang w:eastAsia="es-AR"/>
+              </w:rPr>
+              <w:t>: 8.</w:t>
             </w:r>
             <w:r>
               <w:rPr>
@@ -2394,14 +2783,25 @@
                 <w:lang w:eastAsia="es-AR"/>
               </w:rPr>
             </w:pPr>
-            <w:r>
-              <w:rPr>
-                <w:rFonts w:ascii="Arial" w:eastAsia="Times New Roman" w:hAnsi="Arial" w:cs="Arial"/>
-                <w:b/>
-                <w:color w:val="000000"/>
-                <w:lang w:eastAsia="es-AR"/>
-              </w:rPr>
-              <w:t>Alternate: 8.7</w:t>
+            <w:proofErr w:type="spellStart"/>
+            <w:r>
+              <w:rPr>
+                <w:rFonts w:ascii="Arial" w:eastAsia="Times New Roman" w:hAnsi="Arial" w:cs="Arial"/>
+                <w:b/>
+                <w:color w:val="000000"/>
+                <w:lang w:eastAsia="es-AR"/>
+              </w:rPr>
+              <w:t>Alternate</w:t>
+            </w:r>
+            <w:proofErr w:type="spellEnd"/>
+            <w:r>
+              <w:rPr>
+                <w:rFonts w:ascii="Arial" w:eastAsia="Times New Roman" w:hAnsi="Arial" w:cs="Arial"/>
+                <w:b/>
+                <w:color w:val="000000"/>
+                <w:lang w:eastAsia="es-AR"/>
+              </w:rPr>
+              <w:t>: 8.7</w:t>
             </w:r>
             <w:r>
               <w:rPr>
@@ -2521,14 +2921,25 @@
                 <w:lang w:eastAsia="es-AR"/>
               </w:rPr>
             </w:pPr>
-            <w:r>
-              <w:rPr>
-                <w:rFonts w:ascii="Arial" w:eastAsia="Times New Roman" w:hAnsi="Arial" w:cs="Arial"/>
-                <w:b/>
-                <w:color w:val="000000"/>
-                <w:lang w:eastAsia="es-AR"/>
-              </w:rPr>
-              <w:t>Alternate: 10-a</w:t>
+            <w:proofErr w:type="spellStart"/>
+            <w:r>
+              <w:rPr>
+                <w:rFonts w:ascii="Arial" w:eastAsia="Times New Roman" w:hAnsi="Arial" w:cs="Arial"/>
+                <w:b/>
+                <w:color w:val="000000"/>
+                <w:lang w:eastAsia="es-AR"/>
+              </w:rPr>
+              <w:t>Alternate</w:t>
+            </w:r>
+            <w:proofErr w:type="spellEnd"/>
+            <w:r>
+              <w:rPr>
+                <w:rFonts w:ascii="Arial" w:eastAsia="Times New Roman" w:hAnsi="Arial" w:cs="Arial"/>
+                <w:b/>
+                <w:color w:val="000000"/>
+                <w:lang w:eastAsia="es-AR"/>
+              </w:rPr>
+              <w:t>: 10-a</w:t>
             </w:r>
             <w:r>
               <w:rPr>
@@ -2605,14 +3016,25 @@
                 <w:lang w:eastAsia="es-AR"/>
               </w:rPr>
             </w:pPr>
-            <w:r>
-              <w:rPr>
-                <w:rFonts w:ascii="Arial" w:eastAsia="Times New Roman" w:hAnsi="Arial" w:cs="Arial"/>
-                <w:b/>
-                <w:color w:val="000000"/>
-                <w:lang w:eastAsia="es-AR"/>
-              </w:rPr>
-              <w:t>Alternate: 14</w:t>
+            <w:proofErr w:type="spellStart"/>
+            <w:r>
+              <w:rPr>
+                <w:rFonts w:ascii="Arial" w:eastAsia="Times New Roman" w:hAnsi="Arial" w:cs="Arial"/>
+                <w:b/>
+                <w:color w:val="000000"/>
+                <w:lang w:eastAsia="es-AR"/>
+              </w:rPr>
+              <w:t>Alternate</w:t>
+            </w:r>
+            <w:proofErr w:type="spellEnd"/>
+            <w:r>
+              <w:rPr>
+                <w:rFonts w:ascii="Arial" w:eastAsia="Times New Roman" w:hAnsi="Arial" w:cs="Arial"/>
+                <w:b/>
+                <w:color w:val="000000"/>
+                <w:lang w:eastAsia="es-AR"/>
+              </w:rPr>
+              <w:t>: 14</w:t>
             </w:r>
             <w:r>
               <w:rPr>
@@ -2706,14 +3128,25 @@
                 <w:lang w:eastAsia="es-AR"/>
               </w:rPr>
             </w:pPr>
-            <w:r>
-              <w:rPr>
-                <w:rFonts w:ascii="Arial" w:eastAsia="Times New Roman" w:hAnsi="Arial" w:cs="Arial"/>
-                <w:b/>
-                <w:color w:val="000000"/>
-                <w:lang w:eastAsia="es-AR"/>
-              </w:rPr>
-              <w:t xml:space="preserve">Alternate: 14-b. </w:t>
+            <w:proofErr w:type="spellStart"/>
+            <w:r>
+              <w:rPr>
+                <w:rFonts w:ascii="Arial" w:eastAsia="Times New Roman" w:hAnsi="Arial" w:cs="Arial"/>
+                <w:b/>
+                <w:color w:val="000000"/>
+                <w:lang w:eastAsia="es-AR"/>
+              </w:rPr>
+              <w:t>Alternate</w:t>
+            </w:r>
+            <w:proofErr w:type="spellEnd"/>
+            <w:r>
+              <w:rPr>
+                <w:rFonts w:ascii="Arial" w:eastAsia="Times New Roman" w:hAnsi="Arial" w:cs="Arial"/>
+                <w:b/>
+                <w:color w:val="000000"/>
+                <w:lang w:eastAsia="es-AR"/>
+              </w:rPr>
+              <w:t xml:space="preserve">: 14-b. </w:t>
             </w:r>
             <w:r>
               <w:rPr>
@@ -2782,14 +3215,25 @@
                 <w:lang w:eastAsia="es-AR"/>
               </w:rPr>
             </w:pPr>
-            <w:r>
-              <w:rPr>
-                <w:rFonts w:ascii="Arial" w:eastAsia="Times New Roman" w:hAnsi="Arial" w:cs="Arial"/>
-                <w:b/>
-                <w:color w:val="000000"/>
-                <w:lang w:eastAsia="es-AR"/>
-              </w:rPr>
-              <w:t xml:space="preserve">Alternate: 14-c. </w:t>
+            <w:proofErr w:type="spellStart"/>
+            <w:r>
+              <w:rPr>
+                <w:rFonts w:ascii="Arial" w:eastAsia="Times New Roman" w:hAnsi="Arial" w:cs="Arial"/>
+                <w:b/>
+                <w:color w:val="000000"/>
+                <w:lang w:eastAsia="es-AR"/>
+              </w:rPr>
+              <w:t>Alternate</w:t>
+            </w:r>
+            <w:proofErr w:type="spellEnd"/>
+            <w:r>
+              <w:rPr>
+                <w:rFonts w:ascii="Arial" w:eastAsia="Times New Roman" w:hAnsi="Arial" w:cs="Arial"/>
+                <w:b/>
+                <w:color w:val="000000"/>
+                <w:lang w:eastAsia="es-AR"/>
+              </w:rPr>
+              <w:t xml:space="preserve">: 14-c. </w:t>
             </w:r>
             <w:r>
               <w:rPr>
@@ -2857,14 +3301,25 @@
                 <w:lang w:eastAsia="es-AR"/>
               </w:rPr>
             </w:pPr>
-            <w:r>
-              <w:rPr>
-                <w:rFonts w:ascii="Arial" w:eastAsia="Times New Roman" w:hAnsi="Arial" w:cs="Arial"/>
-                <w:b/>
-                <w:color w:val="000000"/>
-                <w:lang w:eastAsia="es-AR"/>
-              </w:rPr>
-              <w:t xml:space="preserve">Alternate: 14-d. </w:t>
+            <w:proofErr w:type="spellStart"/>
+            <w:r>
+              <w:rPr>
+                <w:rFonts w:ascii="Arial" w:eastAsia="Times New Roman" w:hAnsi="Arial" w:cs="Arial"/>
+                <w:b/>
+                <w:color w:val="000000"/>
+                <w:lang w:eastAsia="es-AR"/>
+              </w:rPr>
+              <w:t>Alternate</w:t>
+            </w:r>
+            <w:proofErr w:type="spellEnd"/>
+            <w:r>
+              <w:rPr>
+                <w:rFonts w:ascii="Arial" w:eastAsia="Times New Roman" w:hAnsi="Arial" w:cs="Arial"/>
+                <w:b/>
+                <w:color w:val="000000"/>
+                <w:lang w:eastAsia="es-AR"/>
+              </w:rPr>
+              <w:t xml:space="preserve">: 14-d. </w:t>
             </w:r>
             <w:r>
               <w:rPr>
@@ -2891,6 +3346,7 @@
                 <w:color w:val="000000"/>
                 <w:lang w:eastAsia="es-AR"/>
               </w:rPr>
+              <w:lastRenderedPageBreak/>
               <w:t>1. El sistema suma la cantidad ingresada al detalle existente</w:t>
             </w:r>
           </w:p>
@@ -2943,33 +3399,151 @@
                 <w:lang w:eastAsia="es-AR"/>
               </w:rPr>
             </w:pPr>
-            <w:r>
-              <w:rPr>
-                <w:rFonts w:ascii="Arial" w:eastAsia="Times New Roman" w:hAnsi="Arial" w:cs="Arial"/>
-                <w:b/>
-                <w:color w:val="000000"/>
-                <w:lang w:eastAsia="es-AR"/>
-              </w:rPr>
-              <w:lastRenderedPageBreak/>
-              <w:t>Alternate: 19-a. La extensión del archivo no es válida</w:t>
-            </w:r>
-          </w:p>
-          <w:p>
-            <w:pPr>
-              <w:spacing w:after="0" w:line="240" w:lineRule="auto"/>
-              <w:rPr>
-                <w:rFonts w:ascii="Arial" w:eastAsia="Times New Roman" w:hAnsi="Arial" w:cs="Arial"/>
-                <w:color w:val="000000"/>
-                <w:lang w:eastAsia="es-AR"/>
-              </w:rPr>
-            </w:pPr>
-            <w:r>
-              <w:rPr>
-                <w:rFonts w:ascii="Arial" w:eastAsia="Times New Roman" w:hAnsi="Arial" w:cs="Arial"/>
-                <w:color w:val="000000"/>
-                <w:lang w:eastAsia="es-AR"/>
-              </w:rPr>
-              <w:t>1. El sistema emite el mensaje “El archivo &lt;NombreArchivo.Extension&gt; no tiene una extensión válida (jpg, png, bmp, pdf, txt)”</w:t>
+            <w:proofErr w:type="spellStart"/>
+            <w:r>
+              <w:rPr>
+                <w:rFonts w:ascii="Arial" w:eastAsia="Times New Roman" w:hAnsi="Arial" w:cs="Arial"/>
+                <w:b/>
+                <w:color w:val="000000"/>
+                <w:lang w:eastAsia="es-AR"/>
+              </w:rPr>
+              <w:t>Alternate</w:t>
+            </w:r>
+            <w:proofErr w:type="spellEnd"/>
+            <w:r>
+              <w:rPr>
+                <w:rFonts w:ascii="Arial" w:eastAsia="Times New Roman" w:hAnsi="Arial" w:cs="Arial"/>
+                <w:b/>
+                <w:color w:val="000000"/>
+                <w:lang w:eastAsia="es-AR"/>
+              </w:rPr>
+              <w:t>: 19-a. La extensión del archivo no es válida</w:t>
+            </w:r>
+          </w:p>
+          <w:p>
+            <w:pPr>
+              <w:spacing w:after="0" w:line="240" w:lineRule="auto"/>
+              <w:rPr>
+                <w:rFonts w:ascii="Arial" w:eastAsia="Times New Roman" w:hAnsi="Arial" w:cs="Arial"/>
+                <w:color w:val="000000"/>
+                <w:lang w:eastAsia="es-AR"/>
+              </w:rPr>
+            </w:pPr>
+            <w:r>
+              <w:rPr>
+                <w:rFonts w:ascii="Arial" w:eastAsia="Times New Roman" w:hAnsi="Arial" w:cs="Arial"/>
+                <w:color w:val="000000"/>
+                <w:lang w:eastAsia="es-AR"/>
+              </w:rPr>
+              <w:t>1. El sistema emite el mensaje “El archivo &lt;</w:t>
+            </w:r>
+            <w:proofErr w:type="spellStart"/>
+            <w:r>
+              <w:rPr>
+                <w:rFonts w:ascii="Arial" w:eastAsia="Times New Roman" w:hAnsi="Arial" w:cs="Arial"/>
+                <w:color w:val="000000"/>
+                <w:lang w:eastAsia="es-AR"/>
+              </w:rPr>
+              <w:t>NombreArchivo.Extension</w:t>
+            </w:r>
+            <w:proofErr w:type="spellEnd"/>
+            <w:r>
+              <w:rPr>
+                <w:rFonts w:ascii="Arial" w:eastAsia="Times New Roman" w:hAnsi="Arial" w:cs="Arial"/>
+                <w:color w:val="000000"/>
+                <w:lang w:eastAsia="es-AR"/>
+              </w:rPr>
+              <w:t>&gt; no tiene una extensión válida (</w:t>
+            </w:r>
+            <w:proofErr w:type="spellStart"/>
+            <w:r>
+              <w:rPr>
+                <w:rFonts w:ascii="Arial" w:eastAsia="Times New Roman" w:hAnsi="Arial" w:cs="Arial"/>
+                <w:color w:val="000000"/>
+                <w:lang w:eastAsia="es-AR"/>
+              </w:rPr>
+              <w:t>jpg</w:t>
+            </w:r>
+            <w:proofErr w:type="spellEnd"/>
+            <w:r>
+              <w:rPr>
+                <w:rFonts w:ascii="Arial" w:eastAsia="Times New Roman" w:hAnsi="Arial" w:cs="Arial"/>
+                <w:color w:val="000000"/>
+                <w:lang w:eastAsia="es-AR"/>
+              </w:rPr>
+              <w:t xml:space="preserve">, </w:t>
+            </w:r>
+            <w:proofErr w:type="spellStart"/>
+            <w:r>
+              <w:rPr>
+                <w:rFonts w:ascii="Arial" w:eastAsia="Times New Roman" w:hAnsi="Arial" w:cs="Arial"/>
+                <w:color w:val="000000"/>
+                <w:lang w:eastAsia="es-AR"/>
+              </w:rPr>
+              <w:t>png</w:t>
+            </w:r>
+            <w:proofErr w:type="spellEnd"/>
+            <w:r>
+              <w:rPr>
+                <w:rFonts w:ascii="Arial" w:eastAsia="Times New Roman" w:hAnsi="Arial" w:cs="Arial"/>
+                <w:color w:val="000000"/>
+                <w:lang w:eastAsia="es-AR"/>
+              </w:rPr>
+              <w:t xml:space="preserve">, </w:t>
+            </w:r>
+            <w:proofErr w:type="spellStart"/>
+            <w:r>
+              <w:rPr>
+                <w:rFonts w:ascii="Arial" w:eastAsia="Times New Roman" w:hAnsi="Arial" w:cs="Arial"/>
+                <w:color w:val="000000"/>
+                <w:lang w:eastAsia="es-AR"/>
+              </w:rPr>
+              <w:t>bmp</w:t>
+            </w:r>
+            <w:proofErr w:type="spellEnd"/>
+            <w:r>
+              <w:rPr>
+                <w:rFonts w:ascii="Arial" w:eastAsia="Times New Roman" w:hAnsi="Arial" w:cs="Arial"/>
+                <w:color w:val="000000"/>
+                <w:lang w:eastAsia="es-AR"/>
+              </w:rPr>
+              <w:t xml:space="preserve">, </w:t>
+            </w:r>
+            <w:proofErr w:type="spellStart"/>
+            <w:r>
+              <w:rPr>
+                <w:rFonts w:ascii="Arial" w:eastAsia="Times New Roman" w:hAnsi="Arial" w:cs="Arial"/>
+                <w:color w:val="000000"/>
+                <w:lang w:eastAsia="es-AR"/>
+              </w:rPr>
+              <w:t>pdf</w:t>
+            </w:r>
+            <w:proofErr w:type="spellEnd"/>
+            <w:r>
+              <w:rPr>
+                <w:rFonts w:ascii="Arial" w:eastAsia="Times New Roman" w:hAnsi="Arial" w:cs="Arial"/>
+                <w:color w:val="000000"/>
+                <w:lang w:eastAsia="es-AR"/>
+              </w:rPr>
+              <w:t xml:space="preserve">, </w:t>
+            </w:r>
+            <w:proofErr w:type="spellStart"/>
+            <w:r>
+              <w:rPr>
+                <w:rFonts w:ascii="Arial" w:eastAsia="Times New Roman" w:hAnsi="Arial" w:cs="Arial"/>
+                <w:color w:val="000000"/>
+                <w:lang w:eastAsia="es-AR"/>
+              </w:rPr>
+              <w:t>txt</w:t>
+            </w:r>
+            <w:proofErr w:type="spellEnd"/>
+            <w:r>
+              <w:rPr>
+                <w:rFonts w:ascii="Arial" w:eastAsia="Times New Roman" w:hAnsi="Arial" w:cs="Arial"/>
+                <w:color w:val="000000"/>
+                <w:lang w:eastAsia="es-AR"/>
+              </w:rPr>
+              <w:t>)”</w:t>
             </w:r>
           </w:p>
           <w:p>
@@ -2989,8 +3563,6 @@
               </w:rPr>
               <w:t>2. Se vuelve al punto 17</w:t>
             </w:r>
-            <w:bookmarkStart w:id="0" w:name="_GoBack"/>
-            <w:bookmarkEnd w:id="0"/>
             <w:r>
               <w:rPr>
                 <w:rFonts w:ascii="Arial" w:eastAsia="Times New Roman" w:hAnsi="Arial" w:cs="Arial"/>
@@ -3021,14 +3593,25 @@
                 <w:lang w:eastAsia="es-AR"/>
               </w:rPr>
             </w:pPr>
-            <w:r>
-              <w:rPr>
-                <w:rFonts w:ascii="Arial" w:eastAsia="Times New Roman" w:hAnsi="Arial" w:cs="Arial"/>
-                <w:b/>
-                <w:color w:val="000000"/>
-                <w:lang w:eastAsia="es-AR"/>
-              </w:rPr>
-              <w:t>Alternate 20</w:t>
+            <w:proofErr w:type="spellStart"/>
+            <w:r>
+              <w:rPr>
+                <w:rFonts w:ascii="Arial" w:eastAsia="Times New Roman" w:hAnsi="Arial" w:cs="Arial"/>
+                <w:b/>
+                <w:color w:val="000000"/>
+                <w:lang w:eastAsia="es-AR"/>
+              </w:rPr>
+              <w:t>Alternate</w:t>
+            </w:r>
+            <w:proofErr w:type="spellEnd"/>
+            <w:r>
+              <w:rPr>
+                <w:rFonts w:ascii="Arial" w:eastAsia="Times New Roman" w:hAnsi="Arial" w:cs="Arial"/>
+                <w:b/>
+                <w:color w:val="000000"/>
+                <w:lang w:eastAsia="es-AR"/>
+              </w:rPr>
+              <w:t xml:space="preserve"> 20</w:t>
             </w:r>
             <w:r>
               <w:rPr>
@@ -3132,14 +3715,34 @@
                 <w:lang w:eastAsia="es-AR"/>
               </w:rPr>
             </w:pPr>
-            <w:r>
-              <w:rPr>
-                <w:rFonts w:ascii="Arial" w:eastAsia="Times New Roman" w:hAnsi="Arial" w:cs="Arial"/>
-                <w:b/>
-                <w:color w:val="000000"/>
-                <w:lang w:eastAsia="es-AR"/>
-              </w:rPr>
-              <w:t xml:space="preserve">Alternate: 24-a. </w:t>
+            <w:proofErr w:type="spellStart"/>
+            <w:r>
+              <w:rPr>
+                <w:rFonts w:ascii="Arial" w:eastAsia="Times New Roman" w:hAnsi="Arial" w:cs="Arial"/>
+                <w:b/>
+                <w:color w:val="000000"/>
+                <w:lang w:eastAsia="es-AR"/>
+              </w:rPr>
+              <w:t>Alternate</w:t>
+            </w:r>
+            <w:proofErr w:type="spellEnd"/>
+            <w:r>
+              <w:rPr>
+                <w:rFonts w:ascii="Arial" w:eastAsia="Times New Roman" w:hAnsi="Arial" w:cs="Arial"/>
+                <w:b/>
+                <w:color w:val="000000"/>
+                <w:lang w:eastAsia="es-AR"/>
+              </w:rPr>
+              <w:t>: 25</w:t>
+            </w:r>
+            <w:r>
+              <w:rPr>
+                <w:rFonts w:ascii="Arial" w:eastAsia="Times New Roman" w:hAnsi="Arial" w:cs="Arial"/>
+                <w:b/>
+                <w:color w:val="000000"/>
+                <w:lang w:eastAsia="es-AR"/>
+              </w:rPr>
+              <w:t xml:space="preserve">-a. </w:t>
             </w:r>
             <w:r>
               <w:rPr>
@@ -3216,14 +3819,34 @@
                 <w:lang w:eastAsia="es-AR"/>
               </w:rPr>
             </w:pPr>
-            <w:r>
-              <w:rPr>
-                <w:rFonts w:ascii="Arial" w:eastAsia="Times New Roman" w:hAnsi="Arial" w:cs="Arial"/>
-                <w:b/>
-                <w:color w:val="000000"/>
-                <w:lang w:eastAsia="es-AR"/>
-              </w:rPr>
-              <w:t xml:space="preserve">Alternate: 24-b. </w:t>
+            <w:proofErr w:type="spellStart"/>
+            <w:r>
+              <w:rPr>
+                <w:rFonts w:ascii="Arial" w:eastAsia="Times New Roman" w:hAnsi="Arial" w:cs="Arial"/>
+                <w:b/>
+                <w:color w:val="000000"/>
+                <w:lang w:eastAsia="es-AR"/>
+              </w:rPr>
+              <w:t>Alternate</w:t>
+            </w:r>
+            <w:proofErr w:type="spellEnd"/>
+            <w:r>
+              <w:rPr>
+                <w:rFonts w:ascii="Arial" w:eastAsia="Times New Roman" w:hAnsi="Arial" w:cs="Arial"/>
+                <w:b/>
+                <w:color w:val="000000"/>
+                <w:lang w:eastAsia="es-AR"/>
+              </w:rPr>
+              <w:t>: 25</w:t>
+            </w:r>
+            <w:r>
+              <w:rPr>
+                <w:rFonts w:ascii="Arial" w:eastAsia="Times New Roman" w:hAnsi="Arial" w:cs="Arial"/>
+                <w:b/>
+                <w:color w:val="000000"/>
+                <w:lang w:eastAsia="es-AR"/>
+              </w:rPr>
+              <w:t xml:space="preserve">-b. </w:t>
             </w:r>
             <w:r>
               <w:rPr>
@@ -3258,15 +3881,31 @@
                 <w:color w:val="000000"/>
                 <w:lang w:eastAsia="es-AR"/>
               </w:rPr>
-              <w:t xml:space="preserve">El sistema emite un mensaje indicando que se ingrese </w:t>
-            </w:r>
-            <w:r>
-              <w:rPr>
-                <w:rFonts w:ascii="Arial" w:eastAsia="Times New Roman" w:hAnsi="Arial" w:cs="Arial"/>
-                <w:color w:val="000000"/>
-                <w:lang w:eastAsia="es-AR"/>
-              </w:rPr>
-              <w:t>al menos un detalle</w:t>
+              <w:t xml:space="preserve">El sistema emite </w:t>
+            </w:r>
+            <w:r>
+              <w:rPr>
+                <w:rFonts w:ascii="Arial" w:eastAsia="Times New Roman" w:hAnsi="Arial" w:cs="Arial"/>
+                <w:color w:val="000000"/>
+                <w:lang w:eastAsia="es-AR"/>
+              </w:rPr>
+              <w:t xml:space="preserve">el </w:t>
+            </w:r>
+            <w:r>
+              <w:rPr>
+                <w:rFonts w:ascii="Arial" w:eastAsia="Times New Roman" w:hAnsi="Arial" w:cs="Arial"/>
+                <w:color w:val="000000"/>
+                <w:lang w:eastAsia="es-AR"/>
+              </w:rPr>
+              <w:t xml:space="preserve">mensaje </w:t>
+            </w:r>
+            <w:r>
+              <w:rPr>
+                <w:rFonts w:ascii="Arial" w:eastAsia="Times New Roman" w:hAnsi="Arial" w:cs="Arial"/>
+                <w:color w:val="000000"/>
+                <w:lang w:eastAsia="es-AR"/>
+              </w:rPr>
+              <w:t>“Por favor revisar que la Solicitud posea al menos un detalle”</w:t>
             </w:r>
           </w:p>
           <w:p>
@@ -3324,14 +3963,34 @@
                 <w:lang w:eastAsia="es-AR"/>
               </w:rPr>
             </w:pPr>
-            <w:r>
-              <w:rPr>
-                <w:rFonts w:ascii="Arial" w:eastAsia="Times New Roman" w:hAnsi="Arial" w:cs="Arial"/>
-                <w:b/>
-                <w:color w:val="000000"/>
-                <w:lang w:eastAsia="es-AR"/>
-              </w:rPr>
-              <w:t xml:space="preserve">Alternate: 24-c. </w:t>
+            <w:proofErr w:type="spellStart"/>
+            <w:r>
+              <w:rPr>
+                <w:rFonts w:ascii="Arial" w:eastAsia="Times New Roman" w:hAnsi="Arial" w:cs="Arial"/>
+                <w:b/>
+                <w:color w:val="000000"/>
+                <w:lang w:eastAsia="es-AR"/>
+              </w:rPr>
+              <w:t>Alternate</w:t>
+            </w:r>
+            <w:proofErr w:type="spellEnd"/>
+            <w:r>
+              <w:rPr>
+                <w:rFonts w:ascii="Arial" w:eastAsia="Times New Roman" w:hAnsi="Arial" w:cs="Arial"/>
+                <w:b/>
+                <w:color w:val="000000"/>
+                <w:lang w:eastAsia="es-AR"/>
+              </w:rPr>
+              <w:t>: 25</w:t>
+            </w:r>
+            <w:r>
+              <w:rPr>
+                <w:rFonts w:ascii="Arial" w:eastAsia="Times New Roman" w:hAnsi="Arial" w:cs="Arial"/>
+                <w:b/>
+                <w:color w:val="000000"/>
+                <w:lang w:eastAsia="es-AR"/>
+              </w:rPr>
+              <w:t xml:space="preserve">-c. </w:t>
             </w:r>
             <w:r>
               <w:rPr>
@@ -3366,7 +4025,41 @@
                 <w:color w:val="000000"/>
                 <w:lang w:eastAsia="es-AR"/>
               </w:rPr>
-              <w:t>El sistema emite un mensaje indicando que se ingrese la dependencia</w:t>
+              <w:t xml:space="preserve">El sistema emite </w:t>
+            </w:r>
+            <w:r>
+              <w:rPr>
+                <w:rFonts w:ascii="Arial" w:eastAsia="Times New Roman" w:hAnsi="Arial" w:cs="Arial"/>
+                <w:color w:val="000000"/>
+                <w:lang w:eastAsia="es-AR"/>
+              </w:rPr>
+              <w:t xml:space="preserve">el </w:t>
+            </w:r>
+            <w:r>
+              <w:rPr>
+                <w:rFonts w:ascii="Arial" w:eastAsia="Times New Roman" w:hAnsi="Arial" w:cs="Arial"/>
+                <w:color w:val="000000"/>
+                <w:lang w:eastAsia="es-AR"/>
+              </w:rPr>
+              <w:t xml:space="preserve">mensaje </w:t>
+            </w:r>
+            <w:r>
+              <w:rPr>
+                <w:rFonts w:ascii="Arial" w:eastAsia="Times New Roman" w:hAnsi="Arial" w:cs="Arial"/>
+                <w:color w:val="000000"/>
+                <w:lang w:eastAsia="es-AR"/>
+              </w:rPr>
+              <w:t xml:space="preserve">“Por favor adjuntar el oficio de la </w:t>
+            </w:r>
+            <w:bookmarkStart w:id="0" w:name="_GoBack"/>
+            <w:bookmarkEnd w:id="0"/>
+            <w:r>
+              <w:rPr>
+                <w:rFonts w:ascii="Arial" w:eastAsia="Times New Roman" w:hAnsi="Arial" w:cs="Arial"/>
+                <w:color w:val="000000"/>
+                <w:lang w:eastAsia="es-AR"/>
+              </w:rPr>
+              <w:t>Solicitud realizada”</w:t>
             </w:r>
           </w:p>
           <w:p>
@@ -3403,6 +4096,43 @@
               <w:t xml:space="preserve"> del flujo principal</w:t>
             </w:r>
           </w:p>
+          <w:p>
+            <w:pPr>
+              <w:spacing w:after="0" w:line="240" w:lineRule="auto"/>
+              <w:rPr>
+                <w:rFonts w:ascii="Arial" w:eastAsia="Times New Roman" w:hAnsi="Arial" w:cs="Arial"/>
+                <w:b/>
+                <w:color w:val="000000"/>
+                <w:lang w:eastAsia="es-AR"/>
+              </w:rPr>
+            </w:pPr>
+          </w:p>
+        </w:tc>
+      </w:tr>
+      <w:tr>
+        <w:tblPrEx>
+          <w:tblCellMar>
+            <w:left w:w="10" w:type="dxa"/>
+            <w:right w:w="10" w:type="dxa"/>
+          </w:tblCellMar>
+        </w:tblPrEx>
+        <w:trPr>
+          <w:gridBefore w:val="1"/>
+          <w:wBefore w:w="10" w:type="dxa"/>
+          <w:trHeight w:val="282"/>
+        </w:trPr>
+        <w:tc>
+          <w:tcPr>
+            <w:tcW w:w="9720" w:type="dxa"/>
+            <w:gridSpan w:val="3"/>
+            <w:tcBorders>
+              <w:top w:val="nil"/>
+              <w:left w:val="nil"/>
+              <w:bottom w:val="nil"/>
+              <w:right w:val="nil"/>
+            </w:tcBorders>
+            <w:shd w:val="clear" w:color="auto" w:fill="FFFFFF"/>
+          </w:tcPr>
           <w:p>
             <w:pPr>
               <w:spacing w:after="0" w:line="240" w:lineRule="auto"/>

</xml_diff>

<commit_message>
#Casos uso/SC001 - Crear Solicitud.docx (Modificacion minima)
</commit_message>
<xml_diff>
--- a/Entrega FINAL Diploma/Casos uso/SC001 - Crear Solicitud.docx
+++ b/Entrega FINAL Diploma/Casos uso/SC001 - Crear Solicitud.docx
@@ -1901,6 +1901,7 @@
                 <w:rFonts w:ascii="Arial" w:eastAsia="Times New Roman" w:hAnsi="Arial" w:cs="Arial"/>
                 <w:b/>
                 <w:color w:val="000000"/>
+                <w:highlight w:val="yellow"/>
                 <w:lang w:eastAsia="es-AR"/>
               </w:rPr>
             </w:pPr>
@@ -1910,6 +1911,7 @@
                 <w:rFonts w:ascii="Arial" w:eastAsia="Times New Roman" w:hAnsi="Arial" w:cs="Arial"/>
                 <w:b/>
                 <w:color w:val="000000"/>
+                <w:highlight w:val="yellow"/>
                 <w:lang w:eastAsia="es-AR"/>
               </w:rPr>
               <w:lastRenderedPageBreak/>
@@ -1921,43 +1923,38 @@
                 <w:rFonts w:ascii="Arial" w:eastAsia="Times New Roman" w:hAnsi="Arial" w:cs="Arial"/>
                 <w:b/>
                 <w:color w:val="000000"/>
-                <w:lang w:eastAsia="es-AR"/>
-              </w:rPr>
-              <w:t xml:space="preserve"> 4-a. </w:t>
-            </w:r>
-            <w:r>
-              <w:rPr>
-                <w:rFonts w:ascii="Arial" w:eastAsia="Times New Roman" w:hAnsi="Arial" w:cs="Arial"/>
-                <w:b/>
-                <w:color w:val="000000"/>
-                <w:lang w:eastAsia="es-AR"/>
-              </w:rPr>
-              <w:t>No se encuentra la dependencia</w:t>
-            </w:r>
-          </w:p>
-          <w:p>
-            <w:pPr>
-              <w:spacing w:after="0" w:line="240" w:lineRule="auto"/>
-              <w:rPr>
-                <w:rFonts w:ascii="Arial" w:eastAsia="Times New Roman" w:hAnsi="Arial" w:cs="Arial"/>
-                <w:color w:val="000000"/>
-                <w:lang w:eastAsia="es-AR"/>
-              </w:rPr>
-            </w:pPr>
-          </w:p>
-          <w:p>
-            <w:pPr>
-              <w:spacing w:after="0" w:line="240" w:lineRule="auto"/>
-              <w:rPr>
-                <w:rFonts w:ascii="Arial" w:eastAsia="Times New Roman" w:hAnsi="Arial" w:cs="Arial"/>
-                <w:color w:val="000000"/>
-                <w:lang w:eastAsia="es-AR"/>
-              </w:rPr>
-            </w:pPr>
-            <w:r>
-              <w:rPr>
-                <w:rFonts w:ascii="Arial" w:eastAsia="Times New Roman" w:hAnsi="Arial" w:cs="Arial"/>
-                <w:color w:val="000000"/>
+                <w:highlight w:val="yellow"/>
+                <w:lang w:eastAsia="es-AR"/>
+              </w:rPr>
+              <w:t xml:space="preserve"> 4-a. No se encuentra la dependencia</w:t>
+            </w:r>
+          </w:p>
+          <w:p>
+            <w:pPr>
+              <w:spacing w:after="0" w:line="240" w:lineRule="auto"/>
+              <w:rPr>
+                <w:rFonts w:ascii="Arial" w:eastAsia="Times New Roman" w:hAnsi="Arial" w:cs="Arial"/>
+                <w:color w:val="000000"/>
+                <w:highlight w:val="yellow"/>
+                <w:lang w:eastAsia="es-AR"/>
+              </w:rPr>
+            </w:pPr>
+          </w:p>
+          <w:p>
+            <w:pPr>
+              <w:spacing w:after="0" w:line="240" w:lineRule="auto"/>
+              <w:rPr>
+                <w:rFonts w:ascii="Arial" w:eastAsia="Times New Roman" w:hAnsi="Arial" w:cs="Arial"/>
+                <w:color w:val="000000"/>
+                <w:highlight w:val="yellow"/>
+                <w:lang w:eastAsia="es-AR"/>
+              </w:rPr>
+            </w:pPr>
+            <w:r>
+              <w:rPr>
+                <w:rFonts w:ascii="Arial" w:eastAsia="Times New Roman" w:hAnsi="Arial" w:cs="Arial"/>
+                <w:color w:val="000000"/>
+                <w:highlight w:val="yellow"/>
                 <w:lang w:eastAsia="es-AR"/>
               </w:rPr>
               <w:t>1. El sistema no muestra dependencias para seleccionar</w:t>
@@ -1976,6 +1973,7 @@
               <w:rPr>
                 <w:rFonts w:ascii="Arial" w:eastAsia="Times New Roman" w:hAnsi="Arial" w:cs="Arial"/>
                 <w:color w:val="000000"/>
+                <w:highlight w:val="yellow"/>
                 <w:lang w:eastAsia="es-AR"/>
               </w:rPr>
               <w:t>2. Se vuelve al punto 3</w:t>
@@ -1984,6 +1982,7 @@
               <w:rPr>
                 <w:rFonts w:ascii="Arial" w:eastAsia="Times New Roman" w:hAnsi="Arial" w:cs="Arial"/>
                 <w:color w:val="000000"/>
+                <w:highlight w:val="yellow"/>
                 <w:lang w:eastAsia="es-AR"/>
               </w:rPr>
               <w:t xml:space="preserve"> del flujo principal</w:t>
@@ -1992,6 +1991,7 @@
               <w:rPr>
                 <w:rFonts w:ascii="Arial" w:eastAsia="Times New Roman" w:hAnsi="Arial" w:cs="Arial"/>
                 <w:color w:val="000000"/>
+                <w:highlight w:val="yellow"/>
                 <w:lang w:eastAsia="es-AR"/>
               </w:rPr>
               <w:t xml:space="preserve"> para reingresarla</w:t>
@@ -2649,6 +2649,7 @@
                 <w:rFonts w:ascii="Arial" w:eastAsia="Times New Roman" w:hAnsi="Arial" w:cs="Arial"/>
                 <w:b/>
                 <w:color w:val="000000"/>
+                <w:highlight w:val="yellow"/>
                 <w:lang w:eastAsia="es-AR"/>
               </w:rPr>
             </w:pPr>
@@ -2658,6 +2659,7 @@
                 <w:rFonts w:ascii="Arial" w:eastAsia="Times New Roman" w:hAnsi="Arial" w:cs="Arial"/>
                 <w:b/>
                 <w:color w:val="000000"/>
+                <w:highlight w:val="yellow"/>
                 <w:lang w:eastAsia="es-AR"/>
               </w:rPr>
               <w:t>Alternate</w:t>
@@ -2668,6 +2670,7 @@
                 <w:rFonts w:ascii="Arial" w:eastAsia="Times New Roman" w:hAnsi="Arial" w:cs="Arial"/>
                 <w:b/>
                 <w:color w:val="000000"/>
+                <w:highlight w:val="yellow"/>
                 <w:lang w:eastAsia="es-AR"/>
               </w:rPr>
               <w:t>: 8.</w:t>
@@ -2677,6 +2680,7 @@
                 <w:rFonts w:ascii="Arial" w:eastAsia="Times New Roman" w:hAnsi="Arial" w:cs="Arial"/>
                 <w:b/>
                 <w:color w:val="000000"/>
+                <w:highlight w:val="yellow"/>
                 <w:lang w:eastAsia="es-AR"/>
               </w:rPr>
               <w:t>4</w:t>
@@ -2686,60 +2690,27 @@
                 <w:rFonts w:ascii="Arial" w:eastAsia="Times New Roman" w:hAnsi="Arial" w:cs="Arial"/>
                 <w:b/>
                 <w:color w:val="000000"/>
-                <w:lang w:eastAsia="es-AR"/>
-              </w:rPr>
-              <w:t>-a</w:t>
-            </w:r>
-            <w:r>
-              <w:rPr>
-                <w:rFonts w:ascii="Arial" w:eastAsia="Times New Roman" w:hAnsi="Arial" w:cs="Arial"/>
-                <w:b/>
-                <w:color w:val="000000"/>
-                <w:lang w:eastAsia="es-AR"/>
-              </w:rPr>
-              <w:t>.</w:t>
-            </w:r>
-            <w:r>
-              <w:rPr>
-                <w:rFonts w:ascii="Arial" w:eastAsia="Times New Roman" w:hAnsi="Arial" w:cs="Arial"/>
-                <w:b/>
-                <w:color w:val="000000"/>
-                <w:lang w:eastAsia="es-AR"/>
-              </w:rPr>
-              <w:t xml:space="preserve"> No se encuentra el </w:t>
-            </w:r>
-            <w:r>
-              <w:rPr>
-                <w:rFonts w:ascii="Arial" w:eastAsia="Times New Roman" w:hAnsi="Arial" w:cs="Arial"/>
-                <w:b/>
-                <w:color w:val="000000"/>
-                <w:lang w:eastAsia="es-AR"/>
-              </w:rPr>
-              <w:t xml:space="preserve">Software </w:t>
-            </w:r>
-            <w:r>
-              <w:rPr>
-                <w:rFonts w:ascii="Arial" w:eastAsia="Times New Roman" w:hAnsi="Arial" w:cs="Arial"/>
-                <w:b/>
-                <w:color w:val="000000"/>
-                <w:lang w:eastAsia="es-AR"/>
-              </w:rPr>
-              <w:t>requerido</w:t>
-            </w:r>
-          </w:p>
-          <w:p>
-            <w:pPr>
-              <w:spacing w:after="0" w:line="240" w:lineRule="auto"/>
-              <w:rPr>
-                <w:rFonts w:ascii="Arial" w:eastAsia="Times New Roman" w:hAnsi="Arial" w:cs="Arial"/>
-                <w:color w:val="000000"/>
-                <w:lang w:eastAsia="es-AR"/>
-              </w:rPr>
-            </w:pPr>
-            <w:r>
-              <w:rPr>
-                <w:rFonts w:ascii="Arial" w:eastAsia="Times New Roman" w:hAnsi="Arial" w:cs="Arial"/>
-                <w:color w:val="000000"/>
+                <w:highlight w:val="yellow"/>
+                <w:lang w:eastAsia="es-AR"/>
+              </w:rPr>
+              <w:t>-a. No se encuentra el Software requerido</w:t>
+            </w:r>
+          </w:p>
+          <w:p>
+            <w:pPr>
+              <w:spacing w:after="0" w:line="240" w:lineRule="auto"/>
+              <w:rPr>
+                <w:rFonts w:ascii="Arial" w:eastAsia="Times New Roman" w:hAnsi="Arial" w:cs="Arial"/>
+                <w:color w:val="000000"/>
+                <w:highlight w:val="yellow"/>
+                <w:lang w:eastAsia="es-AR"/>
+              </w:rPr>
+            </w:pPr>
+            <w:r>
+              <w:rPr>
+                <w:rFonts w:ascii="Arial" w:eastAsia="Times New Roman" w:hAnsi="Arial" w:cs="Arial"/>
+                <w:color w:val="000000"/>
+                <w:highlight w:val="yellow"/>
                 <w:lang w:eastAsia="es-AR"/>
               </w:rPr>
               <w:t>1. El sistema no muestra el Software para seleccionar</w:t>
@@ -2758,6 +2729,7 @@
               <w:rPr>
                 <w:rFonts w:ascii="Arial" w:eastAsia="Times New Roman" w:hAnsi="Arial" w:cs="Arial"/>
                 <w:color w:val="000000"/>
+                <w:highlight w:val="yellow"/>
                 <w:lang w:eastAsia="es-AR"/>
               </w:rPr>
               <w:t>2. Se vuelve al punto 8.3 para reingresarlo</w:t>
@@ -2780,6 +2752,7 @@
                 <w:rFonts w:ascii="Arial" w:eastAsia="Times New Roman" w:hAnsi="Arial" w:cs="Arial"/>
                 <w:b/>
                 <w:color w:val="000000"/>
+                <w:highlight w:val="yellow"/>
                 <w:lang w:eastAsia="es-AR"/>
               </w:rPr>
             </w:pPr>
@@ -2789,6 +2762,7 @@
                 <w:rFonts w:ascii="Arial" w:eastAsia="Times New Roman" w:hAnsi="Arial" w:cs="Arial"/>
                 <w:b/>
                 <w:color w:val="000000"/>
+                <w:highlight w:val="yellow"/>
                 <w:lang w:eastAsia="es-AR"/>
               </w:rPr>
               <w:t>Alternate</w:t>
@@ -2799,69 +2773,27 @@
                 <w:rFonts w:ascii="Arial" w:eastAsia="Times New Roman" w:hAnsi="Arial" w:cs="Arial"/>
                 <w:b/>
                 <w:color w:val="000000"/>
-                <w:lang w:eastAsia="es-AR"/>
-              </w:rPr>
-              <w:t>: 8.7</w:t>
-            </w:r>
-            <w:r>
-              <w:rPr>
-                <w:rFonts w:ascii="Arial" w:eastAsia="Times New Roman" w:hAnsi="Arial" w:cs="Arial"/>
-                <w:b/>
-                <w:color w:val="000000"/>
-                <w:lang w:eastAsia="es-AR"/>
-              </w:rPr>
-              <w:t>-a</w:t>
-            </w:r>
-            <w:r>
-              <w:rPr>
-                <w:rFonts w:ascii="Arial" w:eastAsia="Times New Roman" w:hAnsi="Arial" w:cs="Arial"/>
-                <w:b/>
-                <w:color w:val="000000"/>
-                <w:lang w:eastAsia="es-AR"/>
-              </w:rPr>
-              <w:t>.</w:t>
-            </w:r>
-            <w:r>
-              <w:rPr>
-                <w:rFonts w:ascii="Arial" w:eastAsia="Times New Roman" w:hAnsi="Arial" w:cs="Arial"/>
-                <w:b/>
-                <w:color w:val="000000"/>
-                <w:lang w:eastAsia="es-AR"/>
-              </w:rPr>
-              <w:t xml:space="preserve"> No se encuentra el </w:t>
-            </w:r>
-            <w:r>
-              <w:rPr>
-                <w:rFonts w:ascii="Arial" w:eastAsia="Times New Roman" w:hAnsi="Arial" w:cs="Arial"/>
-                <w:b/>
-                <w:color w:val="000000"/>
-                <w:lang w:eastAsia="es-AR"/>
-              </w:rPr>
-              <w:t xml:space="preserve">Agente </w:t>
-            </w:r>
-            <w:r>
-              <w:rPr>
-                <w:rFonts w:ascii="Arial" w:eastAsia="Times New Roman" w:hAnsi="Arial" w:cs="Arial"/>
-                <w:b/>
-                <w:color w:val="000000"/>
-                <w:lang w:eastAsia="es-AR"/>
-              </w:rPr>
-              <w:t>requerido</w:t>
-            </w:r>
-          </w:p>
-          <w:p>
-            <w:pPr>
-              <w:spacing w:after="0" w:line="240" w:lineRule="auto"/>
-              <w:rPr>
-                <w:rFonts w:ascii="Arial" w:eastAsia="Times New Roman" w:hAnsi="Arial" w:cs="Arial"/>
-                <w:color w:val="000000"/>
-                <w:lang w:eastAsia="es-AR"/>
-              </w:rPr>
-            </w:pPr>
-            <w:r>
-              <w:rPr>
-                <w:rFonts w:ascii="Arial" w:eastAsia="Times New Roman" w:hAnsi="Arial" w:cs="Arial"/>
-                <w:color w:val="000000"/>
+                <w:highlight w:val="yellow"/>
+                <w:lang w:eastAsia="es-AR"/>
+              </w:rPr>
+              <w:t>: 8.7-a. No se encuentra el Agente requerido</w:t>
+            </w:r>
+          </w:p>
+          <w:p>
+            <w:pPr>
+              <w:spacing w:after="0" w:line="240" w:lineRule="auto"/>
+              <w:rPr>
+                <w:rFonts w:ascii="Arial" w:eastAsia="Times New Roman" w:hAnsi="Arial" w:cs="Arial"/>
+                <w:color w:val="000000"/>
+                <w:highlight w:val="yellow"/>
+                <w:lang w:eastAsia="es-AR"/>
+              </w:rPr>
+            </w:pPr>
+            <w:r>
+              <w:rPr>
+                <w:rFonts w:ascii="Arial" w:eastAsia="Times New Roman" w:hAnsi="Arial" w:cs="Arial"/>
+                <w:color w:val="000000"/>
+                <w:highlight w:val="yellow"/>
                 <w:lang w:eastAsia="es-AR"/>
               </w:rPr>
               <w:t>1. El sistema no muestra el agente para seleccionar</w:t>
@@ -2880,6 +2812,7 @@
               <w:rPr>
                 <w:rFonts w:ascii="Arial" w:eastAsia="Times New Roman" w:hAnsi="Arial" w:cs="Arial"/>
                 <w:color w:val="000000"/>
+                <w:highlight w:val="yellow"/>
                 <w:lang w:eastAsia="es-AR"/>
               </w:rPr>
               <w:t>2. Se vuelve al punto 8.</w:t>
@@ -2888,6 +2821,7 @@
               <w:rPr>
                 <w:rFonts w:ascii="Arial" w:eastAsia="Times New Roman" w:hAnsi="Arial" w:cs="Arial"/>
                 <w:color w:val="000000"/>
+                <w:highlight w:val="yellow"/>
                 <w:lang w:eastAsia="es-AR"/>
               </w:rPr>
               <w:t>6</w:t>
@@ -2896,6 +2830,7 @@
               <w:rPr>
                 <w:rFonts w:ascii="Arial" w:eastAsia="Times New Roman" w:hAnsi="Arial" w:cs="Arial"/>
                 <w:color w:val="000000"/>
+                <w:highlight w:val="yellow"/>
                 <w:lang w:eastAsia="es-AR"/>
               </w:rPr>
               <w:t xml:space="preserve"> para reingresarlo</w:t>
@@ -2918,15 +2853,19 @@
                 <w:rFonts w:ascii="Arial" w:eastAsia="Times New Roman" w:hAnsi="Arial" w:cs="Arial"/>
                 <w:b/>
                 <w:color w:val="000000"/>
-                <w:lang w:eastAsia="es-AR"/>
-              </w:rPr>
-            </w:pPr>
+                <w:highlight w:val="yellow"/>
+                <w:lang w:eastAsia="es-AR"/>
+              </w:rPr>
+            </w:pPr>
+            <w:bookmarkStart w:id="0" w:name="_GoBack"/>
+            <w:bookmarkEnd w:id="0"/>
             <w:proofErr w:type="spellStart"/>
             <w:r>
               <w:rPr>
                 <w:rFonts w:ascii="Arial" w:eastAsia="Times New Roman" w:hAnsi="Arial" w:cs="Arial"/>
                 <w:b/>
                 <w:color w:val="000000"/>
+                <w:highlight w:val="yellow"/>
                 <w:lang w:eastAsia="es-AR"/>
               </w:rPr>
               <w:t>Alternate</w:t>
@@ -2937,42 +2876,27 @@
                 <w:rFonts w:ascii="Arial" w:eastAsia="Times New Roman" w:hAnsi="Arial" w:cs="Arial"/>
                 <w:b/>
                 <w:color w:val="000000"/>
-                <w:lang w:eastAsia="es-AR"/>
-              </w:rPr>
-              <w:t>: 10-a</w:t>
-            </w:r>
-            <w:r>
-              <w:rPr>
-                <w:rFonts w:ascii="Arial" w:eastAsia="Times New Roman" w:hAnsi="Arial" w:cs="Arial"/>
-                <w:b/>
-                <w:color w:val="000000"/>
-                <w:lang w:eastAsia="es-AR"/>
-              </w:rPr>
-              <w:t>.</w:t>
-            </w:r>
-            <w:r>
-              <w:rPr>
-                <w:rFonts w:ascii="Arial" w:eastAsia="Times New Roman" w:hAnsi="Arial" w:cs="Arial"/>
-                <w:b/>
-                <w:color w:val="000000"/>
-                <w:lang w:eastAsia="es-AR"/>
-              </w:rPr>
-              <w:t xml:space="preserve"> No se encuentra el Hardware requerido</w:t>
-            </w:r>
-          </w:p>
-          <w:p>
-            <w:pPr>
-              <w:spacing w:after="0" w:line="240" w:lineRule="auto"/>
-              <w:rPr>
-                <w:rFonts w:ascii="Arial" w:eastAsia="Times New Roman" w:hAnsi="Arial" w:cs="Arial"/>
-                <w:color w:val="000000"/>
-                <w:lang w:eastAsia="es-AR"/>
-              </w:rPr>
-            </w:pPr>
-            <w:r>
-              <w:rPr>
-                <w:rFonts w:ascii="Arial" w:eastAsia="Times New Roman" w:hAnsi="Arial" w:cs="Arial"/>
-                <w:color w:val="000000"/>
+                <w:highlight w:val="yellow"/>
+                <w:lang w:eastAsia="es-AR"/>
+              </w:rPr>
+              <w:t>: 10-a. No se encuentra el Hardware requerido</w:t>
+            </w:r>
+          </w:p>
+          <w:p>
+            <w:pPr>
+              <w:spacing w:after="0" w:line="240" w:lineRule="auto"/>
+              <w:rPr>
+                <w:rFonts w:ascii="Arial" w:eastAsia="Times New Roman" w:hAnsi="Arial" w:cs="Arial"/>
+                <w:color w:val="000000"/>
+                <w:highlight w:val="yellow"/>
+                <w:lang w:eastAsia="es-AR"/>
+              </w:rPr>
+            </w:pPr>
+            <w:r>
+              <w:rPr>
+                <w:rFonts w:ascii="Arial" w:eastAsia="Times New Roman" w:hAnsi="Arial" w:cs="Arial"/>
+                <w:color w:val="000000"/>
+                <w:highlight w:val="yellow"/>
                 <w:lang w:eastAsia="es-AR"/>
               </w:rPr>
               <w:t>1. El sistema no muestra el Hardware para seleccionar</w:t>
@@ -2991,6 +2915,7 @@
               <w:rPr>
                 <w:rFonts w:ascii="Arial" w:eastAsia="Times New Roman" w:hAnsi="Arial" w:cs="Arial"/>
                 <w:color w:val="000000"/>
+                <w:highlight w:val="yellow"/>
                 <w:lang w:eastAsia="es-AR"/>
               </w:rPr>
               <w:t>2. Se vuelve al punto 9 para reingresarlo</w:t>
@@ -4049,17 +3974,7 @@
                 <w:color w:val="000000"/>
                 <w:lang w:eastAsia="es-AR"/>
               </w:rPr>
-              <w:t xml:space="preserve">“Por favor adjuntar el oficio de la </w:t>
-            </w:r>
-            <w:bookmarkStart w:id="0" w:name="_GoBack"/>
-            <w:bookmarkEnd w:id="0"/>
-            <w:r>
-              <w:rPr>
-                <w:rFonts w:ascii="Arial" w:eastAsia="Times New Roman" w:hAnsi="Arial" w:cs="Arial"/>
-                <w:color w:val="000000"/>
-                <w:lang w:eastAsia="es-AR"/>
-              </w:rPr>
-              <w:t>Solicitud realizada”</w:t>
+              <w:t>“Por favor adjuntar el oficio de la Solicitud realizada”</w:t>
             </w:r>
           </w:p>
           <w:p>

</xml_diff>

<commit_message>
#Diagramas Secuencia - Buscar Solicitud - Solicitar Cotizacion y DER y Clases - Agregar Cotizacion
</commit_message>
<xml_diff>
--- a/Entrega FINAL Diploma/Casos uso/SC001 - Crear Solicitud.docx
+++ b/Entrega FINAL Diploma/Casos uso/SC001 - Crear Solicitud.docx
@@ -525,51 +525,6 @@
           </w:p>
           <w:p>
             <w:pPr>
-              <w:spacing w:after="0" w:line="240" w:lineRule="auto"/>
-              <w:ind w:left="1080"/>
-              <w:rPr>
-                <w:rFonts w:ascii="Calibri" w:eastAsia="Times New Roman" w:hAnsi="Calibri" w:cs="Helvetica"/>
-                <w:i/>
-                <w:color w:val="222222"/>
-                <w:lang w:eastAsia="es-AR"/>
-              </w:rPr>
-            </w:pPr>
-            <w:proofErr w:type="spellStart"/>
-            <w:r>
-              <w:rPr>
-                <w:rFonts w:ascii="Arial" w:eastAsia="Times New Roman" w:hAnsi="Arial" w:cs="Arial"/>
-                <w:i/>
-                <w:iCs/>
-                <w:color w:val="000000"/>
-                <w:lang w:eastAsia="es-AR"/>
-              </w:rPr>
-              <w:t>Alternate</w:t>
-            </w:r>
-            <w:proofErr w:type="spellEnd"/>
-            <w:r>
-              <w:rPr>
-                <w:rFonts w:ascii="Arial" w:eastAsia="Times New Roman" w:hAnsi="Arial" w:cs="Arial"/>
-                <w:i/>
-                <w:iCs/>
-                <w:color w:val="000000"/>
-                <w:sz w:val="20"/>
-                <w:szCs w:val="20"/>
-                <w:lang w:eastAsia="es-AR"/>
-              </w:rPr>
-              <w:t>: </w:t>
-            </w:r>
-            <w:r>
-              <w:rPr>
-                <w:rFonts w:ascii="Arial" w:eastAsia="Times New Roman" w:hAnsi="Arial" w:cs="Arial"/>
-                <w:i/>
-                <w:color w:val="000000"/>
-                <w:lang w:eastAsia="es-AR"/>
-              </w:rPr>
-              <w:t>4-a. No se encuentra la dependencia</w:t>
-            </w:r>
-          </w:p>
-          <w:p>
-            <w:pPr>
               <w:pStyle w:val="Prrafodelista"/>
               <w:numPr>
                 <w:ilvl w:val="0"/>
@@ -757,38 +712,6 @@
                 <w:lang w:eastAsia="es-AR"/>
               </w:rPr>
               <w:t>El sistema muestra los Hardware disponibles</w:t>
-            </w:r>
-          </w:p>
-          <w:p>
-            <w:pPr>
-              <w:spacing w:after="0" w:line="240" w:lineRule="auto"/>
-              <w:ind w:left="1080"/>
-              <w:rPr>
-                <w:rFonts w:ascii="Arial" w:eastAsia="Times New Roman" w:hAnsi="Arial" w:cs="Arial"/>
-                <w:i/>
-                <w:color w:val="000000"/>
-                <w:lang w:eastAsia="es-AR"/>
-              </w:rPr>
-            </w:pPr>
-            <w:proofErr w:type="spellStart"/>
-            <w:r>
-              <w:rPr>
-                <w:rFonts w:ascii="Arial" w:eastAsia="Times New Roman" w:hAnsi="Arial" w:cs="Arial"/>
-                <w:i/>
-                <w:color w:val="000000"/>
-                <w:lang w:eastAsia="es-AR"/>
-              </w:rPr>
-              <w:t>Alternate</w:t>
-            </w:r>
-            <w:proofErr w:type="spellEnd"/>
-            <w:r>
-              <w:rPr>
-                <w:rFonts w:ascii="Arial" w:eastAsia="Times New Roman" w:hAnsi="Arial" w:cs="Arial"/>
-                <w:i/>
-                <w:color w:val="000000"/>
-                <w:lang w:eastAsia="es-AR"/>
-              </w:rPr>
-              <w:t>: 10-a No se encuentra el Hardware requerido</w:t>
             </w:r>
           </w:p>
           <w:p>
@@ -1901,7 +1824,6 @@
                 <w:rFonts w:ascii="Arial" w:eastAsia="Times New Roman" w:hAnsi="Arial" w:cs="Arial"/>
                 <w:b/>
                 <w:color w:val="000000"/>
-                <w:highlight w:val="yellow"/>
                 <w:lang w:eastAsia="es-AR"/>
               </w:rPr>
             </w:pPr>
@@ -1911,120 +1833,9 @@
                 <w:rFonts w:ascii="Arial" w:eastAsia="Times New Roman" w:hAnsi="Arial" w:cs="Arial"/>
                 <w:b/>
                 <w:color w:val="000000"/>
-                <w:highlight w:val="yellow"/>
                 <w:lang w:eastAsia="es-AR"/>
               </w:rPr>
               <w:lastRenderedPageBreak/>
-              <w:t>Alternate</w:t>
-            </w:r>
-            <w:proofErr w:type="spellEnd"/>
-            <w:r>
-              <w:rPr>
-                <w:rFonts w:ascii="Arial" w:eastAsia="Times New Roman" w:hAnsi="Arial" w:cs="Arial"/>
-                <w:b/>
-                <w:color w:val="000000"/>
-                <w:highlight w:val="yellow"/>
-                <w:lang w:eastAsia="es-AR"/>
-              </w:rPr>
-              <w:t xml:space="preserve"> 4-a. No se encuentra la dependencia</w:t>
-            </w:r>
-          </w:p>
-          <w:p>
-            <w:pPr>
-              <w:spacing w:after="0" w:line="240" w:lineRule="auto"/>
-              <w:rPr>
-                <w:rFonts w:ascii="Arial" w:eastAsia="Times New Roman" w:hAnsi="Arial" w:cs="Arial"/>
-                <w:color w:val="000000"/>
-                <w:highlight w:val="yellow"/>
-                <w:lang w:eastAsia="es-AR"/>
-              </w:rPr>
-            </w:pPr>
-          </w:p>
-          <w:p>
-            <w:pPr>
-              <w:spacing w:after="0" w:line="240" w:lineRule="auto"/>
-              <w:rPr>
-                <w:rFonts w:ascii="Arial" w:eastAsia="Times New Roman" w:hAnsi="Arial" w:cs="Arial"/>
-                <w:color w:val="000000"/>
-                <w:highlight w:val="yellow"/>
-                <w:lang w:eastAsia="es-AR"/>
-              </w:rPr>
-            </w:pPr>
-            <w:r>
-              <w:rPr>
-                <w:rFonts w:ascii="Arial" w:eastAsia="Times New Roman" w:hAnsi="Arial" w:cs="Arial"/>
-                <w:color w:val="000000"/>
-                <w:highlight w:val="yellow"/>
-                <w:lang w:eastAsia="es-AR"/>
-              </w:rPr>
-              <w:t>1. El sistema no muestra dependencias para seleccionar</w:t>
-            </w:r>
-          </w:p>
-          <w:p>
-            <w:pPr>
-              <w:spacing w:after="0" w:line="240" w:lineRule="auto"/>
-              <w:rPr>
-                <w:rFonts w:ascii="Arial" w:eastAsia="Times New Roman" w:hAnsi="Arial" w:cs="Arial"/>
-                <w:color w:val="000000"/>
-                <w:lang w:eastAsia="es-AR"/>
-              </w:rPr>
-            </w:pPr>
-            <w:r>
-              <w:rPr>
-                <w:rFonts w:ascii="Arial" w:eastAsia="Times New Roman" w:hAnsi="Arial" w:cs="Arial"/>
-                <w:color w:val="000000"/>
-                <w:highlight w:val="yellow"/>
-                <w:lang w:eastAsia="es-AR"/>
-              </w:rPr>
-              <w:t>2. Se vuelve al punto 3</w:t>
-            </w:r>
-            <w:r>
-              <w:rPr>
-                <w:rFonts w:ascii="Arial" w:eastAsia="Times New Roman" w:hAnsi="Arial" w:cs="Arial"/>
-                <w:color w:val="000000"/>
-                <w:highlight w:val="yellow"/>
-                <w:lang w:eastAsia="es-AR"/>
-              </w:rPr>
-              <w:t xml:space="preserve"> del flujo principal</w:t>
-            </w:r>
-            <w:r>
-              <w:rPr>
-                <w:rFonts w:ascii="Arial" w:eastAsia="Times New Roman" w:hAnsi="Arial" w:cs="Arial"/>
-                <w:color w:val="000000"/>
-                <w:highlight w:val="yellow"/>
-                <w:lang w:eastAsia="es-AR"/>
-              </w:rPr>
-              <w:t xml:space="preserve"> para reingresarla</w:t>
-            </w:r>
-          </w:p>
-          <w:p>
-            <w:pPr>
-              <w:spacing w:after="0" w:line="240" w:lineRule="auto"/>
-              <w:rPr>
-                <w:rFonts w:ascii="Arial" w:eastAsia="Times New Roman" w:hAnsi="Arial" w:cs="Arial"/>
-                <w:color w:val="000000"/>
-                <w:lang w:eastAsia="es-AR"/>
-              </w:rPr>
-            </w:pPr>
-          </w:p>
-          <w:p>
-            <w:pPr>
-              <w:spacing w:after="0" w:line="240" w:lineRule="auto"/>
-              <w:rPr>
-                <w:rFonts w:ascii="Arial" w:eastAsia="Times New Roman" w:hAnsi="Arial" w:cs="Arial"/>
-                <w:b/>
-                <w:color w:val="000000"/>
-                <w:lang w:eastAsia="es-AR"/>
-              </w:rPr>
-            </w:pPr>
-            <w:proofErr w:type="spellStart"/>
-            <w:r>
-              <w:rPr>
-                <w:rFonts w:ascii="Arial" w:eastAsia="Times New Roman" w:hAnsi="Arial" w:cs="Arial"/>
-                <w:b/>
-                <w:color w:val="000000"/>
-                <w:lang w:eastAsia="es-AR"/>
-              </w:rPr>
               <w:t>Alternate</w:t>
             </w:r>
             <w:proofErr w:type="spellEnd"/>
@@ -2200,74 +2011,6 @@
           </w:p>
           <w:p>
             <w:pPr>
-              <w:spacing w:after="0" w:line="240" w:lineRule="auto"/>
-              <w:ind w:left="360"/>
-              <w:rPr>
-                <w:rFonts w:ascii="Arial" w:eastAsia="Times New Roman" w:hAnsi="Arial" w:cs="Arial"/>
-                <w:i/>
-                <w:color w:val="000000"/>
-                <w:lang w:eastAsia="es-AR"/>
-              </w:rPr>
-            </w:pPr>
-            <w:proofErr w:type="spellStart"/>
-            <w:r>
-              <w:rPr>
-                <w:rFonts w:ascii="Arial" w:eastAsia="Times New Roman" w:hAnsi="Arial" w:cs="Arial"/>
-                <w:i/>
-                <w:color w:val="000000"/>
-                <w:lang w:eastAsia="es-AR"/>
-              </w:rPr>
-              <w:t>Alternate</w:t>
-            </w:r>
-            <w:proofErr w:type="spellEnd"/>
-            <w:r>
-              <w:rPr>
-                <w:rFonts w:ascii="Arial" w:eastAsia="Times New Roman" w:hAnsi="Arial" w:cs="Arial"/>
-                <w:i/>
-                <w:color w:val="000000"/>
-                <w:lang w:eastAsia="es-AR"/>
-              </w:rPr>
-              <w:t>: 8.</w:t>
-            </w:r>
-            <w:r>
-              <w:rPr>
-                <w:rFonts w:ascii="Arial" w:eastAsia="Times New Roman" w:hAnsi="Arial" w:cs="Arial"/>
-                <w:i/>
-                <w:color w:val="000000"/>
-                <w:lang w:eastAsia="es-AR"/>
-              </w:rPr>
-              <w:t>4</w:t>
-            </w:r>
-            <w:r>
-              <w:rPr>
-                <w:rFonts w:ascii="Arial" w:eastAsia="Times New Roman" w:hAnsi="Arial" w:cs="Arial"/>
-                <w:i/>
-                <w:color w:val="000000"/>
-                <w:lang w:eastAsia="es-AR"/>
-              </w:rPr>
-              <w:t xml:space="preserve">-a No se encuentra el </w:t>
-            </w:r>
-            <w:r>
-              <w:rPr>
-                <w:rFonts w:ascii="Arial" w:eastAsia="Times New Roman" w:hAnsi="Arial" w:cs="Arial"/>
-                <w:i/>
-                <w:color w:val="000000"/>
-                <w:lang w:eastAsia="es-AR"/>
-              </w:rPr>
-              <w:t xml:space="preserve">Software </w:t>
-            </w:r>
-            <w:r>
-              <w:rPr>
-                <w:rFonts w:ascii="Arial" w:eastAsia="Times New Roman" w:hAnsi="Arial" w:cs="Arial"/>
-                <w:i/>
-                <w:color w:val="000000"/>
-                <w:lang w:eastAsia="es-AR"/>
-              </w:rPr>
-              <w:t>requerido</w:t>
-            </w:r>
-          </w:p>
-          <w:p>
-            <w:pPr>
               <w:pStyle w:val="Prrafodelista"/>
               <w:numPr>
                 <w:ilvl w:val="0"/>
@@ -2353,65 +2096,6 @@
           </w:p>
           <w:p>
             <w:pPr>
-              <w:spacing w:after="0" w:line="240" w:lineRule="auto"/>
-              <w:ind w:left="360"/>
-              <w:rPr>
-                <w:rFonts w:ascii="Arial" w:eastAsia="Times New Roman" w:hAnsi="Arial" w:cs="Arial"/>
-                <w:i/>
-                <w:color w:val="000000"/>
-                <w:lang w:eastAsia="es-AR"/>
-              </w:rPr>
-            </w:pPr>
-            <w:proofErr w:type="spellStart"/>
-            <w:r>
-              <w:rPr>
-                <w:rFonts w:ascii="Arial" w:eastAsia="Times New Roman" w:hAnsi="Arial" w:cs="Arial"/>
-                <w:i/>
-                <w:color w:val="000000"/>
-                <w:lang w:eastAsia="es-AR"/>
-              </w:rPr>
-              <w:t>Alternate</w:t>
-            </w:r>
-            <w:proofErr w:type="spellEnd"/>
-            <w:r>
-              <w:rPr>
-                <w:rFonts w:ascii="Arial" w:eastAsia="Times New Roman" w:hAnsi="Arial" w:cs="Arial"/>
-                <w:i/>
-                <w:color w:val="000000"/>
-                <w:lang w:eastAsia="es-AR"/>
-              </w:rPr>
-              <w:t>: 8.7</w:t>
-            </w:r>
-            <w:r>
-              <w:rPr>
-                <w:rFonts w:ascii="Arial" w:eastAsia="Times New Roman" w:hAnsi="Arial" w:cs="Arial"/>
-                <w:i/>
-                <w:color w:val="000000"/>
-                <w:lang w:eastAsia="es-AR"/>
-              </w:rPr>
-              <w:t xml:space="preserve">-a No se encuentra el </w:t>
-            </w:r>
-            <w:r>
-              <w:rPr>
-                <w:rFonts w:ascii="Arial" w:eastAsia="Times New Roman" w:hAnsi="Arial" w:cs="Arial"/>
-                <w:i/>
-                <w:color w:val="000000"/>
-                <w:lang w:eastAsia="es-AR"/>
-              </w:rPr>
-              <w:t xml:space="preserve">Agente </w:t>
-            </w:r>
-            <w:r>
-              <w:rPr>
-                <w:rFonts w:ascii="Arial" w:eastAsia="Times New Roman" w:hAnsi="Arial" w:cs="Arial"/>
-                <w:i/>
-                <w:color w:val="000000"/>
-                <w:lang w:eastAsia="es-AR"/>
-              </w:rPr>
-              <w:t>requerido</w:t>
-            </w:r>
-          </w:p>
-          <w:p>
-            <w:pPr>
               <w:pStyle w:val="Prrafodelista"/>
               <w:numPr>
                 <w:ilvl w:val="0"/>
@@ -2649,7 +2333,6 @@
                 <w:rFonts w:ascii="Arial" w:eastAsia="Times New Roman" w:hAnsi="Arial" w:cs="Arial"/>
                 <w:b/>
                 <w:color w:val="000000"/>
-                <w:highlight w:val="yellow"/>
                 <w:lang w:eastAsia="es-AR"/>
               </w:rPr>
             </w:pPr>
@@ -2659,7 +2342,6 @@
                 <w:rFonts w:ascii="Arial" w:eastAsia="Times New Roman" w:hAnsi="Arial" w:cs="Arial"/>
                 <w:b/>
                 <w:color w:val="000000"/>
-                <w:highlight w:val="yellow"/>
                 <w:lang w:eastAsia="es-AR"/>
               </w:rPr>
               <w:t>Alternate</w:t>
@@ -2670,89 +2352,99 @@
                 <w:rFonts w:ascii="Arial" w:eastAsia="Times New Roman" w:hAnsi="Arial" w:cs="Arial"/>
                 <w:b/>
                 <w:color w:val="000000"/>
-                <w:highlight w:val="yellow"/>
-                <w:lang w:eastAsia="es-AR"/>
-              </w:rPr>
-              <w:t>: 8.</w:t>
-            </w:r>
-            <w:r>
-              <w:rPr>
-                <w:rFonts w:ascii="Arial" w:eastAsia="Times New Roman" w:hAnsi="Arial" w:cs="Arial"/>
-                <w:b/>
-                <w:color w:val="000000"/>
-                <w:highlight w:val="yellow"/>
-                <w:lang w:eastAsia="es-AR"/>
-              </w:rPr>
-              <w:t>4</w:t>
-            </w:r>
-            <w:r>
-              <w:rPr>
-                <w:rFonts w:ascii="Arial" w:eastAsia="Times New Roman" w:hAnsi="Arial" w:cs="Arial"/>
-                <w:b/>
-                <w:color w:val="000000"/>
-                <w:highlight w:val="yellow"/>
-                <w:lang w:eastAsia="es-AR"/>
-              </w:rPr>
-              <w:t>-a. No se encuentra el Software requerido</w:t>
-            </w:r>
-          </w:p>
-          <w:p>
-            <w:pPr>
-              <w:spacing w:after="0" w:line="240" w:lineRule="auto"/>
-              <w:rPr>
-                <w:rFonts w:ascii="Arial" w:eastAsia="Times New Roman" w:hAnsi="Arial" w:cs="Arial"/>
-                <w:color w:val="000000"/>
-                <w:highlight w:val="yellow"/>
-                <w:lang w:eastAsia="es-AR"/>
-              </w:rPr>
-            </w:pPr>
-            <w:r>
-              <w:rPr>
-                <w:rFonts w:ascii="Arial" w:eastAsia="Times New Roman" w:hAnsi="Arial" w:cs="Arial"/>
-                <w:color w:val="000000"/>
-                <w:highlight w:val="yellow"/>
-                <w:lang w:eastAsia="es-AR"/>
-              </w:rPr>
-              <w:t>1. El sistema no muestra el Software para seleccionar</w:t>
-            </w:r>
-          </w:p>
-          <w:p>
-            <w:pPr>
-              <w:spacing w:after="0" w:line="240" w:lineRule="auto"/>
-              <w:rPr>
-                <w:rFonts w:ascii="Arial" w:eastAsia="Times New Roman" w:hAnsi="Arial" w:cs="Arial"/>
-                <w:color w:val="000000"/>
-                <w:lang w:eastAsia="es-AR"/>
-              </w:rPr>
-            </w:pPr>
-            <w:r>
-              <w:rPr>
-                <w:rFonts w:ascii="Arial" w:eastAsia="Times New Roman" w:hAnsi="Arial" w:cs="Arial"/>
-                <w:color w:val="000000"/>
-                <w:highlight w:val="yellow"/>
-                <w:lang w:eastAsia="es-AR"/>
-              </w:rPr>
-              <w:t>2. Se vuelve al punto 8.3 para reingresarlo</w:t>
-            </w:r>
-          </w:p>
-          <w:p>
-            <w:pPr>
-              <w:spacing w:after="0" w:line="240" w:lineRule="auto"/>
-              <w:rPr>
-                <w:rFonts w:ascii="Arial" w:eastAsia="Times New Roman" w:hAnsi="Arial" w:cs="Arial"/>
-                <w:color w:val="000000"/>
-                <w:lang w:eastAsia="es-AR"/>
-              </w:rPr>
-            </w:pPr>
-          </w:p>
-          <w:p>
-            <w:pPr>
-              <w:spacing w:after="0" w:line="240" w:lineRule="auto"/>
-              <w:rPr>
-                <w:rFonts w:ascii="Arial" w:eastAsia="Times New Roman" w:hAnsi="Arial" w:cs="Arial"/>
-                <w:b/>
-                <w:color w:val="000000"/>
-                <w:highlight w:val="yellow"/>
+                <w:lang w:eastAsia="es-AR"/>
+              </w:rPr>
+              <w:t>: 14</w:t>
+            </w:r>
+            <w:r>
+              <w:rPr>
+                <w:rFonts w:ascii="Arial" w:eastAsia="Times New Roman" w:hAnsi="Arial" w:cs="Arial"/>
+                <w:b/>
+                <w:color w:val="000000"/>
+                <w:lang w:eastAsia="es-AR"/>
+              </w:rPr>
+              <w:t>-a</w:t>
+            </w:r>
+            <w:r>
+              <w:rPr>
+                <w:rFonts w:ascii="Arial" w:eastAsia="Times New Roman" w:hAnsi="Arial" w:cs="Arial"/>
+                <w:b/>
+                <w:color w:val="000000"/>
+                <w:lang w:eastAsia="es-AR"/>
+              </w:rPr>
+              <w:t xml:space="preserve">. </w:t>
+            </w:r>
+            <w:r>
+              <w:rPr>
+                <w:rFonts w:ascii="Arial" w:eastAsia="Times New Roman" w:hAnsi="Arial" w:cs="Arial"/>
+                <w:b/>
+                <w:color w:val="000000"/>
+                <w:lang w:eastAsia="es-AR"/>
+              </w:rPr>
+              <w:t>No hay una dependencia seleccionada</w:t>
+            </w:r>
+          </w:p>
+          <w:p>
+            <w:pPr>
+              <w:spacing w:after="0" w:line="240" w:lineRule="auto"/>
+              <w:rPr>
+                <w:rFonts w:ascii="Arial" w:eastAsia="Times New Roman" w:hAnsi="Arial" w:cs="Arial"/>
+                <w:color w:val="000000"/>
+                <w:lang w:eastAsia="es-AR"/>
+              </w:rPr>
+            </w:pPr>
+            <w:r>
+              <w:rPr>
+                <w:rFonts w:ascii="Arial" w:eastAsia="Times New Roman" w:hAnsi="Arial" w:cs="Arial"/>
+                <w:color w:val="000000"/>
+                <w:lang w:eastAsia="es-AR"/>
+              </w:rPr>
+              <w:t xml:space="preserve">1. </w:t>
+            </w:r>
+            <w:r>
+              <w:rPr>
+                <w:rFonts w:ascii="Arial" w:eastAsia="Times New Roman" w:hAnsi="Arial" w:cs="Arial"/>
+                <w:color w:val="000000"/>
+                <w:lang w:eastAsia="es-AR"/>
+              </w:rPr>
+              <w:t>El sistema emite un mensaje indicando que se ingrese la dependencia</w:t>
+            </w:r>
+          </w:p>
+          <w:p>
+            <w:pPr>
+              <w:spacing w:after="0" w:line="240" w:lineRule="auto"/>
+              <w:rPr>
+                <w:rFonts w:ascii="Arial" w:eastAsia="Times New Roman" w:hAnsi="Arial" w:cs="Arial"/>
+                <w:color w:val="000000"/>
+                <w:lang w:eastAsia="es-AR"/>
+              </w:rPr>
+            </w:pPr>
+            <w:r>
+              <w:rPr>
+                <w:rFonts w:ascii="Arial" w:eastAsia="Times New Roman" w:hAnsi="Arial" w:cs="Arial"/>
+                <w:color w:val="000000"/>
+                <w:lang w:eastAsia="es-AR"/>
+              </w:rPr>
+              <w:t>2. Se vuelve al punto 2 del flujo principal</w:t>
+            </w:r>
+          </w:p>
+          <w:p>
+            <w:pPr>
+              <w:spacing w:after="0" w:line="240" w:lineRule="auto"/>
+              <w:rPr>
+                <w:rFonts w:ascii="Arial" w:eastAsia="Times New Roman" w:hAnsi="Arial" w:cs="Arial"/>
+                <w:color w:val="000000"/>
+                <w:lang w:eastAsia="es-AR"/>
+              </w:rPr>
+            </w:pPr>
+          </w:p>
+          <w:p>
+            <w:pPr>
+              <w:spacing w:after="0" w:line="240" w:lineRule="auto"/>
+              <w:rPr>
+                <w:rFonts w:ascii="Arial" w:eastAsia="Times New Roman" w:hAnsi="Arial" w:cs="Arial"/>
+                <w:b/>
+                <w:color w:val="000000"/>
                 <w:lang w:eastAsia="es-AR"/>
               </w:rPr>
             </w:pPr>
@@ -2762,7 +2454,6 @@
                 <w:rFonts w:ascii="Arial" w:eastAsia="Times New Roman" w:hAnsi="Arial" w:cs="Arial"/>
                 <w:b/>
                 <w:color w:val="000000"/>
-                <w:highlight w:val="yellow"/>
                 <w:lang w:eastAsia="es-AR"/>
               </w:rPr>
               <w:t>Alternate</w:t>
@@ -2773,546 +2464,241 @@
                 <w:rFonts w:ascii="Arial" w:eastAsia="Times New Roman" w:hAnsi="Arial" w:cs="Arial"/>
                 <w:b/>
                 <w:color w:val="000000"/>
-                <w:highlight w:val="yellow"/>
-                <w:lang w:eastAsia="es-AR"/>
-              </w:rPr>
-              <w:t>: 8.7-a. No se encuentra el Agente requerido</w:t>
-            </w:r>
-          </w:p>
-          <w:p>
-            <w:pPr>
-              <w:spacing w:after="0" w:line="240" w:lineRule="auto"/>
-              <w:rPr>
-                <w:rFonts w:ascii="Arial" w:eastAsia="Times New Roman" w:hAnsi="Arial" w:cs="Arial"/>
-                <w:color w:val="000000"/>
-                <w:highlight w:val="yellow"/>
-                <w:lang w:eastAsia="es-AR"/>
-              </w:rPr>
-            </w:pPr>
-            <w:r>
-              <w:rPr>
-                <w:rFonts w:ascii="Arial" w:eastAsia="Times New Roman" w:hAnsi="Arial" w:cs="Arial"/>
-                <w:color w:val="000000"/>
-                <w:highlight w:val="yellow"/>
-                <w:lang w:eastAsia="es-AR"/>
-              </w:rPr>
-              <w:t>1. El sistema no muestra el agente para seleccionar</w:t>
-            </w:r>
-          </w:p>
-          <w:p>
-            <w:pPr>
-              <w:spacing w:after="0" w:line="240" w:lineRule="auto"/>
-              <w:rPr>
-                <w:rFonts w:ascii="Arial" w:eastAsia="Times New Roman" w:hAnsi="Arial" w:cs="Arial"/>
-                <w:color w:val="000000"/>
-                <w:lang w:eastAsia="es-AR"/>
-              </w:rPr>
-            </w:pPr>
-            <w:r>
-              <w:rPr>
-                <w:rFonts w:ascii="Arial" w:eastAsia="Times New Roman" w:hAnsi="Arial" w:cs="Arial"/>
-                <w:color w:val="000000"/>
-                <w:highlight w:val="yellow"/>
-                <w:lang w:eastAsia="es-AR"/>
-              </w:rPr>
-              <w:t>2. Se vuelve al punto 8.</w:t>
-            </w:r>
-            <w:r>
-              <w:rPr>
-                <w:rFonts w:ascii="Arial" w:eastAsia="Times New Roman" w:hAnsi="Arial" w:cs="Arial"/>
-                <w:color w:val="000000"/>
-                <w:highlight w:val="yellow"/>
-                <w:lang w:eastAsia="es-AR"/>
-              </w:rPr>
-              <w:t>6</w:t>
-            </w:r>
-            <w:r>
-              <w:rPr>
-                <w:rFonts w:ascii="Arial" w:eastAsia="Times New Roman" w:hAnsi="Arial" w:cs="Arial"/>
-                <w:color w:val="000000"/>
-                <w:highlight w:val="yellow"/>
-                <w:lang w:eastAsia="es-AR"/>
-              </w:rPr>
-              <w:t xml:space="preserve"> para reingresarlo</w:t>
-            </w:r>
-          </w:p>
-          <w:p>
-            <w:pPr>
-              <w:spacing w:after="0" w:line="240" w:lineRule="auto"/>
-              <w:rPr>
-                <w:rFonts w:ascii="Arial" w:eastAsia="Times New Roman" w:hAnsi="Arial" w:cs="Arial"/>
-                <w:color w:val="000000"/>
-                <w:lang w:eastAsia="es-AR"/>
-              </w:rPr>
-            </w:pPr>
-          </w:p>
-          <w:p>
-            <w:pPr>
-              <w:spacing w:after="0" w:line="240" w:lineRule="auto"/>
-              <w:rPr>
-                <w:rFonts w:ascii="Arial" w:eastAsia="Times New Roman" w:hAnsi="Arial" w:cs="Arial"/>
-                <w:b/>
-                <w:color w:val="000000"/>
-                <w:highlight w:val="yellow"/>
+                <w:lang w:eastAsia="es-AR"/>
+              </w:rPr>
+              <w:t xml:space="preserve">: 14-b. </w:t>
+            </w:r>
+            <w:r>
+              <w:rPr>
+                <w:rFonts w:ascii="Arial" w:eastAsia="Times New Roman" w:hAnsi="Arial" w:cs="Arial"/>
+                <w:b/>
+                <w:color w:val="000000"/>
+                <w:lang w:eastAsia="es-AR"/>
+              </w:rPr>
+              <w:t>No hay un bien seleccionado</w:t>
+            </w:r>
+          </w:p>
+          <w:p>
+            <w:pPr>
+              <w:spacing w:after="0" w:line="240" w:lineRule="auto"/>
+              <w:rPr>
+                <w:rFonts w:ascii="Arial" w:eastAsia="Times New Roman" w:hAnsi="Arial" w:cs="Arial"/>
+                <w:color w:val="000000"/>
+                <w:lang w:eastAsia="es-AR"/>
+              </w:rPr>
+            </w:pPr>
+            <w:r>
+              <w:rPr>
+                <w:rFonts w:ascii="Arial" w:eastAsia="Times New Roman" w:hAnsi="Arial" w:cs="Arial"/>
+                <w:color w:val="000000"/>
+                <w:lang w:eastAsia="es-AR"/>
+              </w:rPr>
+              <w:t>1. El sistema emite un mensaje indicando que se ingrese el bien</w:t>
+            </w:r>
+          </w:p>
+          <w:p>
+            <w:pPr>
+              <w:spacing w:after="0" w:line="240" w:lineRule="auto"/>
+              <w:rPr>
+                <w:rFonts w:ascii="Arial" w:eastAsia="Times New Roman" w:hAnsi="Arial" w:cs="Arial"/>
+                <w:color w:val="000000"/>
+                <w:lang w:eastAsia="es-AR"/>
+              </w:rPr>
+            </w:pPr>
+            <w:r>
+              <w:rPr>
+                <w:rFonts w:ascii="Arial" w:eastAsia="Times New Roman" w:hAnsi="Arial" w:cs="Arial"/>
+                <w:color w:val="000000"/>
+                <w:lang w:eastAsia="es-AR"/>
+              </w:rPr>
+              <w:t>2. Se vuelve al punto 9 del flujo principal</w:t>
+            </w:r>
+          </w:p>
+          <w:p>
+            <w:pPr>
+              <w:spacing w:after="0" w:line="240" w:lineRule="auto"/>
+              <w:rPr>
+                <w:rFonts w:ascii="Arial" w:eastAsia="Times New Roman" w:hAnsi="Arial" w:cs="Arial"/>
+                <w:b/>
+                <w:color w:val="000000"/>
+                <w:lang w:eastAsia="es-AR"/>
+              </w:rPr>
+            </w:pPr>
+          </w:p>
+          <w:p>
+            <w:pPr>
+              <w:spacing w:after="0" w:line="240" w:lineRule="auto"/>
+              <w:rPr>
+                <w:rFonts w:ascii="Arial" w:eastAsia="Times New Roman" w:hAnsi="Arial" w:cs="Arial"/>
+                <w:b/>
+                <w:color w:val="000000"/>
+                <w:lang w:eastAsia="es-AR"/>
+              </w:rPr>
+            </w:pPr>
+            <w:proofErr w:type="spellStart"/>
+            <w:r>
+              <w:rPr>
+                <w:rFonts w:ascii="Arial" w:eastAsia="Times New Roman" w:hAnsi="Arial" w:cs="Arial"/>
+                <w:b/>
+                <w:color w:val="000000"/>
+                <w:lang w:eastAsia="es-AR"/>
+              </w:rPr>
+              <w:t>Alternate</w:t>
+            </w:r>
+            <w:proofErr w:type="spellEnd"/>
+            <w:r>
+              <w:rPr>
+                <w:rFonts w:ascii="Arial" w:eastAsia="Times New Roman" w:hAnsi="Arial" w:cs="Arial"/>
+                <w:b/>
+                <w:color w:val="000000"/>
+                <w:lang w:eastAsia="es-AR"/>
+              </w:rPr>
+              <w:t xml:space="preserve">: 14-c. </w:t>
+            </w:r>
+            <w:r>
+              <w:rPr>
+                <w:rFonts w:ascii="Arial" w:eastAsia="Times New Roman" w:hAnsi="Arial" w:cs="Arial"/>
+                <w:b/>
+                <w:color w:val="000000"/>
+                <w:lang w:eastAsia="es-AR"/>
+              </w:rPr>
+              <w:t>No se ingresó la cantidad del bien seleccionado</w:t>
+            </w:r>
+          </w:p>
+          <w:p>
+            <w:pPr>
+              <w:spacing w:after="0" w:line="240" w:lineRule="auto"/>
+              <w:rPr>
+                <w:rFonts w:ascii="Arial" w:eastAsia="Times New Roman" w:hAnsi="Arial" w:cs="Arial"/>
+                <w:color w:val="000000"/>
+                <w:lang w:eastAsia="es-AR"/>
+              </w:rPr>
+            </w:pPr>
+            <w:r>
+              <w:rPr>
+                <w:rFonts w:ascii="Arial" w:eastAsia="Times New Roman" w:hAnsi="Arial" w:cs="Arial"/>
+                <w:color w:val="000000"/>
+                <w:lang w:eastAsia="es-AR"/>
+              </w:rPr>
+              <w:t>1. El sistema emite un mensaje indicando que se ingrese la cantidad a solicitar del bien</w:t>
+            </w:r>
+          </w:p>
+          <w:p>
+            <w:pPr>
+              <w:spacing w:after="0" w:line="240" w:lineRule="auto"/>
+              <w:rPr>
+                <w:rFonts w:ascii="Arial" w:eastAsia="Times New Roman" w:hAnsi="Arial" w:cs="Arial"/>
+                <w:color w:val="000000"/>
+                <w:lang w:eastAsia="es-AR"/>
+              </w:rPr>
+            </w:pPr>
+            <w:r>
+              <w:rPr>
+                <w:rFonts w:ascii="Arial" w:eastAsia="Times New Roman" w:hAnsi="Arial" w:cs="Arial"/>
+                <w:color w:val="000000"/>
+                <w:lang w:eastAsia="es-AR"/>
+              </w:rPr>
+              <w:t>2. Se vuelve al punto 12 del flujo principal</w:t>
+            </w:r>
+          </w:p>
+          <w:p>
+            <w:pPr>
+              <w:spacing w:after="0" w:line="240" w:lineRule="auto"/>
+              <w:rPr>
+                <w:rFonts w:ascii="Arial" w:eastAsia="Times New Roman" w:hAnsi="Arial" w:cs="Arial"/>
+                <w:color w:val="000000"/>
+                <w:lang w:eastAsia="es-AR"/>
+              </w:rPr>
+            </w:pPr>
+          </w:p>
+          <w:p>
+            <w:pPr>
+              <w:spacing w:after="0" w:line="240" w:lineRule="auto"/>
+              <w:rPr>
+                <w:rFonts w:ascii="Arial" w:eastAsia="Times New Roman" w:hAnsi="Arial" w:cs="Arial"/>
+                <w:b/>
+                <w:color w:val="000000"/>
+                <w:lang w:eastAsia="es-AR"/>
+              </w:rPr>
+            </w:pPr>
+            <w:proofErr w:type="spellStart"/>
+            <w:r>
+              <w:rPr>
+                <w:rFonts w:ascii="Arial" w:eastAsia="Times New Roman" w:hAnsi="Arial" w:cs="Arial"/>
+                <w:b/>
+                <w:color w:val="000000"/>
+                <w:lang w:eastAsia="es-AR"/>
+              </w:rPr>
+              <w:t>Alternate</w:t>
+            </w:r>
+            <w:proofErr w:type="spellEnd"/>
+            <w:r>
+              <w:rPr>
+                <w:rFonts w:ascii="Arial" w:eastAsia="Times New Roman" w:hAnsi="Arial" w:cs="Arial"/>
+                <w:b/>
+                <w:color w:val="000000"/>
+                <w:lang w:eastAsia="es-AR"/>
+              </w:rPr>
+              <w:t xml:space="preserve">: 14-d. </w:t>
+            </w:r>
+            <w:r>
+              <w:rPr>
+                <w:rFonts w:ascii="Arial" w:eastAsia="Times New Roman" w:hAnsi="Arial" w:cs="Arial"/>
+                <w:b/>
+                <w:color w:val="000000"/>
+                <w:lang w:eastAsia="es-AR"/>
+              </w:rPr>
+              <w:t>Ya hay un detalle con el Hardware ingresado</w:t>
+            </w:r>
+          </w:p>
+          <w:p>
+            <w:pPr>
+              <w:spacing w:after="0" w:line="240" w:lineRule="auto"/>
+              <w:rPr>
+                <w:rFonts w:ascii="Arial" w:eastAsia="Times New Roman" w:hAnsi="Arial" w:cs="Arial"/>
+                <w:color w:val="000000"/>
+                <w:lang w:eastAsia="es-AR"/>
+              </w:rPr>
+            </w:pPr>
+            <w:r>
+              <w:rPr>
+                <w:rFonts w:ascii="Arial" w:eastAsia="Times New Roman" w:hAnsi="Arial" w:cs="Arial"/>
+                <w:color w:val="000000"/>
+                <w:lang w:eastAsia="es-AR"/>
+              </w:rPr>
+              <w:t>1. El sistema suma la cantidad ingresada al detalle existente</w:t>
+            </w:r>
+          </w:p>
+          <w:p>
+            <w:pPr>
+              <w:spacing w:after="0" w:line="240" w:lineRule="auto"/>
+              <w:rPr>
+                <w:rFonts w:ascii="Arial" w:eastAsia="Times New Roman" w:hAnsi="Arial" w:cs="Arial"/>
+                <w:color w:val="000000"/>
+                <w:lang w:eastAsia="es-AR"/>
+              </w:rPr>
+            </w:pPr>
+            <w:r>
+              <w:rPr>
+                <w:rFonts w:ascii="Arial" w:eastAsia="Times New Roman" w:hAnsi="Arial" w:cs="Arial"/>
+                <w:color w:val="000000"/>
+                <w:lang w:eastAsia="es-AR"/>
+              </w:rPr>
+              <w:t>2. Se sigue en el punto 15 del flujo principal</w:t>
+            </w:r>
+          </w:p>
+          <w:p>
+            <w:pPr>
+              <w:spacing w:after="0" w:line="240" w:lineRule="auto"/>
+              <w:rPr>
+                <w:rFonts w:ascii="Arial" w:eastAsia="Times New Roman" w:hAnsi="Arial" w:cs="Arial"/>
+                <w:b/>
+                <w:color w:val="000000"/>
                 <w:lang w:eastAsia="es-AR"/>
               </w:rPr>
             </w:pPr>
             <w:bookmarkStart w:id="0" w:name="_GoBack"/>
             <w:bookmarkEnd w:id="0"/>
-            <w:proofErr w:type="spellStart"/>
-            <w:r>
-              <w:rPr>
-                <w:rFonts w:ascii="Arial" w:eastAsia="Times New Roman" w:hAnsi="Arial" w:cs="Arial"/>
-                <w:b/>
-                <w:color w:val="000000"/>
-                <w:highlight w:val="yellow"/>
-                <w:lang w:eastAsia="es-AR"/>
-              </w:rPr>
-              <w:t>Alternate</w:t>
-            </w:r>
-            <w:proofErr w:type="spellEnd"/>
-            <w:r>
-              <w:rPr>
-                <w:rFonts w:ascii="Arial" w:eastAsia="Times New Roman" w:hAnsi="Arial" w:cs="Arial"/>
-                <w:b/>
-                <w:color w:val="000000"/>
-                <w:highlight w:val="yellow"/>
-                <w:lang w:eastAsia="es-AR"/>
-              </w:rPr>
-              <w:t>: 10-a. No se encuentra el Hardware requerido</w:t>
-            </w:r>
-          </w:p>
-          <w:p>
-            <w:pPr>
-              <w:spacing w:after="0" w:line="240" w:lineRule="auto"/>
-              <w:rPr>
-                <w:rFonts w:ascii="Arial" w:eastAsia="Times New Roman" w:hAnsi="Arial" w:cs="Arial"/>
-                <w:color w:val="000000"/>
-                <w:highlight w:val="yellow"/>
-                <w:lang w:eastAsia="es-AR"/>
-              </w:rPr>
-            </w:pPr>
-            <w:r>
-              <w:rPr>
-                <w:rFonts w:ascii="Arial" w:eastAsia="Times New Roman" w:hAnsi="Arial" w:cs="Arial"/>
-                <w:color w:val="000000"/>
-                <w:highlight w:val="yellow"/>
-                <w:lang w:eastAsia="es-AR"/>
-              </w:rPr>
-              <w:t>1. El sistema no muestra el Hardware para seleccionar</w:t>
-            </w:r>
-          </w:p>
-          <w:p>
-            <w:pPr>
-              <w:spacing w:after="0" w:line="240" w:lineRule="auto"/>
-              <w:rPr>
-                <w:rFonts w:ascii="Arial" w:eastAsia="Times New Roman" w:hAnsi="Arial" w:cs="Arial"/>
-                <w:color w:val="000000"/>
-                <w:lang w:eastAsia="es-AR"/>
-              </w:rPr>
-            </w:pPr>
-            <w:r>
-              <w:rPr>
-                <w:rFonts w:ascii="Arial" w:eastAsia="Times New Roman" w:hAnsi="Arial" w:cs="Arial"/>
-                <w:color w:val="000000"/>
-                <w:highlight w:val="yellow"/>
-                <w:lang w:eastAsia="es-AR"/>
-              </w:rPr>
-              <w:t>2. Se vuelve al punto 9 para reingresarlo</w:t>
-            </w:r>
-          </w:p>
-          <w:p>
-            <w:pPr>
-              <w:spacing w:after="0" w:line="240" w:lineRule="auto"/>
-              <w:rPr>
-                <w:rFonts w:ascii="Arial" w:eastAsia="Times New Roman" w:hAnsi="Arial" w:cs="Arial"/>
-                <w:color w:val="000000"/>
-                <w:lang w:eastAsia="es-AR"/>
-              </w:rPr>
-            </w:pPr>
-          </w:p>
-          <w:p>
-            <w:pPr>
-              <w:spacing w:after="0" w:line="240" w:lineRule="auto"/>
-              <w:rPr>
-                <w:rFonts w:ascii="Arial" w:eastAsia="Times New Roman" w:hAnsi="Arial" w:cs="Arial"/>
-                <w:b/>
-                <w:color w:val="000000"/>
-                <w:lang w:eastAsia="es-AR"/>
-              </w:rPr>
-            </w:pPr>
-            <w:proofErr w:type="spellStart"/>
-            <w:r>
-              <w:rPr>
-                <w:rFonts w:ascii="Arial" w:eastAsia="Times New Roman" w:hAnsi="Arial" w:cs="Arial"/>
-                <w:b/>
-                <w:color w:val="000000"/>
-                <w:lang w:eastAsia="es-AR"/>
-              </w:rPr>
-              <w:t>Alternate</w:t>
-            </w:r>
-            <w:proofErr w:type="spellEnd"/>
-            <w:r>
-              <w:rPr>
-                <w:rFonts w:ascii="Arial" w:eastAsia="Times New Roman" w:hAnsi="Arial" w:cs="Arial"/>
-                <w:b/>
-                <w:color w:val="000000"/>
-                <w:lang w:eastAsia="es-AR"/>
-              </w:rPr>
-              <w:t>: 14</w:t>
-            </w:r>
-            <w:r>
-              <w:rPr>
-                <w:rFonts w:ascii="Arial" w:eastAsia="Times New Roman" w:hAnsi="Arial" w:cs="Arial"/>
-                <w:b/>
-                <w:color w:val="000000"/>
-                <w:lang w:eastAsia="es-AR"/>
-              </w:rPr>
-              <w:t>-a</w:t>
-            </w:r>
-            <w:r>
-              <w:rPr>
-                <w:rFonts w:ascii="Arial" w:eastAsia="Times New Roman" w:hAnsi="Arial" w:cs="Arial"/>
-                <w:b/>
-                <w:color w:val="000000"/>
-                <w:lang w:eastAsia="es-AR"/>
-              </w:rPr>
-              <w:t xml:space="preserve">. </w:t>
-            </w:r>
-            <w:r>
-              <w:rPr>
-                <w:rFonts w:ascii="Arial" w:eastAsia="Times New Roman" w:hAnsi="Arial" w:cs="Arial"/>
-                <w:b/>
-                <w:color w:val="000000"/>
-                <w:lang w:eastAsia="es-AR"/>
-              </w:rPr>
-              <w:t>No hay una dependencia seleccionada</w:t>
-            </w:r>
-          </w:p>
-          <w:p>
-            <w:pPr>
-              <w:spacing w:after="0" w:line="240" w:lineRule="auto"/>
-              <w:rPr>
-                <w:rFonts w:ascii="Arial" w:eastAsia="Times New Roman" w:hAnsi="Arial" w:cs="Arial"/>
-                <w:color w:val="000000"/>
-                <w:lang w:eastAsia="es-AR"/>
-              </w:rPr>
-            </w:pPr>
-            <w:r>
-              <w:rPr>
-                <w:rFonts w:ascii="Arial" w:eastAsia="Times New Roman" w:hAnsi="Arial" w:cs="Arial"/>
-                <w:color w:val="000000"/>
-                <w:lang w:eastAsia="es-AR"/>
-              </w:rPr>
-              <w:t xml:space="preserve">1. </w:t>
-            </w:r>
-            <w:r>
-              <w:rPr>
-                <w:rFonts w:ascii="Arial" w:eastAsia="Times New Roman" w:hAnsi="Arial" w:cs="Arial"/>
-                <w:color w:val="000000"/>
-                <w:lang w:eastAsia="es-AR"/>
-              </w:rPr>
-              <w:t>El sistema emite un mensaje indicando que se ingrese la dependencia</w:t>
-            </w:r>
-          </w:p>
-          <w:p>
-            <w:pPr>
-              <w:spacing w:after="0" w:line="240" w:lineRule="auto"/>
-              <w:rPr>
-                <w:rFonts w:ascii="Arial" w:eastAsia="Times New Roman" w:hAnsi="Arial" w:cs="Arial"/>
-                <w:color w:val="000000"/>
-                <w:lang w:eastAsia="es-AR"/>
-              </w:rPr>
-            </w:pPr>
-            <w:r>
-              <w:rPr>
-                <w:rFonts w:ascii="Arial" w:eastAsia="Times New Roman" w:hAnsi="Arial" w:cs="Arial"/>
-                <w:color w:val="000000"/>
-                <w:lang w:eastAsia="es-AR"/>
-              </w:rPr>
-              <w:t>2. Se vuelve al punto 2 del flujo principal</w:t>
-            </w:r>
-          </w:p>
-          <w:p>
-            <w:pPr>
-              <w:spacing w:after="0" w:line="240" w:lineRule="auto"/>
-              <w:rPr>
-                <w:rFonts w:ascii="Arial" w:eastAsia="Times New Roman" w:hAnsi="Arial" w:cs="Arial"/>
-                <w:color w:val="000000"/>
-                <w:lang w:eastAsia="es-AR"/>
-              </w:rPr>
-            </w:pPr>
-          </w:p>
-          <w:p>
-            <w:pPr>
-              <w:spacing w:after="0" w:line="240" w:lineRule="auto"/>
-              <w:rPr>
-                <w:rFonts w:ascii="Arial" w:eastAsia="Times New Roman" w:hAnsi="Arial" w:cs="Arial"/>
-                <w:b/>
-                <w:color w:val="000000"/>
-                <w:lang w:eastAsia="es-AR"/>
-              </w:rPr>
-            </w:pPr>
-            <w:proofErr w:type="spellStart"/>
-            <w:r>
-              <w:rPr>
-                <w:rFonts w:ascii="Arial" w:eastAsia="Times New Roman" w:hAnsi="Arial" w:cs="Arial"/>
-                <w:b/>
-                <w:color w:val="000000"/>
-                <w:lang w:eastAsia="es-AR"/>
-              </w:rPr>
-              <w:t>Alternate</w:t>
-            </w:r>
-            <w:proofErr w:type="spellEnd"/>
-            <w:r>
-              <w:rPr>
-                <w:rFonts w:ascii="Arial" w:eastAsia="Times New Roman" w:hAnsi="Arial" w:cs="Arial"/>
-                <w:b/>
-                <w:color w:val="000000"/>
-                <w:lang w:eastAsia="es-AR"/>
-              </w:rPr>
-              <w:t xml:space="preserve">: 14-b. </w:t>
-            </w:r>
-            <w:r>
-              <w:rPr>
-                <w:rFonts w:ascii="Arial" w:eastAsia="Times New Roman" w:hAnsi="Arial" w:cs="Arial"/>
-                <w:b/>
-                <w:color w:val="000000"/>
-                <w:lang w:eastAsia="es-AR"/>
-              </w:rPr>
-              <w:t>No hay un bien seleccionado</w:t>
-            </w:r>
-          </w:p>
-          <w:p>
-            <w:pPr>
-              <w:spacing w:after="0" w:line="240" w:lineRule="auto"/>
-              <w:rPr>
-                <w:rFonts w:ascii="Arial" w:eastAsia="Times New Roman" w:hAnsi="Arial" w:cs="Arial"/>
-                <w:color w:val="000000"/>
-                <w:lang w:eastAsia="es-AR"/>
-              </w:rPr>
-            </w:pPr>
-            <w:r>
-              <w:rPr>
-                <w:rFonts w:ascii="Arial" w:eastAsia="Times New Roman" w:hAnsi="Arial" w:cs="Arial"/>
-                <w:color w:val="000000"/>
-                <w:lang w:eastAsia="es-AR"/>
-              </w:rPr>
-              <w:t>1. El sistema emite un mensaje indicando que se ingrese el bien</w:t>
-            </w:r>
-          </w:p>
-          <w:p>
-            <w:pPr>
-              <w:spacing w:after="0" w:line="240" w:lineRule="auto"/>
-              <w:rPr>
-                <w:rFonts w:ascii="Arial" w:eastAsia="Times New Roman" w:hAnsi="Arial" w:cs="Arial"/>
-                <w:color w:val="000000"/>
-                <w:lang w:eastAsia="es-AR"/>
-              </w:rPr>
-            </w:pPr>
-            <w:r>
-              <w:rPr>
-                <w:rFonts w:ascii="Arial" w:eastAsia="Times New Roman" w:hAnsi="Arial" w:cs="Arial"/>
-                <w:color w:val="000000"/>
-                <w:lang w:eastAsia="es-AR"/>
-              </w:rPr>
-              <w:t>2. Se vuelve al punto 9 del flujo principal</w:t>
-            </w:r>
-          </w:p>
-          <w:p>
-            <w:pPr>
-              <w:spacing w:after="0" w:line="240" w:lineRule="auto"/>
-              <w:rPr>
-                <w:rFonts w:ascii="Arial" w:eastAsia="Times New Roman" w:hAnsi="Arial" w:cs="Arial"/>
-                <w:b/>
-                <w:color w:val="000000"/>
-                <w:lang w:eastAsia="es-AR"/>
-              </w:rPr>
-            </w:pPr>
-          </w:p>
-          <w:p>
-            <w:pPr>
-              <w:spacing w:after="0" w:line="240" w:lineRule="auto"/>
-              <w:rPr>
-                <w:rFonts w:ascii="Arial" w:eastAsia="Times New Roman" w:hAnsi="Arial" w:cs="Arial"/>
-                <w:b/>
-                <w:color w:val="000000"/>
-                <w:lang w:eastAsia="es-AR"/>
-              </w:rPr>
-            </w:pPr>
-            <w:proofErr w:type="spellStart"/>
-            <w:r>
-              <w:rPr>
-                <w:rFonts w:ascii="Arial" w:eastAsia="Times New Roman" w:hAnsi="Arial" w:cs="Arial"/>
-                <w:b/>
-                <w:color w:val="000000"/>
-                <w:lang w:eastAsia="es-AR"/>
-              </w:rPr>
-              <w:t>Alternate</w:t>
-            </w:r>
-            <w:proofErr w:type="spellEnd"/>
-            <w:r>
-              <w:rPr>
-                <w:rFonts w:ascii="Arial" w:eastAsia="Times New Roman" w:hAnsi="Arial" w:cs="Arial"/>
-                <w:b/>
-                <w:color w:val="000000"/>
-                <w:lang w:eastAsia="es-AR"/>
-              </w:rPr>
-              <w:t xml:space="preserve">: 14-c. </w:t>
-            </w:r>
-            <w:r>
-              <w:rPr>
-                <w:rFonts w:ascii="Arial" w:eastAsia="Times New Roman" w:hAnsi="Arial" w:cs="Arial"/>
-                <w:b/>
-                <w:color w:val="000000"/>
-                <w:lang w:eastAsia="es-AR"/>
-              </w:rPr>
-              <w:t>No se ingresó la cantidad del bien seleccionado</w:t>
-            </w:r>
-          </w:p>
-          <w:p>
-            <w:pPr>
-              <w:spacing w:after="0" w:line="240" w:lineRule="auto"/>
-              <w:rPr>
-                <w:rFonts w:ascii="Arial" w:eastAsia="Times New Roman" w:hAnsi="Arial" w:cs="Arial"/>
-                <w:color w:val="000000"/>
-                <w:lang w:eastAsia="es-AR"/>
-              </w:rPr>
-            </w:pPr>
-            <w:r>
-              <w:rPr>
-                <w:rFonts w:ascii="Arial" w:eastAsia="Times New Roman" w:hAnsi="Arial" w:cs="Arial"/>
-                <w:color w:val="000000"/>
-                <w:lang w:eastAsia="es-AR"/>
-              </w:rPr>
-              <w:t>1. El sistema emite un mensaje indicando que se ingrese la cantidad a solicitar del bien</w:t>
-            </w:r>
-          </w:p>
-          <w:p>
-            <w:pPr>
-              <w:spacing w:after="0" w:line="240" w:lineRule="auto"/>
-              <w:rPr>
-                <w:rFonts w:ascii="Arial" w:eastAsia="Times New Roman" w:hAnsi="Arial" w:cs="Arial"/>
-                <w:color w:val="000000"/>
-                <w:lang w:eastAsia="es-AR"/>
-              </w:rPr>
-            </w:pPr>
-            <w:r>
-              <w:rPr>
-                <w:rFonts w:ascii="Arial" w:eastAsia="Times New Roman" w:hAnsi="Arial" w:cs="Arial"/>
-                <w:color w:val="000000"/>
-                <w:lang w:eastAsia="es-AR"/>
-              </w:rPr>
-              <w:t>2. Se vuelve al punto 12 del flujo principal</w:t>
-            </w:r>
-          </w:p>
-          <w:p>
-            <w:pPr>
-              <w:spacing w:after="0" w:line="240" w:lineRule="auto"/>
-              <w:rPr>
-                <w:rFonts w:ascii="Arial" w:eastAsia="Times New Roman" w:hAnsi="Arial" w:cs="Arial"/>
-                <w:color w:val="000000"/>
-                <w:lang w:eastAsia="es-AR"/>
-              </w:rPr>
-            </w:pPr>
-          </w:p>
-          <w:p>
-            <w:pPr>
-              <w:spacing w:after="0" w:line="240" w:lineRule="auto"/>
-              <w:rPr>
-                <w:rFonts w:ascii="Arial" w:eastAsia="Times New Roman" w:hAnsi="Arial" w:cs="Arial"/>
-                <w:b/>
-                <w:color w:val="000000"/>
-                <w:lang w:eastAsia="es-AR"/>
-              </w:rPr>
-            </w:pPr>
-            <w:proofErr w:type="spellStart"/>
-            <w:r>
-              <w:rPr>
-                <w:rFonts w:ascii="Arial" w:eastAsia="Times New Roman" w:hAnsi="Arial" w:cs="Arial"/>
-                <w:b/>
-                <w:color w:val="000000"/>
-                <w:lang w:eastAsia="es-AR"/>
-              </w:rPr>
-              <w:t>Alternate</w:t>
-            </w:r>
-            <w:proofErr w:type="spellEnd"/>
-            <w:r>
-              <w:rPr>
-                <w:rFonts w:ascii="Arial" w:eastAsia="Times New Roman" w:hAnsi="Arial" w:cs="Arial"/>
-                <w:b/>
-                <w:color w:val="000000"/>
-                <w:lang w:eastAsia="es-AR"/>
-              </w:rPr>
-              <w:t xml:space="preserve">: 14-d. </w:t>
-            </w:r>
-            <w:r>
-              <w:rPr>
-                <w:rFonts w:ascii="Arial" w:eastAsia="Times New Roman" w:hAnsi="Arial" w:cs="Arial"/>
-                <w:b/>
-                <w:color w:val="000000"/>
-                <w:lang w:eastAsia="es-AR"/>
-              </w:rPr>
-              <w:t>Ya hay un detalle con el Hardware ingresado</w:t>
-            </w:r>
-          </w:p>
-          <w:p>
-            <w:pPr>
-              <w:spacing w:after="0" w:line="240" w:lineRule="auto"/>
-              <w:rPr>
-                <w:rFonts w:ascii="Arial" w:eastAsia="Times New Roman" w:hAnsi="Arial" w:cs="Arial"/>
-                <w:color w:val="000000"/>
-                <w:lang w:eastAsia="es-AR"/>
-              </w:rPr>
-            </w:pPr>
-            <w:r>
-              <w:rPr>
-                <w:rFonts w:ascii="Arial" w:eastAsia="Times New Roman" w:hAnsi="Arial" w:cs="Arial"/>
-                <w:color w:val="000000"/>
-                <w:lang w:eastAsia="es-AR"/>
-              </w:rPr>
-              <w:lastRenderedPageBreak/>
-              <w:t>1. El sistema suma la cantidad ingresada al detalle existente</w:t>
-            </w:r>
-          </w:p>
-          <w:p>
-            <w:pPr>
-              <w:spacing w:after="0" w:line="240" w:lineRule="auto"/>
-              <w:rPr>
-                <w:rFonts w:ascii="Arial" w:eastAsia="Times New Roman" w:hAnsi="Arial" w:cs="Arial"/>
-                <w:color w:val="000000"/>
-                <w:lang w:eastAsia="es-AR"/>
-              </w:rPr>
-            </w:pPr>
-            <w:r>
-              <w:rPr>
-                <w:rFonts w:ascii="Arial" w:eastAsia="Times New Roman" w:hAnsi="Arial" w:cs="Arial"/>
-                <w:color w:val="000000"/>
-                <w:lang w:eastAsia="es-AR"/>
-              </w:rPr>
-              <w:t>2. Se sigue en el punto 15 del flujo principal</w:t>
-            </w:r>
-          </w:p>
-          <w:p>
-            <w:pPr>
-              <w:spacing w:after="0" w:line="240" w:lineRule="auto"/>
-              <w:rPr>
-                <w:rFonts w:ascii="Arial" w:eastAsia="Times New Roman" w:hAnsi="Arial" w:cs="Arial"/>
-                <w:color w:val="000000"/>
-                <w:lang w:eastAsia="es-AR"/>
-              </w:rPr>
-            </w:pPr>
-          </w:p>
-          <w:p>
-            <w:pPr>
-              <w:spacing w:after="0" w:line="240" w:lineRule="auto"/>
-              <w:rPr>
-                <w:rFonts w:ascii="Arial" w:eastAsia="Times New Roman" w:hAnsi="Arial" w:cs="Arial"/>
-                <w:b/>
-                <w:color w:val="000000"/>
-                <w:lang w:eastAsia="es-AR"/>
-              </w:rPr>
-            </w:pPr>
           </w:p>
           <w:p>
             <w:pPr>
@@ -3992,6 +3378,7 @@
                 <w:color w:val="000000"/>
                 <w:lang w:eastAsia="es-AR"/>
               </w:rPr>
+              <w:lastRenderedPageBreak/>
               <w:t xml:space="preserve">2. Se vuelve al punto </w:t>
             </w:r>
             <w:r>

</xml_diff>